<commit_message>
merged v8_Johnny and v9_Mike to v10
</commit_message>
<xml_diff>
--- a/doc/project_proposal_v8_Johnny.docx
+++ b/doc/project_proposal_v8_Johnny.docx
@@ -489,6 +489,34 @@
                               </w:rPr>
                             </w:pPr>
                           </w:p>
+                          <w:p/>
+                          <w:p/>
+                          <w:p/>
+                          <w:p/>
+                          <w:p/>
+                          <w:p/>
+                          <w:p/>
+                          <w:p/>
+                          <w:p/>
+                          <w:p/>
+                          <w:p/>
+                          <w:p/>
+                          <w:p/>
+                          <w:p/>
+                          <w:p/>
+                          <w:p/>
+                          <w:p/>
+                          <w:p/>
+                          <w:p/>
+                          <w:p/>
+                          <w:p/>
+                          <w:p/>
+                          <w:p/>
+                          <w:p/>
+                          <w:p/>
+                          <w:p/>
+                          <w:p/>
+                          <w:p/>
                           <w:p/>
                           <w:p/>
                           <w:p/>
@@ -6336,23 +6364,23 @@
           <w:rFonts w:ascii="Corbel" w:hAnsi="Corbel"/>
           <w:color w:val="303030"/>
         </w:rPr>
-        <w:t>, planning tools, and other group-</w:t>
-      </w:r>
-      <w:proofErr w:type="gramStart"/>
-      <w:r>
-        <w:rPr>
-          <w:rFonts w:ascii="Corbel" w:hAnsi="Corbel"/>
-          <w:color w:val="303030"/>
-        </w:rPr>
-        <w:t>based  collaboration</w:t>
-      </w:r>
-      <w:proofErr w:type="gramEnd"/>
-      <w:r>
-        <w:rPr>
-          <w:rFonts w:ascii="Corbel" w:hAnsi="Corbel"/>
-          <w:color w:val="303030"/>
-        </w:rPr>
-        <w:t xml:space="preserve"> that is outside of basic sharing for feedbac</w:t>
+        <w:t>, planning tools, and other group-based</w:t>
+      </w:r>
+      <w:del w:id="133" w:author="John Sullivan" w:date="2013-04-12T13:11:00Z">
+        <w:r>
+          <w:rPr>
+            <w:rFonts w:ascii="Corbel" w:hAnsi="Corbel"/>
+            <w:color w:val="303030"/>
+          </w:rPr>
+          <w:delText xml:space="preserve"> </w:delText>
+        </w:r>
+      </w:del>
+      <w:r>
+        <w:rPr>
+          <w:rFonts w:ascii="Corbel" w:hAnsi="Corbel"/>
+          <w:color w:val="303030"/>
+        </w:rPr>
+        <w:t xml:space="preserve"> collaboration that is outside of basic sharing for feedbac</w:t>
       </w:r>
       <w:r>
         <w:rPr>
@@ -6492,7 +6520,7 @@
     <w:p>
       <w:pPr>
         <w:rPr>
-          <w:ins w:id="133" w:author="John Sullivan" w:date="2013-04-12T12:50:00Z"/>
+          <w:ins w:id="134" w:author="John Sullivan" w:date="2013-04-12T12:50:00Z"/>
           <w:rFonts w:ascii="Arial Bold" w:hAnsi="Arial Bold"/>
           <w:color w:val="1A4654"/>
           <w:sz w:val="36"/>
@@ -6514,24 +6542,42 @@
           <w:rFonts w:ascii="Corbel" w:hAnsi="Corbel"/>
           <w:color w:val="303030"/>
         </w:rPr>
-        <w:pPrChange w:id="134" w:author="John Sullivan" w:date="2013-04-12T12:50:00Z">
+        <w:pPrChange w:id="135" w:author="John Sullivan" w:date="2013-04-12T12:50:00Z">
           <w:pPr/>
         </w:pPrChange>
       </w:pPr>
-      <w:ins w:id="135" w:author="John Sullivan" w:date="2013-04-12T12:50:00Z">
+      <w:ins w:id="136" w:author="John Sullivan" w:date="2013-04-12T13:11:00Z">
         <w:r>
           <w:rPr>
             <w:rFonts w:ascii="Corbel" w:hAnsi="Corbel"/>
             <w:color w:val="303030"/>
           </w:rPr>
-          <w:t>The possibility of University of Maine adopting a 3</w:t>
+          <w:t>A</w:t>
+        </w:r>
+      </w:ins>
+      <w:ins w:id="137" w:author="John Sullivan" w:date="2013-04-12T13:12:00Z">
+        <w:r>
+          <w:rPr>
+            <w:rFonts w:ascii="Corbel" w:hAnsi="Corbel"/>
+            <w:color w:val="303030"/>
+          </w:rPr>
+          <w:t>dopting a</w:t>
+        </w:r>
+      </w:ins>
+      <w:ins w:id="138" w:author="John Sullivan" w:date="2013-04-12T12:50:00Z">
+        <w:r>
+          <w:rPr>
+            <w:rFonts w:ascii="Corbel" w:hAnsi="Corbel"/>
+            <w:color w:val="303030"/>
+          </w:rPr>
+          <w:t xml:space="preserve"> 3</w:t>
         </w:r>
         <w:r>
           <w:rPr>
             <w:rFonts w:ascii="Corbel" w:hAnsi="Corbel"/>
             <w:color w:val="303030"/>
             <w:vertAlign w:val="superscript"/>
-            <w:rPrChange w:id="136" w:author="John Sullivan" w:date="2013-04-12T12:51:00Z">
+            <w:rPrChange w:id="139" w:author="John Sullivan" w:date="2013-04-12T12:51:00Z">
               <w:rPr>
                 <w:rFonts w:ascii="Corbel" w:hAnsi="Corbel"/>
                 <w:color w:val="303030"/>
@@ -6548,33 +6594,40 @@
           <w:t xml:space="preserve"> </w:t>
         </w:r>
       </w:ins>
-      <w:ins w:id="137" w:author="John Sullivan" w:date="2013-04-12T12:51:00Z">
+      <w:ins w:id="140" w:author="John Sullivan" w:date="2013-04-12T12:51:00Z">
         <w:r>
           <w:rPr>
             <w:rFonts w:ascii="Corbel" w:hAnsi="Corbel"/>
             <w:color w:val="303030"/>
           </w:rPr>
-          <w:t xml:space="preserve">party e-portfolio system such as </w:t>
-        </w:r>
-        <w:proofErr w:type="spellStart"/>
+          <w:t xml:space="preserve">party electronic </w:t>
+        </w:r>
         <w:r>
           <w:rPr>
             <w:rFonts w:ascii="Corbel" w:hAnsi="Corbel"/>
             <w:color w:val="303030"/>
           </w:rPr>
-          <w:t>Behance</w:t>
-        </w:r>
-        <w:proofErr w:type="spellEnd"/>
+          <w:t xml:space="preserve">portfolio system such as </w:t>
+        </w:r>
+        <w:proofErr w:type="spellStart"/>
         <w:r>
           <w:rPr>
             <w:rFonts w:ascii="Corbel" w:hAnsi="Corbel"/>
             <w:color w:val="303030"/>
           </w:rPr>
+          <w:t>Behance</w:t>
+        </w:r>
+        <w:proofErr w:type="spellEnd"/>
+        <w:r>
+          <w:rPr>
+            <w:rFonts w:ascii="Corbel" w:hAnsi="Corbel"/>
+            <w:color w:val="303030"/>
+          </w:rPr>
           <w:t xml:space="preserve">, </w:t>
         </w:r>
       </w:ins>
       <w:proofErr w:type="spellStart"/>
-      <w:ins w:id="138" w:author="John Sullivan" w:date="2013-04-12T12:52:00Z">
+      <w:ins w:id="141" w:author="John Sullivan" w:date="2013-04-12T12:52:00Z">
         <w:r>
           <w:rPr>
             <w:rFonts w:ascii="Corbel" w:hAnsi="Corbel"/>
@@ -6592,7 +6645,7 @@
         </w:r>
       </w:ins>
       <w:proofErr w:type="spellStart"/>
-      <w:ins w:id="139" w:author="John Sullivan" w:date="2013-04-12T12:53:00Z">
+      <w:ins w:id="142" w:author="John Sullivan" w:date="2013-04-12T12:53:00Z">
         <w:r>
           <w:rPr>
             <w:rFonts w:ascii="Corbel" w:hAnsi="Corbel"/>
@@ -6609,7 +6662,7 @@
           <w:t xml:space="preserve"> </w:t>
         </w:r>
       </w:ins>
-      <w:ins w:id="140" w:author="John Sullivan" w:date="2013-04-12T12:58:00Z">
+      <w:ins w:id="143" w:author="John Sullivan" w:date="2013-04-12T12:58:00Z">
         <w:r>
           <w:rPr>
             <w:rFonts w:ascii="Corbel" w:hAnsi="Corbel"/>
@@ -6618,7 +6671,7 @@
           <w:t>was</w:t>
         </w:r>
       </w:ins>
-      <w:ins w:id="141" w:author="John Sullivan" w:date="2013-04-12T12:53:00Z">
+      <w:ins w:id="144" w:author="John Sullivan" w:date="2013-04-12T12:53:00Z">
         <w:r>
           <w:rPr>
             <w:rFonts w:ascii="Corbel" w:hAnsi="Corbel"/>
@@ -6627,7 +6680,7 @@
           <w:t xml:space="preserve"> considered. However, </w:t>
         </w:r>
       </w:ins>
-      <w:ins w:id="142" w:author="John Sullivan" w:date="2013-04-12T13:02:00Z">
+      <w:ins w:id="145" w:author="John Sullivan" w:date="2013-04-12T13:02:00Z">
         <w:r>
           <w:rPr>
             <w:rFonts w:ascii="Corbel" w:hAnsi="Corbel"/>
@@ -6636,7 +6689,7 @@
           <w:t xml:space="preserve">the </w:t>
         </w:r>
       </w:ins>
-      <w:ins w:id="143" w:author="John Sullivan" w:date="2013-04-12T12:53:00Z">
+      <w:ins w:id="146" w:author="John Sullivan" w:date="2013-04-12T12:53:00Z">
         <w:r>
           <w:rPr>
             <w:rFonts w:ascii="Corbel" w:hAnsi="Corbel"/>
@@ -6645,7 +6698,7 @@
           <w:t xml:space="preserve">extensive customization </w:t>
         </w:r>
       </w:ins>
-      <w:ins w:id="144" w:author="John Sullivan" w:date="2013-04-12T12:59:00Z">
+      <w:ins w:id="147" w:author="John Sullivan" w:date="2013-04-12T12:59:00Z">
         <w:r>
           <w:rPr>
             <w:rFonts w:ascii="Corbel" w:hAnsi="Corbel"/>
@@ -6654,7 +6707,7 @@
           <w:t xml:space="preserve">that would be necessary </w:t>
         </w:r>
       </w:ins>
-      <w:ins w:id="145" w:author="John Sullivan" w:date="2013-04-12T12:53:00Z">
+      <w:ins w:id="148" w:author="John Sullivan" w:date="2013-04-12T12:53:00Z">
         <w:r>
           <w:rPr>
             <w:rFonts w:ascii="Corbel" w:hAnsi="Corbel"/>
@@ -6663,7 +6716,7 @@
           <w:t xml:space="preserve">to </w:t>
         </w:r>
       </w:ins>
-      <w:ins w:id="146" w:author="John Sullivan" w:date="2013-04-12T13:07:00Z">
+      <w:ins w:id="149" w:author="John Sullivan" w:date="2013-04-12T13:07:00Z">
         <w:r>
           <w:rPr>
             <w:rFonts w:ascii="Corbel" w:hAnsi="Corbel"/>
@@ -6672,7 +6725,7 @@
           <w:t>fully</w:t>
         </w:r>
       </w:ins>
-      <w:ins w:id="147" w:author="John Sullivan" w:date="2013-04-12T12:53:00Z">
+      <w:ins w:id="150" w:author="John Sullivan" w:date="2013-04-12T12:53:00Z">
         <w:r>
           <w:rPr>
             <w:rFonts w:ascii="Corbel" w:hAnsi="Corbel"/>
@@ -6681,7 +6734,7 @@
           <w:t xml:space="preserve"> </w:t>
         </w:r>
       </w:ins>
-      <w:ins w:id="148" w:author="John Sullivan" w:date="2013-04-12T12:55:00Z">
+      <w:ins w:id="151" w:author="John Sullivan" w:date="2013-04-12T12:55:00Z">
         <w:r>
           <w:rPr>
             <w:rFonts w:ascii="Corbel" w:hAnsi="Corbel"/>
@@ -6690,7 +6743,7 @@
           <w:t>address</w:t>
         </w:r>
       </w:ins>
-      <w:ins w:id="149" w:author="John Sullivan" w:date="2013-04-12T12:53:00Z">
+      <w:ins w:id="152" w:author="John Sullivan" w:date="2013-04-12T12:53:00Z">
         <w:r>
           <w:rPr>
             <w:rFonts w:ascii="Corbel" w:hAnsi="Corbel"/>
@@ -6699,7 +6752,7 @@
           <w:t xml:space="preserve"> </w:t>
         </w:r>
       </w:ins>
-      <w:ins w:id="150" w:author="John Sullivan" w:date="2013-04-12T12:55:00Z">
+      <w:ins w:id="153" w:author="John Sullivan" w:date="2013-04-12T12:55:00Z">
         <w:r>
           <w:rPr>
             <w:rFonts w:ascii="Corbel" w:hAnsi="Corbel"/>
@@ -6715,7 +6768,7 @@
           <w:t xml:space="preserve"> </w:t>
         </w:r>
       </w:ins>
-      <w:ins w:id="151" w:author="John Sullivan" w:date="2013-04-12T12:58:00Z">
+      <w:ins w:id="154" w:author="John Sullivan" w:date="2013-04-12T12:58:00Z">
         <w:r>
           <w:rPr>
             <w:rFonts w:ascii="Corbel" w:hAnsi="Corbel"/>
@@ -6724,7 +6777,7 @@
           <w:t>needs</w:t>
         </w:r>
       </w:ins>
-      <w:ins w:id="152" w:author="John Sullivan" w:date="2013-04-12T12:55:00Z">
+      <w:ins w:id="155" w:author="John Sullivan" w:date="2013-04-12T12:55:00Z">
         <w:r>
           <w:rPr>
             <w:rFonts w:ascii="Corbel" w:hAnsi="Corbel"/>
@@ -6733,7 +6786,7 @@
           <w:t xml:space="preserve"> of the University of Maine</w:t>
         </w:r>
       </w:ins>
-      <w:ins w:id="153" w:author="John Sullivan" w:date="2013-04-12T12:56:00Z">
+      <w:ins w:id="156" w:author="John Sullivan" w:date="2013-04-12T12:56:00Z">
         <w:r>
           <w:rPr>
             <w:rFonts w:ascii="Corbel" w:hAnsi="Corbel"/>
@@ -6749,7 +6802,7 @@
           <w:t xml:space="preserve">, leaving any such solution a </w:t>
         </w:r>
       </w:ins>
-      <w:ins w:id="154" w:author="John Sullivan" w:date="2013-04-12T13:04:00Z">
+      <w:ins w:id="157" w:author="John Sullivan" w:date="2013-04-12T13:04:00Z">
         <w:r>
           <w:rPr>
             <w:rFonts w:ascii="Corbel" w:hAnsi="Corbel"/>
@@ -6758,7 +6811,7 @@
           <w:t xml:space="preserve">compromise at best. Additionally, developing in-house represents a substantial cost savings over </w:t>
         </w:r>
       </w:ins>
-      <w:ins w:id="155" w:author="John Sullivan" w:date="2013-04-12T13:07:00Z">
+      <w:ins w:id="158" w:author="John Sullivan" w:date="2013-04-12T13:07:00Z">
         <w:r>
           <w:rPr>
             <w:rFonts w:ascii="Corbel" w:hAnsi="Corbel"/>
@@ -6767,7 +6820,7 @@
           <w:t xml:space="preserve">the </w:t>
         </w:r>
       </w:ins>
-      <w:ins w:id="156" w:author="John Sullivan" w:date="2013-04-12T13:04:00Z">
+      <w:ins w:id="159" w:author="John Sullivan" w:date="2013-04-12T13:04:00Z">
         <w:r>
           <w:rPr>
             <w:rFonts w:ascii="Corbel" w:hAnsi="Corbel"/>
@@ -6780,7 +6833,7 @@
             <w:rFonts w:ascii="Corbel" w:hAnsi="Corbel"/>
             <w:color w:val="303030"/>
             <w:vertAlign w:val="superscript"/>
-            <w:rPrChange w:id="157" w:author="John Sullivan" w:date="2013-04-12T13:06:00Z">
+            <w:rPrChange w:id="160" w:author="John Sullivan" w:date="2013-04-12T13:06:00Z">
               <w:rPr>
                 <w:rFonts w:ascii="Corbel" w:hAnsi="Corbel"/>
                 <w:color w:val="303030"/>
@@ -6797,7 +6850,7 @@
           <w:t xml:space="preserve"> </w:t>
         </w:r>
       </w:ins>
-      <w:ins w:id="158" w:author="John Sullivan" w:date="2013-04-12T13:06:00Z">
+      <w:ins w:id="161" w:author="John Sullivan" w:date="2013-04-12T13:06:00Z">
         <w:r>
           <w:rPr>
             <w:rFonts w:ascii="Corbel" w:hAnsi="Corbel"/>
@@ -6869,32 +6922,39 @@
           <w:rFonts w:ascii="Corbel" w:hAnsi="Corbel"/>
           <w:color w:val="303030"/>
         </w:rPr>
-        <w:t xml:space="preserve">The technical decisions were made primarily out of convenience to leverage existing skills and implementations in other projects. Distinct libraries were chosen instead </w:t>
-      </w:r>
-      <w:proofErr w:type="gramStart"/>
-      <w:r>
-        <w:rPr>
-          <w:rFonts w:ascii="Corbel" w:hAnsi="Corbel"/>
-          <w:color w:val="303030"/>
-        </w:rPr>
-        <w:t>of  customizing</w:t>
-      </w:r>
-      <w:proofErr w:type="gramEnd"/>
-      <w:r>
-        <w:rPr>
-          <w:rFonts w:ascii="Corbel" w:hAnsi="Corbel"/>
-          <w:color w:val="303030"/>
-        </w:rPr>
-        <w:t xml:space="preserve"> a content management sys</w:t>
-      </w:r>
-      <w:bookmarkStart w:id="159" w:name="_GoBack"/>
-      <w:bookmarkEnd w:id="159"/>
-      <w:r>
-        <w:rPr>
-          <w:rFonts w:ascii="Corbel" w:hAnsi="Corbel"/>
-          <w:color w:val="303030"/>
-        </w:rPr>
-        <w:t>tems to minimize extraneous functionality and ease adoption by new developers. As well, additional libraries can be added to the system with relative ease.</w:t>
+        <w:t>The technical decisions were made primarily out of convenience to leverage existing skills and implementations in other projects. Distinct libraries were chosen instead of</w:t>
+      </w:r>
+      <w:del w:id="162" w:author="John Sullivan" w:date="2013-04-12T13:09:00Z">
+        <w:r>
+          <w:rPr>
+            <w:rFonts w:ascii="Corbel" w:hAnsi="Corbel"/>
+            <w:color w:val="303030"/>
+          </w:rPr>
+          <w:delText xml:space="preserve"> </w:delText>
+        </w:r>
+      </w:del>
+      <w:r>
+        <w:rPr>
+          <w:rFonts w:ascii="Corbel" w:hAnsi="Corbel"/>
+          <w:color w:val="303030"/>
+        </w:rPr>
+        <w:t xml:space="preserve"> customizing a content management system</w:t>
+      </w:r>
+      <w:del w:id="163" w:author="John Sullivan" w:date="2013-04-12T13:10:00Z">
+        <w:r>
+          <w:rPr>
+            <w:rFonts w:ascii="Corbel" w:hAnsi="Corbel"/>
+            <w:color w:val="303030"/>
+          </w:rPr>
+          <w:delText>s</w:delText>
+        </w:r>
+      </w:del>
+      <w:r>
+        <w:rPr>
+          <w:rFonts w:ascii="Corbel" w:hAnsi="Corbel"/>
+          <w:color w:val="303030"/>
+        </w:rPr>
+        <w:t xml:space="preserve"> to minimize extraneous functionality and ease adoption by new developers. As well, additional libraries can be added to the system with relative ease.</w:t>
       </w:r>
     </w:p>
     <w:p>
@@ -7510,7 +7570,7 @@
         <mc:AlternateContent>
           <mc:Choice Requires="wpg">
             <w:drawing>
-              <wp:inline distT="0" distB="0" distL="0" distR="0" wp14:anchorId="2C8B9A47" wp14:editId="02AA6FB6">
+              <wp:inline distT="0" distB="0" distL="0" distR="0" wp14:anchorId="2C8B9A47" wp14:editId="1A2A749D">
                 <wp:extent cx="3200400" cy="2844800"/>
                 <wp:effectExtent l="0" t="0" r="12700" b="12700"/>
                 <wp:docPr id="17" name="Group 11"/>
@@ -8478,21 +8538,21 @@
         <w:rPr>
           <w:color w:val="242424"/>
         </w:rPr>
-        <w:t xml:space="preserve"> (See </w:t>
-      </w:r>
-      <w:proofErr w:type="gramStart"/>
+        <w:t xml:space="preserve"> (See below </w:t>
+      </w:r>
+      <w:del w:id="164" w:author="John Sullivan" w:date="2013-04-12T14:38:00Z">
+        <w:r>
+          <w:rPr>
+            <w:color w:val="242424"/>
+          </w:rPr>
+          <w:delText xml:space="preserve"> </w:delText>
+        </w:r>
+      </w:del>
       <w:r>
         <w:rPr>
           <w:color w:val="242424"/>
         </w:rPr>
-        <w:t>below  for</w:t>
-      </w:r>
-      <w:proofErr w:type="gramEnd"/>
-      <w:r>
-        <w:rPr>
-          <w:color w:val="242424"/>
-        </w:rPr>
-        <w:t xml:space="preserve"> different examples of groups).</w:t>
+        <w:t>for different examples of groups).</w:t>
       </w:r>
     </w:p>
     <w:p>
@@ -8561,16 +8621,16 @@
         <w:rPr>
           <w:color w:val="242424"/>
         </w:rPr>
-        <w:t xml:space="preserve">This section is a dedicated space for members who want to </w:t>
-      </w:r>
-      <w:proofErr w:type="gramStart"/>
-      <w:r>
-        <w:rPr>
-          <w:color w:val="242424"/>
-        </w:rPr>
-        <w:t>received</w:t>
-      </w:r>
-      <w:proofErr w:type="gramEnd"/>
+        <w:t>This section is a dedicated space for members who want to receive</w:t>
+      </w:r>
+      <w:del w:id="165" w:author="John Sullivan" w:date="2013-04-12T14:38:00Z">
+        <w:r>
+          <w:rPr>
+            <w:color w:val="242424"/>
+          </w:rPr>
+          <w:delText>d</w:delText>
+        </w:r>
+      </w:del>
       <w:r>
         <w:rPr>
           <w:color w:val="242424"/>
@@ -8884,7 +8944,51 @@
         <w:rPr>
           <w:color w:val="242424"/>
         </w:rPr>
-        <w:t xml:space="preserve"> media group can access this section anonymous users can only see the public gallery with fully functional works.</w:t>
+        <w:t xml:space="preserve"> media group can access this section</w:t>
+      </w:r>
+      <w:ins w:id="166" w:author="John Sullivan" w:date="2013-04-12T14:39:00Z">
+        <w:r>
+          <w:rPr>
+            <w:color w:val="242424"/>
+          </w:rPr>
+          <w:t>.</w:t>
+        </w:r>
+      </w:ins>
+      <w:r>
+        <w:rPr>
+          <w:color w:val="242424"/>
+        </w:rPr>
+        <w:t xml:space="preserve"> </w:t>
+      </w:r>
+      <w:proofErr w:type="gramStart"/>
+      <w:ins w:id="167" w:author="John Sullivan" w:date="2013-04-12T14:39:00Z">
+        <w:r>
+          <w:rPr>
+            <w:color w:val="242424"/>
+          </w:rPr>
+          <w:t>A</w:t>
+        </w:r>
+      </w:ins>
+      <w:del w:id="168" w:author="John Sullivan" w:date="2013-04-12T14:39:00Z">
+        <w:r>
+          <w:rPr>
+            <w:color w:val="242424"/>
+          </w:rPr>
+          <w:delText>a</w:delText>
+        </w:r>
+      </w:del>
+      <w:r>
+        <w:rPr>
+          <w:color w:val="242424"/>
+        </w:rPr>
+        <w:t>nonymous users</w:t>
+      </w:r>
+      <w:proofErr w:type="gramEnd"/>
+      <w:r>
+        <w:rPr>
+          <w:color w:val="242424"/>
+        </w:rPr>
+        <w:t xml:space="preserve"> can only see the public gallery with fully functional works.</w:t>
       </w:r>
     </w:p>
     <w:p>
@@ -9019,109 +9123,139 @@
         </w:rPr>
         <w:t xml:space="preserve"> </w:t>
       </w:r>
-      <w:r>
-        <w:rPr>
-          <w:noProof/>
-        </w:rPr>
-        <mc:AlternateContent>
-          <mc:Choice Requires="wps">
-            <w:drawing>
-              <wp:anchor distT="0" distB="0" distL="114300" distR="114300" simplePos="0" relativeHeight="251659776" behindDoc="0" locked="0" layoutInCell="1" allowOverlap="1" wp14:anchorId="5F8C4B64" wp14:editId="243536F7">
-                <wp:simplePos x="0" y="0"/>
-                <wp:positionH relativeFrom="page">
-                  <wp:posOffset>4089400</wp:posOffset>
-                </wp:positionH>
-                <wp:positionV relativeFrom="page">
-                  <wp:posOffset>4871720</wp:posOffset>
-                </wp:positionV>
-                <wp:extent cx="317500" cy="0"/>
-                <wp:effectExtent l="50800" t="45720" r="63500" b="93980"/>
-                <wp:wrapNone/>
-                <wp:docPr id="16" name="Line 20"/>
-                <wp:cNvGraphicFramePr>
-                  <a:graphicFrameLocks xmlns:a="http://schemas.openxmlformats.org/drawingml/2006/main"/>
-                </wp:cNvGraphicFramePr>
-                <a:graphic xmlns:a="http://schemas.openxmlformats.org/drawingml/2006/main">
-                  <a:graphicData uri="http://schemas.microsoft.com/office/word/2010/wordprocessingShape">
-                    <wps:wsp>
-                      <wps:cNvCnPr>
-                        <a:cxnSpLocks noChangeShapeType="1"/>
-                      </wps:cNvCnPr>
-                      <wps:spPr bwMode="auto">
-                        <a:xfrm>
-                          <a:off x="0" y="0"/>
-                          <a:ext cx="317500" cy="0"/>
-                        </a:xfrm>
-                        <a:prstGeom prst="line">
-                          <a:avLst/>
-                        </a:prstGeom>
-                        <a:noFill/>
-                        <a:ln w="25400" cap="flat">
-                          <a:solidFill>
-                            <a:srgbClr val="4F81BD"/>
-                          </a:solidFill>
-                          <a:prstDash val="solid"/>
-                          <a:round/>
-                          <a:headEnd/>
-                          <a:tailEnd/>
-                        </a:ln>
-                        <a:effectLst>
-                          <a:outerShdw blurRad="12700" dist="20000" dir="5400000" algn="ctr" rotWithShape="0">
-                            <a:srgbClr val="808080">
-                              <a:alpha val="37999"/>
-                            </a:srgbClr>
-                          </a:outerShdw>
-                        </a:effectLst>
-                        <a:extLst>
-                          <a:ext uri="{909E8E84-426E-40dd-AFC4-6F175D3DCCD1}">
-                            <a14:hiddenFill xmlns:a14="http://schemas.microsoft.com/office/drawing/2010/main">
-                              <a:noFill/>
-                            </a14:hiddenFill>
-                          </a:ext>
-                        </a:extLst>
-                      </wps:spPr>
-                      <wps:txbx>
-                        <w:txbxContent>
-                          <w:p>
-                            <w:pPr>
-                              <w:pStyle w:val="FreeForm"/>
-                              <w:rPr>
-                                <w:rFonts w:ascii="Times New Roman" w:eastAsia="Times New Roman" w:hAnsi="Times New Roman"/>
-                                <w:color w:val="auto"/>
-                                <w:sz w:val="20"/>
-                                <w:lang w:val="en-US" w:eastAsia="en-US" w:bidi="x-none"/>
-                              </w:rPr>
-                            </w:pPr>
-                          </w:p>
-                          <w:p/>
-                          <w:p/>
-                          <w:p/>
-                        </w:txbxContent>
-                      </wps:txbx>
-                      <wps:bodyPr/>
-                    </wps:wsp>
-                  </a:graphicData>
-                </a:graphic>
-                <wp14:sizeRelH relativeFrom="page">
-                  <wp14:pctWidth>0</wp14:pctWidth>
-                </wp14:sizeRelH>
-                <wp14:sizeRelV relativeFrom="page">
-                  <wp14:pctHeight>0</wp14:pctHeight>
-                </wp14:sizeRelV>
-              </wp:anchor>
-            </w:drawing>
-          </mc:Choice>
-          <mc:Fallback>
-            <w:pict>
-              <v:line id="Line 20" o:spid="_x0000_s1026" style="position:absolute;z-index:251659776;visibility:visible;mso-wrap-style:square;mso-width-percent:0;mso-height-percent:0;mso-wrap-distance-left:9pt;mso-wrap-distance-top:0;mso-wrap-distance-right:9pt;mso-wrap-distance-bottom:0;mso-position-horizontal:absolute;mso-position-horizontal-relative:page;mso-position-vertical:absolute;mso-position-vertical-relative:page;mso-width-percent:0;mso-height-percent:0;mso-width-relative:page;mso-height-relative:page" from="322pt,383.6pt" to="347pt,383.6pt" o:gfxdata="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" strokecolor="#4f81bd" strokeweight="2pt">
-                <v:fill o:detectmouseclick="t"/>
-                <v:shadow on="t" color="gray" opacity="24903f" mv:blur="12700f" offset="0,20000emu"/>
-                <w10:wrap anchorx="page" anchory="page"/>
-              </v:line>
-            </w:pict>
-          </mc:Fallback>
-        </mc:AlternateContent>
-      </w:r>
+      <w:del w:id="169" w:author="John Sullivan" w:date="2013-04-12T14:39:00Z">
+        <w:r>
+          <w:rPr>
+            <w:noProof/>
+          </w:rPr>
+          <mc:AlternateContent>
+            <mc:Choice Requires="wps">
+              <w:drawing>
+                <wp:anchor distT="0" distB="0" distL="114300" distR="114300" simplePos="0" relativeHeight="251659776" behindDoc="0" locked="0" layoutInCell="1" allowOverlap="1" wp14:anchorId="5F8C4B64" wp14:editId="23C51392">
+                  <wp:simplePos x="0" y="0"/>
+                  <wp:positionH relativeFrom="page">
+                    <wp:posOffset>4089400</wp:posOffset>
+                  </wp:positionH>
+                  <wp:positionV relativeFrom="page">
+                    <wp:posOffset>4871720</wp:posOffset>
+                  </wp:positionV>
+                  <wp:extent cx="317500" cy="0"/>
+                  <wp:effectExtent l="50800" t="45720" r="63500" b="93980"/>
+                  <wp:wrapNone/>
+                  <wp:docPr id="16" name="Line 20"/>
+                  <wp:cNvGraphicFramePr>
+                    <a:graphicFrameLocks xmlns:a="http://schemas.openxmlformats.org/drawingml/2006/main"/>
+                  </wp:cNvGraphicFramePr>
+                  <a:graphic xmlns:a="http://schemas.openxmlformats.org/drawingml/2006/main">
+                    <a:graphicData uri="http://schemas.microsoft.com/office/word/2010/wordprocessingShape">
+                      <wps:wsp>
+                        <wps:cNvCnPr>
+                          <a:cxnSpLocks noChangeShapeType="1"/>
+                        </wps:cNvCnPr>
+                        <wps:spPr bwMode="auto">
+                          <a:xfrm>
+                            <a:off x="0" y="0"/>
+                            <a:ext cx="317500" cy="0"/>
+                          </a:xfrm>
+                          <a:prstGeom prst="line">
+                            <a:avLst/>
+                          </a:prstGeom>
+                          <a:noFill/>
+                          <a:ln w="25400" cap="flat">
+                            <a:solidFill>
+                              <a:srgbClr val="4F81BD"/>
+                            </a:solidFill>
+                            <a:prstDash val="solid"/>
+                            <a:round/>
+                            <a:headEnd/>
+                            <a:tailEnd/>
+                          </a:ln>
+                          <a:effectLst>
+                            <a:outerShdw blurRad="12700" dist="20000" dir="5400000" algn="ctr" rotWithShape="0">
+                              <a:srgbClr val="808080">
+                                <a:alpha val="37999"/>
+                              </a:srgbClr>
+                            </a:outerShdw>
+                          </a:effectLst>
+                          <a:extLst>
+                            <a:ext uri="{909E8E84-426E-40dd-AFC4-6F175D3DCCD1}">
+                              <a14:hiddenFill xmlns:a14="http://schemas.microsoft.com/office/drawing/2010/main">
+                                <a:noFill/>
+                              </a14:hiddenFill>
+                            </a:ext>
+                          </a:extLst>
+                        </wps:spPr>
+                        <wps:txbx>
+                          <w:txbxContent>
+                            <w:p>
+                              <w:pPr>
+                                <w:pStyle w:val="FreeForm"/>
+                                <w:rPr>
+                                  <w:rFonts w:ascii="Times New Roman" w:eastAsia="Times New Roman" w:hAnsi="Times New Roman"/>
+                                  <w:color w:val="auto"/>
+                                  <w:sz w:val="20"/>
+                                  <w:lang w:val="en-US" w:eastAsia="en-US" w:bidi="x-none"/>
+                                </w:rPr>
+                              </w:pPr>
+                            </w:p>
+                            <w:p/>
+                            <w:p/>
+                            <w:p/>
+                            <w:p/>
+                            <w:p/>
+                            <w:p/>
+                            <w:p/>
+                            <w:p/>
+                            <w:p/>
+                            <w:p/>
+                            <w:p/>
+                            <w:p/>
+                            <w:p/>
+                            <w:p/>
+                            <w:p/>
+                            <w:p/>
+                            <w:p/>
+                            <w:p/>
+                            <w:p/>
+                            <w:p/>
+                            <w:p/>
+                            <w:p/>
+                            <w:p/>
+                            <w:p/>
+                            <w:p/>
+                            <w:p/>
+                            <w:p/>
+                            <w:p/>
+                            <w:p/>
+                            <w:p/>
+                            <w:p/>
+                          </w:txbxContent>
+                        </wps:txbx>
+                        <wps:bodyPr/>
+                      </wps:wsp>
+                    </a:graphicData>
+                  </a:graphic>
+                  <wp14:sizeRelH relativeFrom="page">
+                    <wp14:pctWidth>0</wp14:pctWidth>
+                  </wp14:sizeRelH>
+                  <wp14:sizeRelV relativeFrom="page">
+                    <wp14:pctHeight>0</wp14:pctHeight>
+                  </wp14:sizeRelV>
+                </wp:anchor>
+              </w:drawing>
+            </mc:Choice>
+            <mc:Fallback>
+              <w:pict>
+                <v:line id="Line 20" o:spid="_x0000_s1026" style="position:absolute;z-index:251659776;visibility:visible;mso-wrap-style:square;mso-width-percent:0;mso-height-percent:0;mso-wrap-distance-left:9pt;mso-wrap-distance-top:0;mso-wrap-distance-right:9pt;mso-wrap-distance-bottom:0;mso-position-horizontal:absolute;mso-position-horizontal-relative:page;mso-position-vertical:absolute;mso-position-vertical-relative:page;mso-width-percent:0;mso-height-percent:0;mso-width-relative:page;mso-height-relative:page" from="322pt,383.6pt" to="347pt,383.6pt" o:gfxdata="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" strokecolor="#4f81bd" strokeweight="2pt">
+                  <v:fill o:detectmouseclick="t"/>
+                  <v:shadow on="t" color="gray" opacity="24903f" mv:blur="12700f" offset="0,20000emu"/>
+                  <w10:wrap anchorx="page" anchory="page"/>
+                </v:line>
+              </w:pict>
+            </mc:Fallback>
+          </mc:AlternateContent>
+        </w:r>
+      </w:del>
       <w:r>
         <w:rPr>
           <w:noProof/>
@@ -9352,6 +9486,14 @@
         </w:rPr>
         <w:t xml:space="preserve"> a member</w:t>
       </w:r>
+      <w:ins w:id="170" w:author="John Sullivan" w:date="2013-04-12T14:40:00Z">
+        <w:r>
+          <w:rPr>
+            <w:color w:val="242424"/>
+          </w:rPr>
+          <w:t xml:space="preserve"> out</w:t>
+        </w:r>
+      </w:ins>
     </w:p>
     <w:p>
       <w:pPr>
@@ -9410,7 +9552,21 @@
         <w:rPr>
           <w:color w:val="242424"/>
         </w:rPr>
-        <w:t xml:space="preserve"> multiple revisions of you works in the WIP section</w:t>
+        <w:t xml:space="preserve"> multiple revisions of you</w:t>
+      </w:r>
+      <w:ins w:id="171" w:author="John Sullivan" w:date="2013-04-12T14:41:00Z">
+        <w:r>
+          <w:rPr>
+            <w:color w:val="242424"/>
+          </w:rPr>
+          <w:t>r</w:t>
+        </w:r>
+      </w:ins>
+      <w:r>
+        <w:rPr>
+          <w:color w:val="242424"/>
+        </w:rPr>
+        <w:t xml:space="preserve"> works in the WIP section</w:t>
       </w:r>
     </w:p>
     <w:p>
@@ -9715,30 +9871,159 @@
     <w:p>
       <w:pPr>
         <w:rPr>
+          <w:ins w:id="172" w:author="John Sullivan" w:date="2013-04-12T14:42:00Z"/>
           <w:color w:val="242424"/>
           <w:shd w:val="clear" w:color="auto" w:fill="FFFF33"/>
         </w:rPr>
       </w:pPr>
-      <w:r>
-        <w:rPr>
+    </w:p>
+    <w:p>
+      <w:pPr>
+        <w:rPr>
+          <w:ins w:id="173" w:author="John Sullivan" w:date="2013-04-12T14:42:00Z"/>
           <w:color w:val="242424"/>
           <w:shd w:val="clear" w:color="auto" w:fill="FFFF33"/>
         </w:rPr>
-        <w:t>By default each department have their group?</w:t>
-      </w:r>
-    </w:p>
-    <w:p>
-      <w:pPr>
-        <w:rPr>
+      </w:pPr>
+    </w:p>
+    <w:p>
+      <w:pPr>
+        <w:rPr>
+          <w:ins w:id="174" w:author="John Sullivan" w:date="2013-04-12T14:42:00Z"/>
           <w:color w:val="242424"/>
           <w:shd w:val="clear" w:color="auto" w:fill="FFFF33"/>
         </w:rPr>
       </w:pPr>
-      <w:r>
-        <w:rPr>
+    </w:p>
+    <w:p>
+      <w:pPr>
+        <w:rPr>
+          <w:ins w:id="175" w:author="John Sullivan" w:date="2013-04-12T14:42:00Z"/>
           <w:color w:val="242424"/>
           <w:shd w:val="clear" w:color="auto" w:fill="FFFF33"/>
         </w:rPr>
+      </w:pPr>
+    </w:p>
+    <w:p>
+      <w:pPr>
+        <w:rPr>
+          <w:ins w:id="176" w:author="John Sullivan" w:date="2013-04-12T14:42:00Z"/>
+          <w:color w:val="242424"/>
+          <w:shd w:val="clear" w:color="auto" w:fill="FFFF33"/>
+        </w:rPr>
+      </w:pPr>
+    </w:p>
+    <w:p>
+      <w:pPr>
+        <w:rPr>
+          <w:ins w:id="177" w:author="John Sullivan" w:date="2013-04-12T14:58:00Z"/>
+          <w:color w:val="242424"/>
+          <w:shd w:val="clear" w:color="auto" w:fill="FFFF33"/>
+        </w:rPr>
+      </w:pPr>
+      <w:r>
+        <w:rPr>
+          <w:color w:val="242424"/>
+          <w:shd w:val="clear" w:color="auto" w:fill="FFFF33"/>
+        </w:rPr>
+        <w:t xml:space="preserve">By default </w:t>
+      </w:r>
+      <w:ins w:id="178" w:author="John Sullivan" w:date="2013-04-12T14:44:00Z">
+        <w:r>
+          <w:rPr>
+            <w:color w:val="242424"/>
+            <w:shd w:val="clear" w:color="auto" w:fill="FFFF33"/>
+          </w:rPr>
+          <w:t xml:space="preserve">does </w:t>
+        </w:r>
+      </w:ins>
+      <w:r>
+        <w:rPr>
+          <w:color w:val="242424"/>
+          <w:shd w:val="clear" w:color="auto" w:fill="FFFF33"/>
+        </w:rPr>
+        <w:t xml:space="preserve">each department have their </w:t>
+      </w:r>
+      <w:ins w:id="179" w:author="John Sullivan" w:date="2013-04-12T14:58:00Z">
+        <w:r>
+          <w:rPr>
+            <w:color w:val="242424"/>
+            <w:shd w:val="clear" w:color="auto" w:fill="FFFF33"/>
+          </w:rPr>
+          <w:t xml:space="preserve">own </w:t>
+        </w:r>
+      </w:ins>
+      <w:r>
+        <w:rPr>
+          <w:color w:val="242424"/>
+          <w:shd w:val="clear" w:color="auto" w:fill="FFFF33"/>
+        </w:rPr>
+        <w:t>group?</w:t>
+      </w:r>
+    </w:p>
+    <w:p>
+      <w:pPr>
+        <w:rPr>
+          <w:color w:val="242424"/>
+          <w:shd w:val="clear" w:color="auto" w:fill="FFFF33"/>
+        </w:rPr>
+      </w:pPr>
+      <w:ins w:id="180" w:author="John Sullivan" w:date="2013-04-12T14:58:00Z">
+        <w:r>
+          <w:rPr>
+            <w:color w:val="242424"/>
+            <w:shd w:val="clear" w:color="auto" w:fill="FFFF33"/>
+          </w:rPr>
+          <w:t xml:space="preserve">And furthermore, do other associative groups auto-create </w:t>
+        </w:r>
+      </w:ins>
+      <w:ins w:id="181" w:author="John Sullivan" w:date="2013-04-12T14:59:00Z">
+        <w:r>
+          <w:rPr>
+            <w:color w:val="242424"/>
+            <w:shd w:val="clear" w:color="auto" w:fill="FFFF33"/>
+          </w:rPr>
+          <w:t>groups? (</w:t>
+        </w:r>
+        <w:proofErr w:type="gramStart"/>
+        <w:r>
+          <w:rPr>
+            <w:color w:val="242424"/>
+            <w:shd w:val="clear" w:color="auto" w:fill="FFFF33"/>
+          </w:rPr>
+          <w:t>i</w:t>
+        </w:r>
+        <w:proofErr w:type="gramEnd"/>
+        <w:r>
+          <w:rPr>
+            <w:color w:val="242424"/>
+            <w:shd w:val="clear" w:color="auto" w:fill="FFFF33"/>
+          </w:rPr>
+          <w:t>.e., a student is auto-added to groups for their department, college, work-study jobs, etc.</w:t>
+        </w:r>
+      </w:ins>
+      <w:ins w:id="182" w:author="John Sullivan" w:date="2013-04-12T15:00:00Z">
+        <w:r>
+          <w:rPr>
+            <w:color w:val="242424"/>
+            <w:shd w:val="clear" w:color="auto" w:fill="FFFF33"/>
+          </w:rPr>
+          <w:t>)</w:t>
+        </w:r>
+      </w:ins>
+    </w:p>
+    <w:p>
+      <w:pPr>
+        <w:rPr>
+          <w:color w:val="242424"/>
+          <w:shd w:val="clear" w:color="auto" w:fill="FFFF33"/>
+        </w:rPr>
+      </w:pPr>
+      <w:r>
+        <w:rPr>
+          <w:color w:val="242424"/>
+          <w:shd w:val="clear" w:color="auto" w:fill="FFFF33"/>
+        </w:rPr>
         <w:t>The notion of open group if accept some new admission or close group (as for example a class group)</w:t>
       </w:r>
     </w:p>
@@ -9774,6 +10059,15 @@
         </w:rPr>
         <w:t xml:space="preserve"> now an attribute.</w:t>
       </w:r>
+    </w:p>
+    <w:p>
+      <w:pPr>
+        <w:rPr>
+          <w:ins w:id="183" w:author="John Sullivan" w:date="2013-04-12T14:55:00Z"/>
+          <w:color w:val="242424"/>
+          <w:shd w:val="clear" w:color="auto" w:fill="F3EB00"/>
+        </w:rPr>
+      </w:pPr>
     </w:p>
     <w:p>
       <w:pPr>
@@ -10221,7 +10515,7 @@
         </w:tabs>
         <w:ind w:left="720" w:hanging="360"/>
         <w:rPr>
-          <w:ins w:id="160" w:author="Mike Botieri" w:date="2013-04-11T14:55:00Z"/>
+          <w:ins w:id="184" w:author="Mike Botieri" w:date="2013-04-11T14:55:00Z"/>
           <w:rFonts w:ascii="Corbel" w:hAnsi="Corbel"/>
           <w:color w:val="303030"/>
         </w:rPr>
@@ -10239,7 +10533,7 @@
         <w:pStyle w:val="ListParagraph"/>
         <w:ind w:left="0"/>
         <w:rPr>
-          <w:ins w:id="161" w:author="Mike Botieri" w:date="2013-04-11T14:55:00Z"/>
+          <w:ins w:id="185" w:author="Mike Botieri" w:date="2013-04-11T14:55:00Z"/>
           <w:rFonts w:ascii="Corbel" w:hAnsi="Corbel"/>
           <w:color w:val="303030"/>
         </w:rPr>
@@ -10251,11 +10545,11 @@
         <w:ind w:left="0"/>
         <w:jc w:val="both"/>
         <w:rPr>
-          <w:ins w:id="162" w:author="Mike Botieri" w:date="2013-04-11T14:55:00Z"/>
-          <w:rFonts w:ascii="Corbel" w:hAnsi="Corbel"/>
-          <w:color w:val="303030"/>
-        </w:rPr>
-        <w:pPrChange w:id="163" w:author="Mike Botieri" w:date="2013-04-11T14:09:00Z">
+          <w:ins w:id="186" w:author="Mike Botieri" w:date="2013-04-11T14:55:00Z"/>
+          <w:rFonts w:ascii="Corbel" w:hAnsi="Corbel"/>
+          <w:color w:val="303030"/>
+        </w:rPr>
+        <w:pPrChange w:id="187" w:author="Mike Botieri" w:date="2013-04-11T14:09:00Z">
           <w:pPr>
             <w:pStyle w:val="ListParagraph"/>
             <w:numPr>
@@ -10268,7 +10562,7 @@
           </w:pPr>
         </w:pPrChange>
       </w:pPr>
-      <w:ins w:id="164" w:author="Mike Botieri" w:date="2013-04-11T14:55:00Z">
+      <w:ins w:id="188" w:author="Mike Botieri" w:date="2013-04-11T14:55:00Z">
         <w:r>
           <w:rPr>
             <w:rFonts w:ascii="Corbel" w:hAnsi="Corbel"/>
@@ -10292,19 +10586,19 @@
         <w:ind w:left="540" w:hanging="180"/>
         <w:jc w:val="both"/>
         <w:rPr>
-          <w:ins w:id="165" w:author="Mike Botieri" w:date="2013-04-11T14:55:00Z"/>
+          <w:ins w:id="189" w:author="Mike Botieri" w:date="2013-04-11T14:55:00Z"/>
           <w:rFonts w:ascii="Corbel" w:hAnsi="Corbel"/>
           <w:color w:val="303030"/>
           <w:position w:val="-2"/>
-          <w:rPrChange w:id="166" w:author="Mike Botieri" w:date="2013-04-11T14:09:00Z">
+          <w:rPrChange w:id="190" w:author="Mike Botieri" w:date="2013-04-11T14:09:00Z">
             <w:rPr>
-              <w:ins w:id="167" w:author="Mike Botieri" w:date="2013-04-11T14:55:00Z"/>
+              <w:ins w:id="191" w:author="Mike Botieri" w:date="2013-04-11T14:55:00Z"/>
               <w:rFonts w:ascii="Corbel" w:hAnsi="Corbel"/>
               <w:color w:val="303030"/>
             </w:rPr>
           </w:rPrChange>
         </w:rPr>
-        <w:pPrChange w:id="168" w:author="Mike Botieri" w:date="2013-04-11T14:09:00Z">
+        <w:pPrChange w:id="192" w:author="Mike Botieri" w:date="2013-04-11T14:09:00Z">
           <w:pPr>
             <w:pStyle w:val="ListParagraph"/>
             <w:numPr>
@@ -10317,7 +10611,7 @@
           </w:pPr>
         </w:pPrChange>
       </w:pPr>
-      <w:ins w:id="169" w:author="Mike Botieri" w:date="2013-04-11T14:55:00Z">
+      <w:ins w:id="193" w:author="Mike Botieri" w:date="2013-04-11T14:55:00Z">
         <w:r>
           <w:rPr>
             <w:rFonts w:ascii="Corbel" w:hAnsi="Corbel"/>
@@ -10341,19 +10635,19 @@
         <w:ind w:left="540" w:hanging="180"/>
         <w:jc w:val="both"/>
         <w:rPr>
-          <w:ins w:id="170" w:author="Mike Botieri" w:date="2013-04-11T14:55:00Z"/>
+          <w:ins w:id="194" w:author="Mike Botieri" w:date="2013-04-11T14:55:00Z"/>
           <w:rFonts w:ascii="Corbel" w:hAnsi="Corbel"/>
           <w:color w:val="303030"/>
           <w:position w:val="-2"/>
-          <w:rPrChange w:id="171" w:author="Mike Botieri" w:date="2013-04-11T14:09:00Z">
+          <w:rPrChange w:id="195" w:author="Mike Botieri" w:date="2013-04-11T14:09:00Z">
             <w:rPr>
-              <w:ins w:id="172" w:author="Mike Botieri" w:date="2013-04-11T14:55:00Z"/>
+              <w:ins w:id="196" w:author="Mike Botieri" w:date="2013-04-11T14:55:00Z"/>
               <w:rFonts w:ascii="Corbel" w:hAnsi="Corbel"/>
               <w:color w:val="303030"/>
             </w:rPr>
           </w:rPrChange>
         </w:rPr>
-        <w:pPrChange w:id="173" w:author="Mike Botieri" w:date="2013-04-11T14:09:00Z">
+        <w:pPrChange w:id="197" w:author="Mike Botieri" w:date="2013-04-11T14:09:00Z">
           <w:pPr>
             <w:pStyle w:val="ListParagraph"/>
             <w:numPr>
@@ -10366,7 +10660,7 @@
           </w:pPr>
         </w:pPrChange>
       </w:pPr>
-      <w:ins w:id="174" w:author="Mike Botieri" w:date="2013-04-11T14:55:00Z">
+      <w:ins w:id="198" w:author="Mike Botieri" w:date="2013-04-11T14:55:00Z">
         <w:r>
           <w:rPr>
             <w:rFonts w:ascii="Corbel" w:hAnsi="Corbel"/>
@@ -10390,19 +10684,19 @@
         <w:ind w:left="540" w:hanging="180"/>
         <w:jc w:val="both"/>
         <w:rPr>
-          <w:ins w:id="175" w:author="Mike Botieri" w:date="2013-04-11T14:55:00Z"/>
+          <w:ins w:id="199" w:author="Mike Botieri" w:date="2013-04-11T14:55:00Z"/>
           <w:rFonts w:ascii="Corbel" w:hAnsi="Corbel"/>
           <w:color w:val="303030"/>
           <w:position w:val="-2"/>
-          <w:rPrChange w:id="176" w:author="Mike Botieri" w:date="2013-04-11T14:09:00Z">
+          <w:rPrChange w:id="200" w:author="Mike Botieri" w:date="2013-04-11T14:09:00Z">
             <w:rPr>
-              <w:ins w:id="177" w:author="Mike Botieri" w:date="2013-04-11T14:55:00Z"/>
+              <w:ins w:id="201" w:author="Mike Botieri" w:date="2013-04-11T14:55:00Z"/>
               <w:rFonts w:ascii="Corbel" w:hAnsi="Corbel"/>
               <w:color w:val="303030"/>
             </w:rPr>
           </w:rPrChange>
         </w:rPr>
-        <w:pPrChange w:id="178" w:author="Mike Botieri" w:date="2013-04-11T14:09:00Z">
+        <w:pPrChange w:id="202" w:author="Mike Botieri" w:date="2013-04-11T14:09:00Z">
           <w:pPr>
             <w:pStyle w:val="ListParagraph"/>
             <w:numPr>
@@ -10415,7 +10709,7 @@
           </w:pPr>
         </w:pPrChange>
       </w:pPr>
-      <w:ins w:id="179" w:author="Mike Botieri" w:date="2013-04-11T14:55:00Z">
+      <w:ins w:id="203" w:author="Mike Botieri" w:date="2013-04-11T14:55:00Z">
         <w:r>
           <w:rPr>
             <w:rFonts w:ascii="Corbel" w:hAnsi="Corbel"/>
@@ -10439,19 +10733,19 @@
         <w:ind w:left="540" w:hanging="180"/>
         <w:jc w:val="both"/>
         <w:rPr>
-          <w:ins w:id="180" w:author="Mike Botieri" w:date="2013-04-11T14:55:00Z"/>
+          <w:ins w:id="204" w:author="Mike Botieri" w:date="2013-04-11T14:55:00Z"/>
           <w:rFonts w:ascii="Corbel" w:hAnsi="Corbel"/>
           <w:color w:val="303030"/>
           <w:position w:val="-2"/>
-          <w:rPrChange w:id="181" w:author="Mike Botieri" w:date="2013-04-11T14:09:00Z">
+          <w:rPrChange w:id="205" w:author="Mike Botieri" w:date="2013-04-11T14:09:00Z">
             <w:rPr>
-              <w:ins w:id="182" w:author="Mike Botieri" w:date="2013-04-11T14:55:00Z"/>
+              <w:ins w:id="206" w:author="Mike Botieri" w:date="2013-04-11T14:55:00Z"/>
               <w:rFonts w:ascii="Corbel" w:hAnsi="Corbel"/>
               <w:color w:val="303030"/>
             </w:rPr>
           </w:rPrChange>
         </w:rPr>
-        <w:pPrChange w:id="183" w:author="Mike Botieri" w:date="2013-04-11T14:09:00Z">
+        <w:pPrChange w:id="207" w:author="Mike Botieri" w:date="2013-04-11T14:09:00Z">
           <w:pPr>
             <w:pStyle w:val="ListParagraph"/>
             <w:numPr>
@@ -10464,7 +10758,7 @@
           </w:pPr>
         </w:pPrChange>
       </w:pPr>
-      <w:ins w:id="184" w:author="Mike Botieri" w:date="2013-04-11T14:55:00Z">
+      <w:ins w:id="208" w:author="Mike Botieri" w:date="2013-04-11T14:55:00Z">
         <w:r>
           <w:rPr>
             <w:rFonts w:ascii="Corbel" w:hAnsi="Corbel"/>
@@ -10480,11 +10774,11 @@
         <w:ind w:left="0"/>
         <w:jc w:val="both"/>
         <w:rPr>
-          <w:ins w:id="185" w:author="Mike Botieri" w:date="2013-04-11T14:55:00Z"/>
-          <w:rFonts w:ascii="Corbel" w:hAnsi="Corbel"/>
-          <w:color w:val="303030"/>
-        </w:rPr>
-        <w:pPrChange w:id="186" w:author="Mike Botieri" w:date="2013-04-11T14:09:00Z">
+          <w:ins w:id="209" w:author="Mike Botieri" w:date="2013-04-11T14:55:00Z"/>
+          <w:rFonts w:ascii="Corbel" w:hAnsi="Corbel"/>
+          <w:color w:val="303030"/>
+        </w:rPr>
+        <w:pPrChange w:id="210" w:author="Mike Botieri" w:date="2013-04-11T14:09:00Z">
           <w:pPr>
             <w:pStyle w:val="ListParagraph"/>
             <w:numPr>
@@ -10497,7 +10791,7 @@
           </w:pPr>
         </w:pPrChange>
       </w:pPr>
-      <w:ins w:id="187" w:author="Mike Botieri" w:date="2013-04-11T14:55:00Z">
+      <w:ins w:id="211" w:author="Mike Botieri" w:date="2013-04-11T14:55:00Z">
         <w:r>
           <w:rPr>
             <w:rFonts w:ascii="Corbel" w:hAnsi="Corbel"/>
@@ -10521,19 +10815,19 @@
         <w:ind w:left="540" w:hanging="180"/>
         <w:jc w:val="both"/>
         <w:rPr>
-          <w:ins w:id="188" w:author="Mike Botieri" w:date="2013-04-11T14:55:00Z"/>
+          <w:ins w:id="212" w:author="Mike Botieri" w:date="2013-04-11T14:55:00Z"/>
           <w:rFonts w:ascii="Corbel" w:hAnsi="Corbel"/>
           <w:color w:val="303030"/>
           <w:position w:val="-2"/>
-          <w:rPrChange w:id="189" w:author="Mike Botieri" w:date="2013-04-11T14:09:00Z">
+          <w:rPrChange w:id="213" w:author="Mike Botieri" w:date="2013-04-11T14:09:00Z">
             <w:rPr>
-              <w:ins w:id="190" w:author="Mike Botieri" w:date="2013-04-11T14:55:00Z"/>
+              <w:ins w:id="214" w:author="Mike Botieri" w:date="2013-04-11T14:55:00Z"/>
               <w:rFonts w:ascii="Corbel" w:hAnsi="Corbel"/>
               <w:color w:val="303030"/>
             </w:rPr>
           </w:rPrChange>
         </w:rPr>
-        <w:pPrChange w:id="191" w:author="Mike Botieri" w:date="2013-04-11T14:09:00Z">
+        <w:pPrChange w:id="215" w:author="Mike Botieri" w:date="2013-04-11T14:09:00Z">
           <w:pPr>
             <w:pStyle w:val="ListParagraph"/>
             <w:numPr>
@@ -10546,7 +10840,7 @@
           </w:pPr>
         </w:pPrChange>
       </w:pPr>
-      <w:ins w:id="192" w:author="Mike Botieri" w:date="2013-04-11T14:55:00Z">
+      <w:ins w:id="216" w:author="Mike Botieri" w:date="2013-04-11T14:55:00Z">
         <w:r>
           <w:rPr>
             <w:rFonts w:ascii="Corbel" w:hAnsi="Corbel"/>
@@ -10570,19 +10864,19 @@
         <w:ind w:left="540" w:hanging="180"/>
         <w:jc w:val="both"/>
         <w:rPr>
-          <w:ins w:id="193" w:author="Mike Botieri" w:date="2013-04-11T14:55:00Z"/>
+          <w:ins w:id="217" w:author="Mike Botieri" w:date="2013-04-11T14:55:00Z"/>
           <w:rFonts w:ascii="Corbel" w:hAnsi="Corbel"/>
           <w:color w:val="303030"/>
           <w:position w:val="-2"/>
-          <w:rPrChange w:id="194" w:author="Mike Botieri" w:date="2013-04-11T14:09:00Z">
+          <w:rPrChange w:id="218" w:author="Mike Botieri" w:date="2013-04-11T14:09:00Z">
             <w:rPr>
-              <w:ins w:id="195" w:author="Mike Botieri" w:date="2013-04-11T14:55:00Z"/>
+              <w:ins w:id="219" w:author="Mike Botieri" w:date="2013-04-11T14:55:00Z"/>
               <w:rFonts w:ascii="Corbel" w:hAnsi="Corbel"/>
               <w:color w:val="303030"/>
             </w:rPr>
           </w:rPrChange>
         </w:rPr>
-        <w:pPrChange w:id="196" w:author="Mike Botieri" w:date="2013-04-11T14:09:00Z">
+        <w:pPrChange w:id="220" w:author="Mike Botieri" w:date="2013-04-11T14:09:00Z">
           <w:pPr>
             <w:pStyle w:val="ListParagraph"/>
             <w:numPr>
@@ -10595,7 +10889,7 @@
           </w:pPr>
         </w:pPrChange>
       </w:pPr>
-      <w:ins w:id="197" w:author="Mike Botieri" w:date="2013-04-11T14:55:00Z">
+      <w:ins w:id="221" w:author="Mike Botieri" w:date="2013-04-11T14:55:00Z">
         <w:r>
           <w:rPr>
             <w:rFonts w:ascii="Corbel" w:hAnsi="Corbel"/>
@@ -10619,19 +10913,19 @@
         <w:ind w:left="540" w:hanging="180"/>
         <w:jc w:val="both"/>
         <w:rPr>
-          <w:ins w:id="198" w:author="Mike Botieri" w:date="2013-04-11T14:55:00Z"/>
+          <w:ins w:id="222" w:author="Mike Botieri" w:date="2013-04-11T14:55:00Z"/>
           <w:rFonts w:ascii="Corbel" w:hAnsi="Corbel"/>
           <w:color w:val="303030"/>
           <w:position w:val="-2"/>
-          <w:rPrChange w:id="199" w:author="Mike Botieri" w:date="2013-04-11T14:09:00Z">
+          <w:rPrChange w:id="223" w:author="Mike Botieri" w:date="2013-04-11T14:09:00Z">
             <w:rPr>
-              <w:ins w:id="200" w:author="Mike Botieri" w:date="2013-04-11T14:55:00Z"/>
+              <w:ins w:id="224" w:author="Mike Botieri" w:date="2013-04-11T14:55:00Z"/>
               <w:rFonts w:ascii="Corbel" w:hAnsi="Corbel"/>
               <w:color w:val="303030"/>
             </w:rPr>
           </w:rPrChange>
         </w:rPr>
-        <w:pPrChange w:id="201" w:author="Mike Botieri" w:date="2013-04-11T14:09:00Z">
+        <w:pPrChange w:id="225" w:author="Mike Botieri" w:date="2013-04-11T14:09:00Z">
           <w:pPr>
             <w:pStyle w:val="ListParagraph"/>
             <w:numPr>
@@ -10644,7 +10938,7 @@
           </w:pPr>
         </w:pPrChange>
       </w:pPr>
-      <w:ins w:id="202" w:author="Mike Botieri" w:date="2013-04-11T14:55:00Z">
+      <w:ins w:id="226" w:author="Mike Botieri" w:date="2013-04-11T14:55:00Z">
         <w:r>
           <w:rPr>
             <w:rFonts w:ascii="Corbel" w:hAnsi="Corbel"/>
@@ -10668,19 +10962,19 @@
         <w:ind w:left="540" w:hanging="180"/>
         <w:jc w:val="both"/>
         <w:rPr>
-          <w:ins w:id="203" w:author="Mike Botieri" w:date="2013-04-11T14:55:00Z"/>
+          <w:ins w:id="227" w:author="Mike Botieri" w:date="2013-04-11T14:55:00Z"/>
           <w:rFonts w:ascii="Corbel" w:hAnsi="Corbel"/>
           <w:color w:val="303030"/>
           <w:position w:val="-2"/>
-          <w:rPrChange w:id="204" w:author="Mike Botieri" w:date="2013-04-11T14:09:00Z">
+          <w:rPrChange w:id="228" w:author="Mike Botieri" w:date="2013-04-11T14:09:00Z">
             <w:rPr>
-              <w:ins w:id="205" w:author="Mike Botieri" w:date="2013-04-11T14:55:00Z"/>
+              <w:ins w:id="229" w:author="Mike Botieri" w:date="2013-04-11T14:55:00Z"/>
               <w:rFonts w:ascii="Corbel" w:hAnsi="Corbel"/>
               <w:color w:val="303030"/>
             </w:rPr>
           </w:rPrChange>
         </w:rPr>
-        <w:pPrChange w:id="206" w:author="Mike Botieri" w:date="2013-04-11T14:09:00Z">
+        <w:pPrChange w:id="230" w:author="Mike Botieri" w:date="2013-04-11T14:09:00Z">
           <w:pPr>
             <w:pStyle w:val="ListParagraph"/>
             <w:numPr>
@@ -10693,7 +10987,7 @@
           </w:pPr>
         </w:pPrChange>
       </w:pPr>
-      <w:ins w:id="207" w:author="Mike Botieri" w:date="2013-04-11T14:55:00Z">
+      <w:ins w:id="231" w:author="Mike Botieri" w:date="2013-04-11T14:55:00Z">
         <w:r>
           <w:rPr>
             <w:rFonts w:ascii="Corbel" w:hAnsi="Corbel"/>
@@ -10709,7 +11003,7 @@
         <w:ind w:left="0"/>
         <w:jc w:val="both"/>
         <w:rPr>
-          <w:ins w:id="208" w:author="Mike Botieri" w:date="2013-04-11T14:55:00Z"/>
+          <w:ins w:id="232" w:author="Mike Botieri" w:date="2013-04-11T14:55:00Z"/>
           <w:rFonts w:ascii="Corbel" w:hAnsi="Corbel"/>
           <w:color w:val="303030"/>
         </w:rPr>
@@ -10721,7 +11015,7 @@
         <w:ind w:left="0"/>
         <w:jc w:val="both"/>
         <w:rPr>
-          <w:ins w:id="209" w:author="Mike Botieri" w:date="2013-04-11T14:55:00Z"/>
+          <w:ins w:id="233" w:author="Mike Botieri" w:date="2013-04-11T14:55:00Z"/>
           <w:rFonts w:ascii="Corbel" w:hAnsi="Corbel"/>
           <w:color w:val="303030"/>
         </w:rPr>
@@ -10733,11 +11027,11 @@
         <w:ind w:left="0"/>
         <w:jc w:val="both"/>
         <w:rPr>
-          <w:ins w:id="210" w:author="Mike Botieri" w:date="2013-04-11T14:55:00Z"/>
-          <w:rFonts w:ascii="Corbel" w:hAnsi="Corbel"/>
-          <w:color w:val="303030"/>
-        </w:rPr>
-        <w:pPrChange w:id="211" w:author="Mike Botieri" w:date="2013-04-11T14:09:00Z">
+          <w:ins w:id="234" w:author="Mike Botieri" w:date="2013-04-11T14:55:00Z"/>
+          <w:rFonts w:ascii="Corbel" w:hAnsi="Corbel"/>
+          <w:color w:val="303030"/>
+        </w:rPr>
+        <w:pPrChange w:id="235" w:author="Mike Botieri" w:date="2013-04-11T14:09:00Z">
           <w:pPr>
             <w:pStyle w:val="ListParagraph"/>
             <w:numPr>
@@ -10750,7 +11044,7 @@
           </w:pPr>
         </w:pPrChange>
       </w:pPr>
-      <w:ins w:id="212" w:author="Mike Botieri" w:date="2013-04-11T14:55:00Z">
+      <w:ins w:id="236" w:author="Mike Botieri" w:date="2013-04-11T14:55:00Z">
         <w:r>
           <w:rPr>
             <w:rFonts w:ascii="Corbel" w:hAnsi="Corbel"/>
@@ -10774,19 +11068,19 @@
         <w:ind w:left="540" w:hanging="180"/>
         <w:jc w:val="both"/>
         <w:rPr>
-          <w:ins w:id="213" w:author="Mike Botieri" w:date="2013-04-11T14:55:00Z"/>
+          <w:ins w:id="237" w:author="Mike Botieri" w:date="2013-04-11T14:55:00Z"/>
           <w:rFonts w:ascii="Corbel" w:hAnsi="Corbel"/>
           <w:color w:val="303030"/>
           <w:position w:val="-2"/>
-          <w:rPrChange w:id="214" w:author="Mike Botieri" w:date="2013-04-11T14:09:00Z">
+          <w:rPrChange w:id="238" w:author="Mike Botieri" w:date="2013-04-11T14:09:00Z">
             <w:rPr>
-              <w:ins w:id="215" w:author="Mike Botieri" w:date="2013-04-11T14:55:00Z"/>
+              <w:ins w:id="239" w:author="Mike Botieri" w:date="2013-04-11T14:55:00Z"/>
               <w:rFonts w:ascii="Corbel" w:hAnsi="Corbel"/>
               <w:color w:val="303030"/>
             </w:rPr>
           </w:rPrChange>
         </w:rPr>
-        <w:pPrChange w:id="216" w:author="Mike Botieri" w:date="2013-04-11T14:09:00Z">
+        <w:pPrChange w:id="240" w:author="Mike Botieri" w:date="2013-04-11T14:09:00Z">
           <w:pPr>
             <w:pStyle w:val="ListParagraph"/>
             <w:numPr>
@@ -10799,7 +11093,7 @@
           </w:pPr>
         </w:pPrChange>
       </w:pPr>
-      <w:ins w:id="217" w:author="Mike Botieri" w:date="2013-04-11T14:55:00Z">
+      <w:ins w:id="241" w:author="Mike Botieri" w:date="2013-04-11T14:55:00Z">
         <w:r>
           <w:rPr>
             <w:rFonts w:ascii="Corbel" w:hAnsi="Corbel"/>
@@ -10823,19 +11117,19 @@
         <w:ind w:left="540" w:hanging="180"/>
         <w:jc w:val="both"/>
         <w:rPr>
-          <w:ins w:id="218" w:author="Mike Botieri" w:date="2013-04-11T14:55:00Z"/>
+          <w:ins w:id="242" w:author="Mike Botieri" w:date="2013-04-11T14:55:00Z"/>
           <w:rFonts w:ascii="Corbel" w:hAnsi="Corbel"/>
           <w:color w:val="303030"/>
           <w:position w:val="-2"/>
-          <w:rPrChange w:id="219" w:author="Mike Botieri" w:date="2013-04-11T14:09:00Z">
+          <w:rPrChange w:id="243" w:author="Mike Botieri" w:date="2013-04-11T14:09:00Z">
             <w:rPr>
-              <w:ins w:id="220" w:author="Mike Botieri" w:date="2013-04-11T14:55:00Z"/>
+              <w:ins w:id="244" w:author="Mike Botieri" w:date="2013-04-11T14:55:00Z"/>
               <w:rFonts w:ascii="Corbel" w:hAnsi="Corbel"/>
               <w:color w:val="303030"/>
             </w:rPr>
           </w:rPrChange>
         </w:rPr>
-        <w:pPrChange w:id="221" w:author="Mike Botieri" w:date="2013-04-11T14:09:00Z">
+        <w:pPrChange w:id="245" w:author="Mike Botieri" w:date="2013-04-11T14:09:00Z">
           <w:pPr>
             <w:pStyle w:val="ListParagraph"/>
             <w:numPr>
@@ -10848,7 +11142,7 @@
           </w:pPr>
         </w:pPrChange>
       </w:pPr>
-      <w:ins w:id="222" w:author="Mike Botieri" w:date="2013-04-11T14:55:00Z">
+      <w:ins w:id="246" w:author="Mike Botieri" w:date="2013-04-11T14:55:00Z">
         <w:r>
           <w:rPr>
             <w:rFonts w:ascii="Corbel" w:hAnsi="Corbel"/>
@@ -10872,19 +11166,19 @@
         <w:ind w:left="540" w:hanging="180"/>
         <w:jc w:val="both"/>
         <w:rPr>
-          <w:ins w:id="223" w:author="Mike Botieri" w:date="2013-04-11T14:55:00Z"/>
+          <w:ins w:id="247" w:author="Mike Botieri" w:date="2013-04-11T14:55:00Z"/>
           <w:rFonts w:ascii="Corbel" w:hAnsi="Corbel"/>
           <w:color w:val="303030"/>
           <w:position w:val="-2"/>
-          <w:rPrChange w:id="224" w:author="Mike Botieri" w:date="2013-04-11T14:09:00Z">
+          <w:rPrChange w:id="248" w:author="Mike Botieri" w:date="2013-04-11T14:09:00Z">
             <w:rPr>
-              <w:ins w:id="225" w:author="Mike Botieri" w:date="2013-04-11T14:55:00Z"/>
+              <w:ins w:id="249" w:author="Mike Botieri" w:date="2013-04-11T14:55:00Z"/>
               <w:rFonts w:ascii="Corbel" w:hAnsi="Corbel"/>
               <w:color w:val="303030"/>
             </w:rPr>
           </w:rPrChange>
         </w:rPr>
-        <w:pPrChange w:id="226" w:author="Mike Botieri" w:date="2013-04-11T14:09:00Z">
+        <w:pPrChange w:id="250" w:author="Mike Botieri" w:date="2013-04-11T14:09:00Z">
           <w:pPr>
             <w:pStyle w:val="ListParagraph"/>
             <w:numPr>
@@ -10897,7 +11191,7 @@
           </w:pPr>
         </w:pPrChange>
       </w:pPr>
-      <w:ins w:id="227" w:author="Mike Botieri" w:date="2013-04-11T14:55:00Z">
+      <w:ins w:id="251" w:author="Mike Botieri" w:date="2013-04-11T14:55:00Z">
         <w:r>
           <w:rPr>
             <w:rFonts w:ascii="Corbel" w:hAnsi="Corbel"/>
@@ -10921,19 +11215,19 @@
         <w:ind w:left="540" w:hanging="180"/>
         <w:jc w:val="both"/>
         <w:rPr>
-          <w:ins w:id="228" w:author="Mike Botieri" w:date="2013-04-11T14:55:00Z"/>
+          <w:ins w:id="252" w:author="Mike Botieri" w:date="2013-04-11T14:55:00Z"/>
           <w:rFonts w:ascii="Corbel" w:hAnsi="Corbel"/>
           <w:color w:val="303030"/>
           <w:position w:val="-2"/>
-          <w:rPrChange w:id="229" w:author="Mike Botieri" w:date="2013-04-11T14:09:00Z">
+          <w:rPrChange w:id="253" w:author="Mike Botieri" w:date="2013-04-11T14:09:00Z">
             <w:rPr>
-              <w:ins w:id="230" w:author="Mike Botieri" w:date="2013-04-11T14:55:00Z"/>
+              <w:ins w:id="254" w:author="Mike Botieri" w:date="2013-04-11T14:55:00Z"/>
               <w:rFonts w:ascii="Corbel" w:hAnsi="Corbel"/>
               <w:color w:val="303030"/>
             </w:rPr>
           </w:rPrChange>
         </w:rPr>
-        <w:pPrChange w:id="231" w:author="Mike Botieri" w:date="2013-04-11T14:09:00Z">
+        <w:pPrChange w:id="255" w:author="Mike Botieri" w:date="2013-04-11T14:09:00Z">
           <w:pPr>
             <w:pStyle w:val="ListParagraph"/>
             <w:numPr>
@@ -10946,7 +11240,7 @@
           </w:pPr>
         </w:pPrChange>
       </w:pPr>
-      <w:ins w:id="232" w:author="Mike Botieri" w:date="2013-04-11T14:55:00Z">
+      <w:ins w:id="256" w:author="Mike Botieri" w:date="2013-04-11T14:55:00Z">
         <w:r>
           <w:rPr>
             <w:rFonts w:ascii="Corbel" w:hAnsi="Corbel"/>
@@ -10962,11 +11256,11 @@
         <w:ind w:left="0"/>
         <w:jc w:val="both"/>
         <w:rPr>
-          <w:ins w:id="233" w:author="Mike Botieri" w:date="2013-04-11T14:55:00Z"/>
-          <w:rFonts w:ascii="Corbel" w:hAnsi="Corbel"/>
-          <w:color w:val="303030"/>
-        </w:rPr>
-        <w:pPrChange w:id="234" w:author="Mike Botieri" w:date="2013-04-11T14:09:00Z">
+          <w:ins w:id="257" w:author="Mike Botieri" w:date="2013-04-11T14:55:00Z"/>
+          <w:rFonts w:ascii="Corbel" w:hAnsi="Corbel"/>
+          <w:color w:val="303030"/>
+        </w:rPr>
+        <w:pPrChange w:id="258" w:author="Mike Botieri" w:date="2013-04-11T14:09:00Z">
           <w:pPr>
             <w:pStyle w:val="ListParagraph"/>
             <w:numPr>
@@ -10979,7 +11273,7 @@
           </w:pPr>
         </w:pPrChange>
       </w:pPr>
-      <w:ins w:id="235" w:author="Mike Botieri" w:date="2013-04-11T14:55:00Z">
+      <w:ins w:id="259" w:author="Mike Botieri" w:date="2013-04-11T14:55:00Z">
         <w:r>
           <w:rPr>
             <w:rFonts w:ascii="Corbel" w:hAnsi="Corbel"/>
@@ -11003,19 +11297,19 @@
         <w:ind w:left="540" w:hanging="180"/>
         <w:jc w:val="both"/>
         <w:rPr>
-          <w:ins w:id="236" w:author="Mike Botieri" w:date="2013-04-11T14:55:00Z"/>
+          <w:ins w:id="260" w:author="Mike Botieri" w:date="2013-04-11T14:55:00Z"/>
           <w:rFonts w:ascii="Corbel" w:hAnsi="Corbel"/>
           <w:color w:val="303030"/>
           <w:position w:val="-2"/>
-          <w:rPrChange w:id="237" w:author="Mike Botieri" w:date="2013-04-11T14:09:00Z">
+          <w:rPrChange w:id="261" w:author="Mike Botieri" w:date="2013-04-11T14:09:00Z">
             <w:rPr>
-              <w:ins w:id="238" w:author="Mike Botieri" w:date="2013-04-11T14:55:00Z"/>
+              <w:ins w:id="262" w:author="Mike Botieri" w:date="2013-04-11T14:55:00Z"/>
               <w:rFonts w:ascii="Corbel" w:hAnsi="Corbel"/>
               <w:color w:val="303030"/>
             </w:rPr>
           </w:rPrChange>
         </w:rPr>
-        <w:pPrChange w:id="239" w:author="Mike Botieri" w:date="2013-04-11T14:09:00Z">
+        <w:pPrChange w:id="263" w:author="Mike Botieri" w:date="2013-04-11T14:09:00Z">
           <w:pPr>
             <w:pStyle w:val="ListParagraph"/>
             <w:numPr>
@@ -11028,7 +11322,7 @@
           </w:pPr>
         </w:pPrChange>
       </w:pPr>
-      <w:ins w:id="240" w:author="Mike Botieri" w:date="2013-04-11T14:55:00Z">
+      <w:ins w:id="264" w:author="Mike Botieri" w:date="2013-04-11T14:55:00Z">
         <w:r>
           <w:rPr>
             <w:rFonts w:ascii="Corbel" w:hAnsi="Corbel"/>
@@ -11052,19 +11346,19 @@
         <w:ind w:left="540" w:hanging="180"/>
         <w:jc w:val="both"/>
         <w:rPr>
-          <w:ins w:id="241" w:author="Mike Botieri" w:date="2013-04-11T14:55:00Z"/>
+          <w:ins w:id="265" w:author="Mike Botieri" w:date="2013-04-11T14:55:00Z"/>
           <w:rFonts w:ascii="Corbel" w:hAnsi="Corbel"/>
           <w:color w:val="303030"/>
           <w:position w:val="-2"/>
-          <w:rPrChange w:id="242" w:author="Mike Botieri" w:date="2013-04-11T14:09:00Z">
+          <w:rPrChange w:id="266" w:author="Mike Botieri" w:date="2013-04-11T14:09:00Z">
             <w:rPr>
-              <w:ins w:id="243" w:author="Mike Botieri" w:date="2013-04-11T14:55:00Z"/>
+              <w:ins w:id="267" w:author="Mike Botieri" w:date="2013-04-11T14:55:00Z"/>
               <w:rFonts w:ascii="Corbel" w:hAnsi="Corbel"/>
               <w:color w:val="303030"/>
             </w:rPr>
           </w:rPrChange>
         </w:rPr>
-        <w:pPrChange w:id="244" w:author="Mike Botieri" w:date="2013-04-11T14:09:00Z">
+        <w:pPrChange w:id="268" w:author="Mike Botieri" w:date="2013-04-11T14:09:00Z">
           <w:pPr>
             <w:pStyle w:val="ListParagraph"/>
             <w:numPr>
@@ -11077,7 +11371,7 @@
           </w:pPr>
         </w:pPrChange>
       </w:pPr>
-      <w:ins w:id="245" w:author="Mike Botieri" w:date="2013-04-11T14:55:00Z">
+      <w:ins w:id="269" w:author="Mike Botieri" w:date="2013-04-11T14:55:00Z">
         <w:r>
           <w:rPr>
             <w:rFonts w:ascii="Corbel" w:hAnsi="Corbel"/>
@@ -11101,19 +11395,19 @@
         <w:ind w:left="540" w:hanging="180"/>
         <w:jc w:val="both"/>
         <w:rPr>
-          <w:ins w:id="246" w:author="Mike Botieri" w:date="2013-04-11T14:55:00Z"/>
+          <w:ins w:id="270" w:author="Mike Botieri" w:date="2013-04-11T14:55:00Z"/>
           <w:rFonts w:ascii="Corbel" w:hAnsi="Corbel"/>
           <w:color w:val="303030"/>
           <w:position w:val="-2"/>
-          <w:rPrChange w:id="247" w:author="Mike Botieri" w:date="2013-04-11T14:09:00Z">
+          <w:rPrChange w:id="271" w:author="Mike Botieri" w:date="2013-04-11T14:09:00Z">
             <w:rPr>
-              <w:ins w:id="248" w:author="Mike Botieri" w:date="2013-04-11T14:55:00Z"/>
+              <w:ins w:id="272" w:author="Mike Botieri" w:date="2013-04-11T14:55:00Z"/>
               <w:rFonts w:ascii="Corbel" w:hAnsi="Corbel"/>
               <w:color w:val="303030"/>
             </w:rPr>
           </w:rPrChange>
         </w:rPr>
-        <w:pPrChange w:id="249" w:author="Mike Botieri" w:date="2013-04-11T14:09:00Z">
+        <w:pPrChange w:id="273" w:author="Mike Botieri" w:date="2013-04-11T14:09:00Z">
           <w:pPr>
             <w:pStyle w:val="ListParagraph"/>
             <w:numPr>
@@ -11126,275 +11420,13 @@
           </w:pPr>
         </w:pPrChange>
       </w:pPr>
-      <w:ins w:id="250" w:author="Mike Botieri" w:date="2013-04-11T14:55:00Z">
+      <w:ins w:id="274" w:author="Mike Botieri" w:date="2013-04-11T14:55:00Z">
         <w:r>
           <w:rPr>
             <w:rFonts w:ascii="Corbel" w:hAnsi="Corbel"/>
             <w:color w:val="303030"/>
           </w:rPr>
           <w:t>This functions as the most specific group as far as academics go. Students may view work that has been done in this class during past terms and may even allow the students to view current student’s work on previous projects.</w:t>
-        </w:r>
-      </w:ins>
-    </w:p>
-    <w:p>
-      <w:pPr>
-        <w:pStyle w:val="ListParagraph"/>
-        <w:numPr>
-          <w:ilvl w:val="1"/>
-          <w:numId w:val="5"/>
-        </w:numPr>
-        <w:tabs>
-          <w:tab w:val="clear" w:pos="180"/>
-          <w:tab w:val="num" w:pos="540"/>
-        </w:tabs>
-        <w:ind w:left="540" w:hanging="180"/>
-        <w:jc w:val="both"/>
-        <w:rPr>
-          <w:ins w:id="251" w:author="Mike Botieri" w:date="2013-04-11T14:55:00Z"/>
-          <w:rFonts w:ascii="Corbel" w:hAnsi="Corbel"/>
-          <w:color w:val="303030"/>
-          <w:position w:val="-2"/>
-          <w:rPrChange w:id="252" w:author="Mike Botieri" w:date="2013-04-11T14:09:00Z">
-            <w:rPr>
-              <w:ins w:id="253" w:author="Mike Botieri" w:date="2013-04-11T14:55:00Z"/>
-              <w:rFonts w:ascii="Corbel" w:hAnsi="Corbel"/>
-              <w:color w:val="303030"/>
-            </w:rPr>
-          </w:rPrChange>
-        </w:rPr>
-        <w:pPrChange w:id="254" w:author="Mike Botieri" w:date="2013-04-11T14:09:00Z">
-          <w:pPr>
-            <w:pStyle w:val="ListParagraph"/>
-            <w:numPr>
-              <w:numId w:val="3"/>
-            </w:numPr>
-            <w:tabs>
-              <w:tab w:val="num" w:pos="1440"/>
-            </w:tabs>
-            <w:ind w:left="1440" w:hanging="360"/>
-          </w:pPr>
-        </w:pPrChange>
-      </w:pPr>
-      <w:ins w:id="255" w:author="Mike Botieri" w:date="2013-04-11T14:55:00Z">
-        <w:r>
-          <w:rPr>
-            <w:rFonts w:ascii="Corbel" w:hAnsi="Corbel"/>
-            <w:color w:val="303030"/>
-          </w:rPr>
-          <w:t>This group does not allow for students to collaborate on projects (see collaborative-work groups) but does allow feedback on projects.</w:t>
-        </w:r>
-      </w:ins>
-    </w:p>
-    <w:p>
-      <w:pPr>
-        <w:pStyle w:val="ListParagraph"/>
-        <w:ind w:left="0"/>
-        <w:jc w:val="both"/>
-        <w:rPr>
-          <w:ins w:id="256" w:author="Mike Botieri" w:date="2013-04-11T14:55:00Z"/>
-          <w:rFonts w:ascii="Corbel" w:hAnsi="Corbel"/>
-          <w:color w:val="303030"/>
-        </w:rPr>
-        <w:pPrChange w:id="257" w:author="Mike Botieri" w:date="2013-04-11T14:09:00Z">
-          <w:pPr>
-            <w:pStyle w:val="ListParagraph"/>
-            <w:numPr>
-              <w:numId w:val="3"/>
-            </w:numPr>
-            <w:tabs>
-              <w:tab w:val="num" w:pos="720"/>
-            </w:tabs>
-            <w:ind w:hanging="360"/>
-          </w:pPr>
-        </w:pPrChange>
-      </w:pPr>
-      <w:ins w:id="258" w:author="Mike Botieri" w:date="2013-04-11T14:55:00Z">
-        <w:r>
-          <w:rPr>
-            <w:rFonts w:ascii="Corbel" w:hAnsi="Corbel"/>
-            <w:color w:val="303030"/>
-          </w:rPr>
-          <w:t>//Personal</w:t>
-        </w:r>
-      </w:ins>
-    </w:p>
-    <w:p>
-      <w:pPr>
-        <w:pStyle w:val="ListParagraph"/>
-        <w:numPr>
-          <w:ilvl w:val="1"/>
-          <w:numId w:val="5"/>
-        </w:numPr>
-        <w:tabs>
-          <w:tab w:val="clear" w:pos="180"/>
-          <w:tab w:val="num" w:pos="540"/>
-        </w:tabs>
-        <w:ind w:left="540" w:hanging="180"/>
-        <w:jc w:val="both"/>
-        <w:rPr>
-          <w:ins w:id="259" w:author="Mike Botieri" w:date="2013-04-11T14:55:00Z"/>
-          <w:rFonts w:ascii="Corbel" w:hAnsi="Corbel"/>
-          <w:color w:val="303030"/>
-          <w:position w:val="-2"/>
-          <w:rPrChange w:id="260" w:author="Mike Botieri" w:date="2013-04-11T14:09:00Z">
-            <w:rPr>
-              <w:ins w:id="261" w:author="Mike Botieri" w:date="2013-04-11T14:55:00Z"/>
-              <w:rFonts w:ascii="Corbel" w:hAnsi="Corbel"/>
-              <w:color w:val="303030"/>
-            </w:rPr>
-          </w:rPrChange>
-        </w:rPr>
-        <w:pPrChange w:id="262" w:author="Mike Botieri" w:date="2013-04-11T14:09:00Z">
-          <w:pPr>
-            <w:pStyle w:val="ListParagraph"/>
-            <w:numPr>
-              <w:numId w:val="3"/>
-            </w:numPr>
-            <w:tabs>
-              <w:tab w:val="num" w:pos="1440"/>
-            </w:tabs>
-            <w:ind w:left="1440" w:hanging="360"/>
-          </w:pPr>
-        </w:pPrChange>
-      </w:pPr>
-      <w:ins w:id="263" w:author="Mike Botieri" w:date="2013-04-11T14:55:00Z">
-        <w:r>
-          <w:rPr>
-            <w:rFonts w:ascii="Corbel" w:hAnsi="Corbel"/>
-            <w:color w:val="303030"/>
-          </w:rPr>
-          <w:t>This group is created by an individual for personal use, such as organizing friends and colleagues of non-academic projects</w:t>
-        </w:r>
-      </w:ins>
-    </w:p>
-    <w:p>
-      <w:pPr>
-        <w:pStyle w:val="ListParagraph"/>
-        <w:numPr>
-          <w:ilvl w:val="1"/>
-          <w:numId w:val="5"/>
-        </w:numPr>
-        <w:tabs>
-          <w:tab w:val="clear" w:pos="180"/>
-          <w:tab w:val="num" w:pos="540"/>
-        </w:tabs>
-        <w:ind w:left="540" w:hanging="180"/>
-        <w:jc w:val="both"/>
-        <w:rPr>
-          <w:ins w:id="264" w:author="Mike Botieri" w:date="2013-04-11T14:55:00Z"/>
-          <w:rFonts w:ascii="Corbel" w:hAnsi="Corbel"/>
-          <w:color w:val="303030"/>
-          <w:position w:val="-2"/>
-          <w:rPrChange w:id="265" w:author="Mike Botieri" w:date="2013-04-11T14:09:00Z">
-            <w:rPr>
-              <w:ins w:id="266" w:author="Mike Botieri" w:date="2013-04-11T14:55:00Z"/>
-              <w:rFonts w:ascii="Corbel" w:hAnsi="Corbel"/>
-              <w:color w:val="303030"/>
-            </w:rPr>
-          </w:rPrChange>
-        </w:rPr>
-        <w:pPrChange w:id="267" w:author="Mike Botieri" w:date="2013-04-11T14:09:00Z">
-          <w:pPr>
-            <w:pStyle w:val="ListParagraph"/>
-            <w:numPr>
-              <w:numId w:val="3"/>
-            </w:numPr>
-            <w:tabs>
-              <w:tab w:val="num" w:pos="1440"/>
-            </w:tabs>
-            <w:ind w:left="1440" w:hanging="360"/>
-          </w:pPr>
-        </w:pPrChange>
-      </w:pPr>
-      <w:ins w:id="268" w:author="Mike Botieri" w:date="2013-04-11T14:55:00Z">
-        <w:r>
-          <w:rPr>
-            <w:rFonts w:ascii="Corbel" w:hAnsi="Corbel"/>
-            <w:color w:val="303030"/>
-          </w:rPr>
-          <w:t xml:space="preserve">Since </w:t>
-        </w:r>
-        <w:proofErr w:type="gramStart"/>
-        <w:r>
-          <w:rPr>
-            <w:rFonts w:ascii="Corbel" w:hAnsi="Corbel"/>
-            <w:color w:val="303030"/>
-          </w:rPr>
-          <w:t>this group is created by the user</w:t>
-        </w:r>
-        <w:proofErr w:type="gramEnd"/>
-        <w:r>
-          <w:rPr>
-            <w:rFonts w:ascii="Corbel" w:hAnsi="Corbel"/>
-            <w:color w:val="303030"/>
-          </w:rPr>
-          <w:t>, the user (who is now the administrator) may choose who participates in the group. This includes the option of allowing users to freely</w:t>
-        </w:r>
-      </w:ins>
-    </w:p>
-    <w:p>
-      <w:pPr>
-        <w:pStyle w:val="ListParagraph"/>
-        <w:ind w:left="0"/>
-        <w:jc w:val="both"/>
-        <w:rPr>
-          <w:ins w:id="269" w:author="Mike Botieri" w:date="2013-04-11T14:55:00Z"/>
-          <w:rFonts w:ascii="Corbel" w:hAnsi="Corbel"/>
-          <w:color w:val="303030"/>
-        </w:rPr>
-        <w:pPrChange w:id="270" w:author="Mike Botieri" w:date="2013-04-11T14:09:00Z">
-          <w:pPr>
-            <w:pStyle w:val="ListParagraph"/>
-            <w:numPr>
-              <w:numId w:val="3"/>
-            </w:numPr>
-            <w:tabs>
-              <w:tab w:val="num" w:pos="720"/>
-            </w:tabs>
-            <w:ind w:hanging="360"/>
-          </w:pPr>
-        </w:pPrChange>
-      </w:pPr>
-      <w:ins w:id="271" w:author="Mike Botieri" w:date="2013-04-11T14:55:00Z">
-        <w:r>
-          <w:rPr>
-            <w:rFonts w:ascii="Corbel" w:hAnsi="Corbel"/>
-            <w:color w:val="303030"/>
-          </w:rPr>
-          <w:t>//</w:t>
-        </w:r>
-      </w:ins>
-    </w:p>
-    <w:p>
-      <w:pPr>
-        <w:pStyle w:val="ListParagraph"/>
-        <w:ind w:left="0"/>
-        <w:jc w:val="both"/>
-        <w:rPr>
-          <w:ins w:id="272" w:author="Mike Botieri" w:date="2013-04-11T14:55:00Z"/>
-          <w:rFonts w:ascii="Corbel" w:hAnsi="Corbel"/>
-          <w:color w:val="303030"/>
-        </w:rPr>
-        <w:pPrChange w:id="273" w:author="Mike Botieri" w:date="2013-04-11T14:09:00Z">
-          <w:pPr>
-            <w:pStyle w:val="ListParagraph"/>
-            <w:numPr>
-              <w:numId w:val="3"/>
-            </w:numPr>
-            <w:tabs>
-              <w:tab w:val="num" w:pos="720"/>
-            </w:tabs>
-            <w:ind w:hanging="360"/>
-          </w:pPr>
-        </w:pPrChange>
-      </w:pPr>
-      <w:ins w:id="274" w:author="Mike Botieri" w:date="2013-04-11T14:55:00Z">
-        <w:r>
-          <w:rPr>
-            <w:rFonts w:ascii="Corbel" w:hAnsi="Corbel"/>
-            <w:color w:val="303030"/>
-          </w:rPr>
-          <w:t>Interest</w:t>
         </w:r>
       </w:ins>
     </w:p>
@@ -11443,7 +11475,40 @@
             <w:rFonts w:ascii="Corbel" w:hAnsi="Corbel"/>
             <w:color w:val="303030"/>
           </w:rPr>
-          <w:t>An interest group is a group created by the community to showcase a collection of work based on a particular interest.</w:t>
+          <w:t>This group does not allow for students to collaborate on projects (see collaborative-work groups) but does allow feedback on projects.</w:t>
+        </w:r>
+      </w:ins>
+    </w:p>
+    <w:p>
+      <w:pPr>
+        <w:pStyle w:val="ListParagraph"/>
+        <w:ind w:left="0"/>
+        <w:jc w:val="both"/>
+        <w:rPr>
+          <w:ins w:id="280" w:author="Mike Botieri" w:date="2013-04-11T14:55:00Z"/>
+          <w:rFonts w:ascii="Corbel" w:hAnsi="Corbel"/>
+          <w:color w:val="303030"/>
+        </w:rPr>
+        <w:pPrChange w:id="281" w:author="Mike Botieri" w:date="2013-04-11T14:09:00Z">
+          <w:pPr>
+            <w:pStyle w:val="ListParagraph"/>
+            <w:numPr>
+              <w:numId w:val="3"/>
+            </w:numPr>
+            <w:tabs>
+              <w:tab w:val="num" w:pos="720"/>
+            </w:tabs>
+            <w:ind w:hanging="360"/>
+          </w:pPr>
+        </w:pPrChange>
+      </w:pPr>
+      <w:ins w:id="282" w:author="Mike Botieri" w:date="2013-04-11T14:55:00Z">
+        <w:r>
+          <w:rPr>
+            <w:rFonts w:ascii="Corbel" w:hAnsi="Corbel"/>
+            <w:color w:val="303030"/>
+          </w:rPr>
+          <w:t>//Personal</w:t>
         </w:r>
       </w:ins>
     </w:p>
@@ -11461,19 +11526,19 @@
         <w:ind w:left="540" w:hanging="180"/>
         <w:jc w:val="both"/>
         <w:rPr>
-          <w:ins w:id="280" w:author="Mike Botieri" w:date="2013-04-11T14:55:00Z"/>
+          <w:ins w:id="283" w:author="Mike Botieri" w:date="2013-04-11T14:55:00Z"/>
           <w:rFonts w:ascii="Corbel" w:hAnsi="Corbel"/>
           <w:color w:val="303030"/>
           <w:position w:val="-2"/>
-          <w:rPrChange w:id="281" w:author="Mike Botieri" w:date="2013-04-11T14:09:00Z">
+          <w:rPrChange w:id="284" w:author="Mike Botieri" w:date="2013-04-11T14:09:00Z">
             <w:rPr>
-              <w:ins w:id="282" w:author="Mike Botieri" w:date="2013-04-11T14:55:00Z"/>
+              <w:ins w:id="285" w:author="Mike Botieri" w:date="2013-04-11T14:55:00Z"/>
               <w:rFonts w:ascii="Corbel" w:hAnsi="Corbel"/>
               <w:color w:val="303030"/>
             </w:rPr>
           </w:rPrChange>
         </w:rPr>
-        <w:pPrChange w:id="283" w:author="Mike Botieri" w:date="2013-04-11T14:09:00Z">
+        <w:pPrChange w:id="286" w:author="Mike Botieri" w:date="2013-04-11T14:09:00Z">
           <w:pPr>
             <w:pStyle w:val="ListParagraph"/>
             <w:numPr>
@@ -11486,13 +11551,13 @@
           </w:pPr>
         </w:pPrChange>
       </w:pPr>
-      <w:ins w:id="284" w:author="Mike Botieri" w:date="2013-04-11T14:55:00Z">
+      <w:ins w:id="287" w:author="Mike Botieri" w:date="2013-04-11T14:55:00Z">
         <w:r>
           <w:rPr>
             <w:rFonts w:ascii="Corbel" w:hAnsi="Corbel"/>
             <w:color w:val="303030"/>
           </w:rPr>
-          <w:t>Since these groups are based purely on interest, these groups will completely public meaning any user may join or leave the group at any time.</w:t>
+          <w:t>This group is created by an individual for personal use, such as organizing friends and colleagues of non-academic projects</w:t>
         </w:r>
       </w:ins>
     </w:p>
@@ -11510,81 +11575,19 @@
         <w:ind w:left="540" w:hanging="180"/>
         <w:jc w:val="both"/>
         <w:rPr>
-          <w:ins w:id="285" w:author="Mike Botieri" w:date="2013-04-11T14:55:00Z"/>
+          <w:ins w:id="288" w:author="Mike Botieri" w:date="2013-04-11T14:55:00Z"/>
           <w:rFonts w:ascii="Corbel" w:hAnsi="Corbel"/>
           <w:color w:val="303030"/>
           <w:position w:val="-2"/>
-        </w:rPr>
-      </w:pPr>
-      <w:ins w:id="286" w:author="Mike Botieri" w:date="2013-04-11T14:55:00Z">
-        <w:r>
-          <w:rPr>
-            <w:rFonts w:ascii="Corbel" w:hAnsi="Corbel"/>
-            <w:color w:val="303030"/>
-          </w:rPr>
-          <w:t xml:space="preserve">Any individual seeking feedback on a piece of work may post the work-in-progress to the group, where any member may provide feedback on the piece. If a member publishes a work, they may choose to also publish to the interest group, which would be viewable by anyone who chooses to look at the group, regardless of whether or not </w:t>
-        </w:r>
-        <w:proofErr w:type="gramStart"/>
-        <w:r>
-          <w:rPr>
-            <w:rFonts w:ascii="Corbel" w:hAnsi="Corbel"/>
-            <w:color w:val="303030"/>
-          </w:rPr>
-          <w:t>they</w:t>
-        </w:r>
-        <w:proofErr w:type="gramEnd"/>
-        <w:r>
-          <w:rPr>
-            <w:rFonts w:ascii="Corbel" w:hAnsi="Corbel"/>
-            <w:color w:val="303030"/>
-          </w:rPr>
-          <w:t xml:space="preserve"> are </w:t>
-        </w:r>
-        <w:proofErr w:type="gramStart"/>
-        <w:r>
-          <w:rPr>
-            <w:rFonts w:ascii="Corbel" w:hAnsi="Corbel"/>
-            <w:color w:val="303030"/>
-          </w:rPr>
-          <w:t>a member of the group</w:t>
-        </w:r>
-        <w:proofErr w:type="gramEnd"/>
-        <w:r>
-          <w:rPr>
-            <w:rFonts w:ascii="Corbel" w:hAnsi="Corbel"/>
-            <w:color w:val="303030"/>
-          </w:rPr>
-          <w:t>.</w:t>
-        </w:r>
-      </w:ins>
-    </w:p>
-    <w:p>
-      <w:pPr>
-        <w:pStyle w:val="ListParagraph"/>
-        <w:numPr>
-          <w:ilvl w:val="1"/>
-          <w:numId w:val="5"/>
-        </w:numPr>
-        <w:tabs>
-          <w:tab w:val="clear" w:pos="180"/>
-          <w:tab w:val="num" w:pos="540"/>
-        </w:tabs>
-        <w:ind w:left="540" w:hanging="180"/>
-        <w:jc w:val="both"/>
-        <w:rPr>
-          <w:ins w:id="287" w:author="Mike Botieri" w:date="2013-04-11T14:55:00Z"/>
-          <w:rFonts w:ascii="Corbel" w:hAnsi="Corbel"/>
-          <w:color w:val="303030"/>
-          <w:position w:val="-2"/>
-          <w:rPrChange w:id="288" w:author="Mike Botieri" w:date="2013-04-11T14:09:00Z">
+          <w:rPrChange w:id="289" w:author="Mike Botieri" w:date="2013-04-11T14:09:00Z">
             <w:rPr>
-              <w:ins w:id="289" w:author="Mike Botieri" w:date="2013-04-11T14:55:00Z"/>
+              <w:ins w:id="290" w:author="Mike Botieri" w:date="2013-04-11T14:55:00Z"/>
               <w:rFonts w:ascii="Corbel" w:hAnsi="Corbel"/>
               <w:color w:val="303030"/>
             </w:rPr>
           </w:rPrChange>
         </w:rPr>
-        <w:pPrChange w:id="290" w:author="Mike Botieri" w:date="2013-04-11T14:09:00Z">
+        <w:pPrChange w:id="291" w:author="Mike Botieri" w:date="2013-04-11T14:09:00Z">
           <w:pPr>
             <w:pStyle w:val="ListParagraph"/>
             <w:numPr>
@@ -11597,13 +11600,29 @@
           </w:pPr>
         </w:pPrChange>
       </w:pPr>
-      <w:ins w:id="291" w:author="Mike Botieri" w:date="2013-04-11T14:55:00Z">
+      <w:ins w:id="292" w:author="Mike Botieri" w:date="2013-04-11T14:55:00Z">
         <w:r>
           <w:rPr>
             <w:rFonts w:ascii="Corbel" w:hAnsi="Corbel"/>
             <w:color w:val="303030"/>
           </w:rPr>
-          <w:t>This group is not for private projects or work that a user does not want to be viewed by others.</w:t>
+          <w:t xml:space="preserve">Since </w:t>
+        </w:r>
+        <w:proofErr w:type="gramStart"/>
+        <w:r>
+          <w:rPr>
+            <w:rFonts w:ascii="Corbel" w:hAnsi="Corbel"/>
+            <w:color w:val="303030"/>
+          </w:rPr>
+          <w:t>this group is created by the user</w:t>
+        </w:r>
+        <w:proofErr w:type="gramEnd"/>
+        <w:r>
+          <w:rPr>
+            <w:rFonts w:ascii="Corbel" w:hAnsi="Corbel"/>
+            <w:color w:val="303030"/>
+          </w:rPr>
+          <w:t>, the user (who is now the administrator) may choose who participates in the group. This includes the option of allowing users to freely</w:t>
         </w:r>
       </w:ins>
     </w:p>
@@ -11613,11 +11632,11 @@
         <w:ind w:left="0"/>
         <w:jc w:val="both"/>
         <w:rPr>
-          <w:ins w:id="292" w:author="Mike Botieri" w:date="2013-04-11T14:55:00Z"/>
-          <w:rFonts w:ascii="Corbel" w:hAnsi="Corbel"/>
-          <w:color w:val="303030"/>
-        </w:rPr>
-        <w:pPrChange w:id="293" w:author="Mike Botieri" w:date="2013-04-11T14:17:00Z">
+          <w:ins w:id="293" w:author="Mike Botieri" w:date="2013-04-11T14:55:00Z"/>
+          <w:rFonts w:ascii="Corbel" w:hAnsi="Corbel"/>
+          <w:color w:val="303030"/>
+        </w:rPr>
+        <w:pPrChange w:id="294" w:author="Mike Botieri" w:date="2013-04-11T14:09:00Z">
           <w:pPr>
             <w:pStyle w:val="ListParagraph"/>
             <w:numPr>
@@ -11630,13 +11649,46 @@
           </w:pPr>
         </w:pPrChange>
       </w:pPr>
-      <w:ins w:id="294" w:author="Mike Botieri" w:date="2013-04-11T14:55:00Z">
+      <w:ins w:id="295" w:author="Mike Botieri" w:date="2013-04-11T14:55:00Z">
         <w:r>
           <w:rPr>
             <w:rFonts w:ascii="Corbel" w:hAnsi="Corbel"/>
             <w:color w:val="303030"/>
           </w:rPr>
-          <w:t>Clubs</w:t>
+          <w:t>//</w:t>
+        </w:r>
+      </w:ins>
+    </w:p>
+    <w:p>
+      <w:pPr>
+        <w:pStyle w:val="ListParagraph"/>
+        <w:ind w:left="0"/>
+        <w:jc w:val="both"/>
+        <w:rPr>
+          <w:ins w:id="296" w:author="Mike Botieri" w:date="2013-04-11T14:55:00Z"/>
+          <w:rFonts w:ascii="Corbel" w:hAnsi="Corbel"/>
+          <w:color w:val="303030"/>
+        </w:rPr>
+        <w:pPrChange w:id="297" w:author="Mike Botieri" w:date="2013-04-11T14:09:00Z">
+          <w:pPr>
+            <w:pStyle w:val="ListParagraph"/>
+            <w:numPr>
+              <w:numId w:val="3"/>
+            </w:numPr>
+            <w:tabs>
+              <w:tab w:val="num" w:pos="720"/>
+            </w:tabs>
+            <w:ind w:hanging="360"/>
+          </w:pPr>
+        </w:pPrChange>
+      </w:pPr>
+      <w:ins w:id="298" w:author="Mike Botieri" w:date="2013-04-11T14:55:00Z">
+        <w:r>
+          <w:rPr>
+            <w:rFonts w:ascii="Corbel" w:hAnsi="Corbel"/>
+            <w:color w:val="303030"/>
+          </w:rPr>
+          <w:t>Interest</w:t>
         </w:r>
       </w:ins>
     </w:p>
@@ -11654,19 +11706,19 @@
         <w:ind w:left="540" w:hanging="180"/>
         <w:jc w:val="both"/>
         <w:rPr>
-          <w:ins w:id="295" w:author="Mike Botieri" w:date="2013-04-11T14:55:00Z"/>
+          <w:ins w:id="299" w:author="Mike Botieri" w:date="2013-04-11T14:55:00Z"/>
           <w:rFonts w:ascii="Corbel" w:hAnsi="Corbel"/>
           <w:color w:val="303030"/>
           <w:position w:val="-2"/>
-          <w:rPrChange w:id="296" w:author="Mike Botieri" w:date="2013-04-11T14:18:00Z">
+          <w:rPrChange w:id="300" w:author="Mike Botieri" w:date="2013-04-11T14:09:00Z">
             <w:rPr>
-              <w:ins w:id="297" w:author="Mike Botieri" w:date="2013-04-11T14:55:00Z"/>
+              <w:ins w:id="301" w:author="Mike Botieri" w:date="2013-04-11T14:55:00Z"/>
               <w:rFonts w:ascii="Corbel" w:hAnsi="Corbel"/>
               <w:color w:val="303030"/>
             </w:rPr>
           </w:rPrChange>
         </w:rPr>
-        <w:pPrChange w:id="298" w:author="Mike Botieri" w:date="2013-04-11T14:18:00Z">
+        <w:pPrChange w:id="302" w:author="Mike Botieri" w:date="2013-04-11T14:09:00Z">
           <w:pPr>
             <w:pStyle w:val="ListParagraph"/>
             <w:numPr>
@@ -11679,22 +11731,13 @@
           </w:pPr>
         </w:pPrChange>
       </w:pPr>
-      <w:proofErr w:type="gramStart"/>
-      <w:ins w:id="299" w:author="Mike Botieri" w:date="2013-04-11T14:55:00Z">
+      <w:ins w:id="303" w:author="Mike Botieri" w:date="2013-04-11T14:55:00Z">
         <w:r>
           <w:rPr>
             <w:rFonts w:ascii="Corbel" w:hAnsi="Corbel"/>
             <w:color w:val="303030"/>
           </w:rPr>
-          <w:t>Club groups are created by members or leaders of a particular club or other extracurricular group to help organize and facilitate communication among members</w:t>
-        </w:r>
-        <w:proofErr w:type="gramEnd"/>
-        <w:r>
-          <w:rPr>
-            <w:rFonts w:ascii="Corbel" w:hAnsi="Corbel"/>
-            <w:color w:val="303030"/>
-          </w:rPr>
-          <w:t>.</w:t>
+          <w:t>An interest group is a group created by the community to showcase a collection of work based on a particular interest.</w:t>
         </w:r>
       </w:ins>
     </w:p>
@@ -11712,19 +11755,19 @@
         <w:ind w:left="540" w:hanging="180"/>
         <w:jc w:val="both"/>
         <w:rPr>
-          <w:ins w:id="300" w:author="Mike Botieri" w:date="2013-04-11T14:55:00Z"/>
+          <w:ins w:id="304" w:author="Mike Botieri" w:date="2013-04-11T14:55:00Z"/>
           <w:rFonts w:ascii="Corbel" w:hAnsi="Corbel"/>
           <w:color w:val="303030"/>
           <w:position w:val="-2"/>
-          <w:rPrChange w:id="301" w:author="Mike Botieri" w:date="2013-04-11T14:18:00Z">
+          <w:rPrChange w:id="305" w:author="Mike Botieri" w:date="2013-04-11T14:09:00Z">
             <w:rPr>
-              <w:ins w:id="302" w:author="Mike Botieri" w:date="2013-04-11T14:55:00Z"/>
+              <w:ins w:id="306" w:author="Mike Botieri" w:date="2013-04-11T14:55:00Z"/>
               <w:rFonts w:ascii="Corbel" w:hAnsi="Corbel"/>
               <w:color w:val="303030"/>
             </w:rPr>
           </w:rPrChange>
         </w:rPr>
-        <w:pPrChange w:id="303" w:author="Mike Botieri" w:date="2013-04-11T14:18:00Z">
+        <w:pPrChange w:id="307" w:author="Mike Botieri" w:date="2013-04-11T14:09:00Z">
           <w:pPr>
             <w:pStyle w:val="ListParagraph"/>
             <w:numPr>
@@ -11737,13 +11780,13 @@
           </w:pPr>
         </w:pPrChange>
       </w:pPr>
-      <w:ins w:id="304" w:author="Mike Botieri" w:date="2013-04-11T14:55:00Z">
+      <w:ins w:id="308" w:author="Mike Botieri" w:date="2013-04-11T14:55:00Z">
         <w:r>
           <w:rPr>
             <w:rFonts w:ascii="Corbel" w:hAnsi="Corbel"/>
             <w:color w:val="303030"/>
           </w:rPr>
-          <w:t>Upon creating the group, the administrator may choose to make a group open (like interest groups where members may join or leave at any time) or closed (members request to join and must be approved by a group administrator).</w:t>
+          <w:t>Since these groups are based purely on interest, these groups will completely public meaning any user may join or leave the group at any time.</w:t>
         </w:r>
       </w:ins>
     </w:p>
@@ -11761,19 +11804,81 @@
         <w:ind w:left="540" w:hanging="180"/>
         <w:jc w:val="both"/>
         <w:rPr>
-          <w:ins w:id="305" w:author="Mike Botieri" w:date="2013-04-11T14:55:00Z"/>
+          <w:ins w:id="309" w:author="Mike Botieri" w:date="2013-04-11T14:55:00Z"/>
           <w:rFonts w:ascii="Corbel" w:hAnsi="Corbel"/>
           <w:color w:val="303030"/>
           <w:position w:val="-2"/>
-          <w:rPrChange w:id="306" w:author="Mike Botieri" w:date="2013-04-11T14:18:00Z">
+        </w:rPr>
+      </w:pPr>
+      <w:ins w:id="310" w:author="Mike Botieri" w:date="2013-04-11T14:55:00Z">
+        <w:r>
+          <w:rPr>
+            <w:rFonts w:ascii="Corbel" w:hAnsi="Corbel"/>
+            <w:color w:val="303030"/>
+          </w:rPr>
+          <w:t xml:space="preserve">Any individual seeking feedback on a piece of work may post the work-in-progress to the group, where any member may provide feedback on the piece. If a member publishes a work, they may choose to also publish to the interest group, which would be viewable by anyone who chooses to look at the group, regardless of whether or not </w:t>
+        </w:r>
+        <w:proofErr w:type="gramStart"/>
+        <w:r>
+          <w:rPr>
+            <w:rFonts w:ascii="Corbel" w:hAnsi="Corbel"/>
+            <w:color w:val="303030"/>
+          </w:rPr>
+          <w:t>they</w:t>
+        </w:r>
+        <w:proofErr w:type="gramEnd"/>
+        <w:r>
+          <w:rPr>
+            <w:rFonts w:ascii="Corbel" w:hAnsi="Corbel"/>
+            <w:color w:val="303030"/>
+          </w:rPr>
+          <w:t xml:space="preserve"> are </w:t>
+        </w:r>
+        <w:proofErr w:type="gramStart"/>
+        <w:r>
+          <w:rPr>
+            <w:rFonts w:ascii="Corbel" w:hAnsi="Corbel"/>
+            <w:color w:val="303030"/>
+          </w:rPr>
+          <w:t>a member of the group</w:t>
+        </w:r>
+        <w:proofErr w:type="gramEnd"/>
+        <w:r>
+          <w:rPr>
+            <w:rFonts w:ascii="Corbel" w:hAnsi="Corbel"/>
+            <w:color w:val="303030"/>
+          </w:rPr>
+          <w:t>.</w:t>
+        </w:r>
+      </w:ins>
+    </w:p>
+    <w:p>
+      <w:pPr>
+        <w:pStyle w:val="ListParagraph"/>
+        <w:numPr>
+          <w:ilvl w:val="1"/>
+          <w:numId w:val="5"/>
+        </w:numPr>
+        <w:tabs>
+          <w:tab w:val="clear" w:pos="180"/>
+          <w:tab w:val="num" w:pos="540"/>
+        </w:tabs>
+        <w:ind w:left="540" w:hanging="180"/>
+        <w:jc w:val="both"/>
+        <w:rPr>
+          <w:ins w:id="311" w:author="Mike Botieri" w:date="2013-04-11T14:55:00Z"/>
+          <w:rFonts w:ascii="Corbel" w:hAnsi="Corbel"/>
+          <w:color w:val="303030"/>
+          <w:position w:val="-2"/>
+          <w:rPrChange w:id="312" w:author="Mike Botieri" w:date="2013-04-11T14:09:00Z">
             <w:rPr>
-              <w:ins w:id="307" w:author="Mike Botieri" w:date="2013-04-11T14:55:00Z"/>
+              <w:ins w:id="313" w:author="Mike Botieri" w:date="2013-04-11T14:55:00Z"/>
               <w:rFonts w:ascii="Corbel" w:hAnsi="Corbel"/>
               <w:color w:val="303030"/>
             </w:rPr>
           </w:rPrChange>
         </w:rPr>
-        <w:pPrChange w:id="308" w:author="Mike Botieri" w:date="2013-04-11T14:18:00Z">
+        <w:pPrChange w:id="314" w:author="Mike Botieri" w:date="2013-04-11T14:09:00Z">
           <w:pPr>
             <w:pStyle w:val="ListParagraph"/>
             <w:numPr>
@@ -11786,29 +11891,46 @@
           </w:pPr>
         </w:pPrChange>
       </w:pPr>
-      <w:ins w:id="309" w:author="Mike Botieri" w:date="2013-04-11T14:55:00Z">
+      <w:ins w:id="315" w:author="Mike Botieri" w:date="2013-04-11T14:55:00Z">
         <w:r>
           <w:rPr>
             <w:rFonts w:ascii="Corbel" w:hAnsi="Corbel"/>
             <w:color w:val="303030"/>
           </w:rPr>
-          <w:t xml:space="preserve">When work is finished in a club group, it may be either made available to </w:t>
-        </w:r>
-        <w:proofErr w:type="spellStart"/>
+          <w:t>This group is not for private projects or work that a user does not want to be viewed by others.</w:t>
+        </w:r>
+      </w:ins>
+    </w:p>
+    <w:p>
+      <w:pPr>
+        <w:pStyle w:val="ListParagraph"/>
+        <w:ind w:left="0"/>
+        <w:jc w:val="both"/>
+        <w:rPr>
+          <w:ins w:id="316" w:author="Mike Botieri" w:date="2013-04-11T14:55:00Z"/>
+          <w:rFonts w:ascii="Corbel" w:hAnsi="Corbel"/>
+          <w:color w:val="303030"/>
+        </w:rPr>
+        <w:pPrChange w:id="317" w:author="Mike Botieri" w:date="2013-04-11T14:17:00Z">
+          <w:pPr>
+            <w:pStyle w:val="ListParagraph"/>
+            <w:numPr>
+              <w:numId w:val="3"/>
+            </w:numPr>
+            <w:tabs>
+              <w:tab w:val="num" w:pos="720"/>
+            </w:tabs>
+            <w:ind w:hanging="360"/>
+          </w:pPr>
+        </w:pPrChange>
+      </w:pPr>
+      <w:ins w:id="318" w:author="Mike Botieri" w:date="2013-04-11T14:55:00Z">
         <w:r>
           <w:rPr>
             <w:rFonts w:ascii="Corbel" w:hAnsi="Corbel"/>
             <w:color w:val="303030"/>
           </w:rPr>
-          <w:t>to</w:t>
-        </w:r>
-        <w:proofErr w:type="spellEnd"/>
-        <w:r>
-          <w:rPr>
-            <w:rFonts w:ascii="Corbel" w:hAnsi="Corbel"/>
-            <w:color w:val="303030"/>
-          </w:rPr>
-          <w:t xml:space="preserve"> the public or only viewable by members.</w:t>
+          <w:t>Clubs</w:t>
         </w:r>
       </w:ins>
     </w:p>
@@ -11826,19 +11948,19 @@
         <w:ind w:left="540" w:hanging="180"/>
         <w:jc w:val="both"/>
         <w:rPr>
-          <w:ins w:id="310" w:author="Mike Botieri" w:date="2013-04-11T14:55:00Z"/>
+          <w:ins w:id="319" w:author="Mike Botieri" w:date="2013-04-11T14:55:00Z"/>
           <w:rFonts w:ascii="Corbel" w:hAnsi="Corbel"/>
           <w:color w:val="303030"/>
           <w:position w:val="-2"/>
-          <w:rPrChange w:id="311" w:author="Mike Botieri" w:date="2013-04-11T14:18:00Z">
+          <w:rPrChange w:id="320" w:author="Mike Botieri" w:date="2013-04-11T14:18:00Z">
             <w:rPr>
-              <w:ins w:id="312" w:author="Mike Botieri" w:date="2013-04-11T14:55:00Z"/>
+              <w:ins w:id="321" w:author="Mike Botieri" w:date="2013-04-11T14:55:00Z"/>
               <w:rFonts w:ascii="Corbel" w:hAnsi="Corbel"/>
               <w:color w:val="303030"/>
             </w:rPr>
           </w:rPrChange>
         </w:rPr>
-        <w:pPrChange w:id="313" w:author="Mike Botieri" w:date="2013-04-11T14:18:00Z">
+        <w:pPrChange w:id="322" w:author="Mike Botieri" w:date="2013-04-11T14:18:00Z">
           <w:pPr>
             <w:pStyle w:val="ListParagraph"/>
             <w:numPr>
@@ -11851,12 +11973,184 @@
           </w:pPr>
         </w:pPrChange>
       </w:pPr>
-      <w:ins w:id="314" w:author="Mike Botieri" w:date="2013-04-11T14:55:00Z">
+      <w:proofErr w:type="gramStart"/>
+      <w:ins w:id="323" w:author="Mike Botieri" w:date="2013-04-11T14:55:00Z">
         <w:r>
           <w:rPr>
             <w:rFonts w:ascii="Corbel" w:hAnsi="Corbel"/>
             <w:color w:val="303030"/>
           </w:rPr>
+          <w:t>Club groups are created by members or leaders of a particular club or other extracurricular group to help organize and facilitate communication among members</w:t>
+        </w:r>
+        <w:proofErr w:type="gramEnd"/>
+        <w:r>
+          <w:rPr>
+            <w:rFonts w:ascii="Corbel" w:hAnsi="Corbel"/>
+            <w:color w:val="303030"/>
+          </w:rPr>
+          <w:t>.</w:t>
+        </w:r>
+      </w:ins>
+    </w:p>
+    <w:p>
+      <w:pPr>
+        <w:pStyle w:val="ListParagraph"/>
+        <w:numPr>
+          <w:ilvl w:val="1"/>
+          <w:numId w:val="5"/>
+        </w:numPr>
+        <w:tabs>
+          <w:tab w:val="clear" w:pos="180"/>
+          <w:tab w:val="num" w:pos="540"/>
+        </w:tabs>
+        <w:ind w:left="540" w:hanging="180"/>
+        <w:jc w:val="both"/>
+        <w:rPr>
+          <w:ins w:id="324" w:author="Mike Botieri" w:date="2013-04-11T14:55:00Z"/>
+          <w:rFonts w:ascii="Corbel" w:hAnsi="Corbel"/>
+          <w:color w:val="303030"/>
+          <w:position w:val="-2"/>
+          <w:rPrChange w:id="325" w:author="Mike Botieri" w:date="2013-04-11T14:18:00Z">
+            <w:rPr>
+              <w:ins w:id="326" w:author="Mike Botieri" w:date="2013-04-11T14:55:00Z"/>
+              <w:rFonts w:ascii="Corbel" w:hAnsi="Corbel"/>
+              <w:color w:val="303030"/>
+            </w:rPr>
+          </w:rPrChange>
+        </w:rPr>
+        <w:pPrChange w:id="327" w:author="Mike Botieri" w:date="2013-04-11T14:18:00Z">
+          <w:pPr>
+            <w:pStyle w:val="ListParagraph"/>
+            <w:numPr>
+              <w:numId w:val="3"/>
+            </w:numPr>
+            <w:tabs>
+              <w:tab w:val="num" w:pos="1440"/>
+            </w:tabs>
+            <w:ind w:left="1440" w:hanging="360"/>
+          </w:pPr>
+        </w:pPrChange>
+      </w:pPr>
+      <w:ins w:id="328" w:author="Mike Botieri" w:date="2013-04-11T14:55:00Z">
+        <w:r>
+          <w:rPr>
+            <w:rFonts w:ascii="Corbel" w:hAnsi="Corbel"/>
+            <w:color w:val="303030"/>
+          </w:rPr>
+          <w:t>Upon creating the group, the administrator may choose to make a group open (like interest groups where members may join or leave at any time) or closed (members request to join and must be approved by a group administrator).</w:t>
+        </w:r>
+      </w:ins>
+    </w:p>
+    <w:p>
+      <w:pPr>
+        <w:pStyle w:val="ListParagraph"/>
+        <w:numPr>
+          <w:ilvl w:val="1"/>
+          <w:numId w:val="5"/>
+        </w:numPr>
+        <w:tabs>
+          <w:tab w:val="clear" w:pos="180"/>
+          <w:tab w:val="num" w:pos="540"/>
+        </w:tabs>
+        <w:ind w:left="540" w:hanging="180"/>
+        <w:jc w:val="both"/>
+        <w:rPr>
+          <w:ins w:id="329" w:author="Mike Botieri" w:date="2013-04-11T14:55:00Z"/>
+          <w:rFonts w:ascii="Corbel" w:hAnsi="Corbel"/>
+          <w:color w:val="303030"/>
+          <w:position w:val="-2"/>
+          <w:rPrChange w:id="330" w:author="Mike Botieri" w:date="2013-04-11T14:18:00Z">
+            <w:rPr>
+              <w:ins w:id="331" w:author="Mike Botieri" w:date="2013-04-11T14:55:00Z"/>
+              <w:rFonts w:ascii="Corbel" w:hAnsi="Corbel"/>
+              <w:color w:val="303030"/>
+            </w:rPr>
+          </w:rPrChange>
+        </w:rPr>
+        <w:pPrChange w:id="332" w:author="Mike Botieri" w:date="2013-04-11T14:18:00Z">
+          <w:pPr>
+            <w:pStyle w:val="ListParagraph"/>
+            <w:numPr>
+              <w:numId w:val="3"/>
+            </w:numPr>
+            <w:tabs>
+              <w:tab w:val="num" w:pos="1440"/>
+            </w:tabs>
+            <w:ind w:left="1440" w:hanging="360"/>
+          </w:pPr>
+        </w:pPrChange>
+      </w:pPr>
+      <w:ins w:id="333" w:author="Mike Botieri" w:date="2013-04-11T14:55:00Z">
+        <w:r>
+          <w:rPr>
+            <w:rFonts w:ascii="Corbel" w:hAnsi="Corbel"/>
+            <w:color w:val="303030"/>
+          </w:rPr>
+          <w:t xml:space="preserve">When work is finished in a club group, it may be either made available to </w:t>
+        </w:r>
+        <w:proofErr w:type="spellStart"/>
+        <w:r>
+          <w:rPr>
+            <w:rFonts w:ascii="Corbel" w:hAnsi="Corbel"/>
+            <w:color w:val="303030"/>
+          </w:rPr>
+          <w:t>to</w:t>
+        </w:r>
+        <w:proofErr w:type="spellEnd"/>
+        <w:r>
+          <w:rPr>
+            <w:rFonts w:ascii="Corbel" w:hAnsi="Corbel"/>
+            <w:color w:val="303030"/>
+          </w:rPr>
+          <w:t xml:space="preserve"> the public or only viewable by members.</w:t>
+        </w:r>
+      </w:ins>
+    </w:p>
+    <w:p>
+      <w:pPr>
+        <w:pStyle w:val="ListParagraph"/>
+        <w:numPr>
+          <w:ilvl w:val="1"/>
+          <w:numId w:val="5"/>
+        </w:numPr>
+        <w:tabs>
+          <w:tab w:val="clear" w:pos="180"/>
+          <w:tab w:val="num" w:pos="540"/>
+        </w:tabs>
+        <w:ind w:left="540" w:hanging="180"/>
+        <w:jc w:val="both"/>
+        <w:rPr>
+          <w:ins w:id="334" w:author="Mike Botieri" w:date="2013-04-11T14:55:00Z"/>
+          <w:rFonts w:ascii="Corbel" w:hAnsi="Corbel"/>
+          <w:color w:val="303030"/>
+          <w:position w:val="-2"/>
+          <w:rPrChange w:id="335" w:author="Mike Botieri" w:date="2013-04-11T14:18:00Z">
+            <w:rPr>
+              <w:ins w:id="336" w:author="Mike Botieri" w:date="2013-04-11T14:55:00Z"/>
+              <w:rFonts w:ascii="Corbel" w:hAnsi="Corbel"/>
+              <w:color w:val="303030"/>
+            </w:rPr>
+          </w:rPrChange>
+        </w:rPr>
+        <w:pPrChange w:id="337" w:author="Mike Botieri" w:date="2013-04-11T14:18:00Z">
+          <w:pPr>
+            <w:pStyle w:val="ListParagraph"/>
+            <w:numPr>
+              <w:numId w:val="3"/>
+            </w:numPr>
+            <w:tabs>
+              <w:tab w:val="num" w:pos="1440"/>
+            </w:tabs>
+            <w:ind w:left="1440" w:hanging="360"/>
+          </w:pPr>
+        </w:pPrChange>
+      </w:pPr>
+      <w:ins w:id="338" w:author="Mike Botieri" w:date="2013-04-11T14:55:00Z">
+        <w:r>
+          <w:rPr>
+            <w:rFonts w:ascii="Corbel" w:hAnsi="Corbel"/>
+            <w:color w:val="303030"/>
+          </w:rPr>
           <w:t>This group is not for classwork or purely for interests even though a club may be formed around an interest (i.e. a photography club).</w:t>
         </w:r>
       </w:ins>
@@ -11867,11 +12161,11 @@
         <w:ind w:left="0"/>
         <w:jc w:val="both"/>
         <w:rPr>
-          <w:ins w:id="315" w:author="Mike Botieri" w:date="2013-04-11T14:55:00Z"/>
-          <w:rFonts w:ascii="Corbel" w:hAnsi="Corbel"/>
-          <w:color w:val="303030"/>
-        </w:rPr>
-        <w:pPrChange w:id="316" w:author="Mike Botieri" w:date="2013-04-11T14:35:00Z">
+          <w:ins w:id="339" w:author="Mike Botieri" w:date="2013-04-11T14:55:00Z"/>
+          <w:rFonts w:ascii="Corbel" w:hAnsi="Corbel"/>
+          <w:color w:val="303030"/>
+        </w:rPr>
+        <w:pPrChange w:id="340" w:author="Mike Botieri" w:date="2013-04-11T14:35:00Z">
           <w:pPr>
             <w:pStyle w:val="ListParagraph"/>
             <w:numPr>
@@ -11884,7 +12178,7 @@
           </w:pPr>
         </w:pPrChange>
       </w:pPr>
-      <w:ins w:id="317" w:author="Mike Botieri" w:date="2013-04-11T14:55:00Z">
+      <w:ins w:id="341" w:author="Mike Botieri" w:date="2013-04-11T14:55:00Z">
         <w:r>
           <w:rPr>
             <w:rFonts w:ascii="Corbel" w:hAnsi="Corbel"/>
@@ -11908,19 +12202,19 @@
         <w:ind w:left="540" w:hanging="180"/>
         <w:jc w:val="both"/>
         <w:rPr>
-          <w:ins w:id="318" w:author="Mike Botieri" w:date="2013-04-11T14:55:00Z"/>
+          <w:ins w:id="342" w:author="Mike Botieri" w:date="2013-04-11T14:55:00Z"/>
           <w:rFonts w:ascii="Corbel" w:hAnsi="Corbel"/>
           <w:color w:val="303030"/>
           <w:position w:val="-2"/>
-          <w:rPrChange w:id="319" w:author="Mike Botieri" w:date="2013-04-11T14:36:00Z">
+          <w:rPrChange w:id="343" w:author="Mike Botieri" w:date="2013-04-11T14:36:00Z">
             <w:rPr>
-              <w:ins w:id="320" w:author="Mike Botieri" w:date="2013-04-11T14:55:00Z"/>
+              <w:ins w:id="344" w:author="Mike Botieri" w:date="2013-04-11T14:55:00Z"/>
               <w:rFonts w:ascii="Corbel" w:hAnsi="Corbel"/>
               <w:color w:val="303030"/>
             </w:rPr>
           </w:rPrChange>
         </w:rPr>
-        <w:pPrChange w:id="321" w:author="Mike Botieri" w:date="2013-04-11T14:36:00Z">
+        <w:pPrChange w:id="345" w:author="Mike Botieri" w:date="2013-04-11T14:36:00Z">
           <w:pPr>
             <w:pStyle w:val="ListParagraph"/>
             <w:numPr>
@@ -11933,7 +12227,7 @@
           </w:pPr>
         </w:pPrChange>
       </w:pPr>
-      <w:ins w:id="322" w:author="Mike Botieri" w:date="2013-04-11T14:55:00Z">
+      <w:ins w:id="346" w:author="Mike Botieri" w:date="2013-04-11T14:55:00Z">
         <w:r>
           <w:rPr>
             <w:rFonts w:ascii="Corbel" w:hAnsi="Corbel"/>
@@ -11957,19 +12251,19 @@
         <w:ind w:left="540" w:hanging="180"/>
         <w:jc w:val="both"/>
         <w:rPr>
-          <w:ins w:id="323" w:author="Mike Botieri" w:date="2013-04-11T14:55:00Z"/>
+          <w:ins w:id="347" w:author="Mike Botieri" w:date="2013-04-11T14:55:00Z"/>
           <w:rFonts w:ascii="Corbel" w:hAnsi="Corbel"/>
           <w:color w:val="303030"/>
           <w:position w:val="-2"/>
-          <w:rPrChange w:id="324" w:author="Mike Botieri" w:date="2013-04-11T14:36:00Z">
+          <w:rPrChange w:id="348" w:author="Mike Botieri" w:date="2013-04-11T14:36:00Z">
             <w:rPr>
-              <w:ins w:id="325" w:author="Mike Botieri" w:date="2013-04-11T14:55:00Z"/>
+              <w:ins w:id="349" w:author="Mike Botieri" w:date="2013-04-11T14:55:00Z"/>
               <w:rFonts w:ascii="Corbel" w:hAnsi="Corbel"/>
               <w:color w:val="303030"/>
             </w:rPr>
           </w:rPrChange>
         </w:rPr>
-        <w:pPrChange w:id="326" w:author="Mike Botieri" w:date="2013-04-11T14:36:00Z">
+        <w:pPrChange w:id="350" w:author="Mike Botieri" w:date="2013-04-11T14:36:00Z">
           <w:pPr>
             <w:pStyle w:val="ListParagraph"/>
             <w:numPr>
@@ -11982,7 +12276,7 @@
           </w:pPr>
         </w:pPrChange>
       </w:pPr>
-      <w:ins w:id="327" w:author="Mike Botieri" w:date="2013-04-11T14:55:00Z">
+      <w:ins w:id="351" w:author="Mike Botieri" w:date="2013-04-11T14:55:00Z">
         <w:r>
           <w:rPr>
             <w:rFonts w:ascii="Corbel" w:hAnsi="Corbel"/>
@@ -12006,19 +12300,19 @@
         <w:ind w:left="540" w:hanging="180"/>
         <w:jc w:val="both"/>
         <w:rPr>
-          <w:ins w:id="328" w:author="Mike Botieri" w:date="2013-04-11T14:55:00Z"/>
+          <w:ins w:id="352" w:author="Mike Botieri" w:date="2013-04-11T14:55:00Z"/>
           <w:rFonts w:ascii="Corbel" w:hAnsi="Corbel"/>
           <w:color w:val="303030"/>
           <w:position w:val="-2"/>
-          <w:rPrChange w:id="329" w:author="Mike Botieri" w:date="2013-04-11T14:36:00Z">
+          <w:rPrChange w:id="353" w:author="Mike Botieri" w:date="2013-04-11T14:36:00Z">
             <w:rPr>
-              <w:ins w:id="330" w:author="Mike Botieri" w:date="2013-04-11T14:55:00Z"/>
+              <w:ins w:id="354" w:author="Mike Botieri" w:date="2013-04-11T14:55:00Z"/>
               <w:rFonts w:ascii="Corbel" w:hAnsi="Corbel"/>
               <w:color w:val="303030"/>
             </w:rPr>
           </w:rPrChange>
         </w:rPr>
-        <w:pPrChange w:id="331" w:author="Mike Botieri" w:date="2013-04-11T14:36:00Z">
+        <w:pPrChange w:id="355" w:author="Mike Botieri" w:date="2013-04-11T14:36:00Z">
           <w:pPr>
             <w:pStyle w:val="ListParagraph"/>
             <w:numPr>
@@ -12031,7 +12325,7 @@
           </w:pPr>
         </w:pPrChange>
       </w:pPr>
-      <w:ins w:id="332" w:author="Mike Botieri" w:date="2013-04-11T14:55:00Z">
+      <w:ins w:id="356" w:author="Mike Botieri" w:date="2013-04-11T14:55:00Z">
         <w:r>
           <w:rPr>
             <w:rFonts w:ascii="Corbel" w:hAnsi="Corbel"/>
@@ -12055,19 +12349,19 @@
         <w:ind w:left="540" w:hanging="180"/>
         <w:jc w:val="both"/>
         <w:rPr>
-          <w:ins w:id="333" w:author="Mike Botieri" w:date="2013-04-11T14:55:00Z"/>
+          <w:ins w:id="357" w:author="Mike Botieri" w:date="2013-04-11T14:55:00Z"/>
           <w:rFonts w:ascii="Corbel" w:hAnsi="Corbel"/>
           <w:color w:val="303030"/>
           <w:position w:val="-2"/>
-          <w:rPrChange w:id="334" w:author="Mike Botieri" w:date="2013-04-11T14:36:00Z">
+          <w:rPrChange w:id="358" w:author="Mike Botieri" w:date="2013-04-11T14:36:00Z">
             <w:rPr>
-              <w:ins w:id="335" w:author="Mike Botieri" w:date="2013-04-11T14:55:00Z"/>
+              <w:ins w:id="359" w:author="Mike Botieri" w:date="2013-04-11T14:55:00Z"/>
               <w:rFonts w:ascii="Corbel" w:hAnsi="Corbel"/>
               <w:color w:val="303030"/>
             </w:rPr>
           </w:rPrChange>
         </w:rPr>
-        <w:pPrChange w:id="336" w:author="Mike Botieri" w:date="2013-04-11T14:36:00Z">
+        <w:pPrChange w:id="360" w:author="Mike Botieri" w:date="2013-04-11T14:36:00Z">
           <w:pPr>
             <w:pStyle w:val="ListParagraph"/>
             <w:numPr>
@@ -12080,7 +12374,7 @@
           </w:pPr>
         </w:pPrChange>
       </w:pPr>
-      <w:ins w:id="337" w:author="Mike Botieri" w:date="2013-04-11T14:55:00Z">
+      <w:ins w:id="361" w:author="Mike Botieri" w:date="2013-04-11T14:55:00Z">
         <w:r>
           <w:rPr>
             <w:rFonts w:ascii="Corbel" w:hAnsi="Corbel"/>
@@ -12166,6 +12460,34 @@
                           <w:p/>
                           <w:p/>
                           <w:p/>
+                          <w:p/>
+                          <w:p/>
+                          <w:p/>
+                          <w:p/>
+                          <w:p/>
+                          <w:p/>
+                          <w:p/>
+                          <w:p/>
+                          <w:p/>
+                          <w:p/>
+                          <w:p/>
+                          <w:p/>
+                          <w:p/>
+                          <w:p/>
+                          <w:p/>
+                          <w:p/>
+                          <w:p/>
+                          <w:p/>
+                          <w:p/>
+                          <w:p/>
+                          <w:p/>
+                          <w:p/>
+                          <w:p/>
+                          <w:p/>
+                          <w:p/>
+                          <w:p/>
+                          <w:p/>
+                          <w:p/>
                         </w:txbxContent>
                       </wps:txbx>
                       <wps:bodyPr/>
@@ -12192,7 +12514,7 @@
           </mc:Fallback>
         </mc:AlternateContent>
       </w:r>
-      <w:ins w:id="338" w:author="Mike Botieri" w:date="2013-04-11T14:55:00Z">
+      <w:ins w:id="362" w:author="Mike Botieri" w:date="2013-04-11T14:55:00Z">
         <w:r>
           <w:rPr>
             <w:rFonts w:ascii="Corbel" w:hAnsi="Corbel"/>
@@ -12208,11 +12530,11 @@
         <w:ind w:left="0"/>
         <w:jc w:val="both"/>
         <w:rPr>
-          <w:ins w:id="339" w:author="Mike Botieri" w:date="2013-04-11T14:55:00Z"/>
-          <w:rFonts w:ascii="Corbel" w:hAnsi="Corbel"/>
-          <w:color w:val="303030"/>
-        </w:rPr>
-        <w:pPrChange w:id="340" w:author="Mike Botieri" w:date="2013-04-11T14:46:00Z">
+          <w:ins w:id="363" w:author="Mike Botieri" w:date="2013-04-11T14:55:00Z"/>
+          <w:rFonts w:ascii="Corbel" w:hAnsi="Corbel"/>
+          <w:color w:val="303030"/>
+        </w:rPr>
+        <w:pPrChange w:id="364" w:author="Mike Botieri" w:date="2013-04-11T14:46:00Z">
           <w:pPr>
             <w:pStyle w:val="ListParagraph"/>
             <w:numPr>
@@ -12225,7 +12547,7 @@
           </w:pPr>
         </w:pPrChange>
       </w:pPr>
-      <w:ins w:id="341" w:author="Mike Botieri" w:date="2013-04-11T14:55:00Z">
+      <w:ins w:id="365" w:author="Mike Botieri" w:date="2013-04-11T14:55:00Z">
         <w:r>
           <w:rPr>
             <w:rFonts w:ascii="Corbel" w:hAnsi="Corbel"/>
@@ -12249,19 +12571,19 @@
         <w:ind w:left="540" w:hanging="180"/>
         <w:jc w:val="both"/>
         <w:rPr>
-          <w:ins w:id="342" w:author="Mike Botieri" w:date="2013-04-11T14:55:00Z"/>
+          <w:ins w:id="366" w:author="Mike Botieri" w:date="2013-04-11T14:55:00Z"/>
           <w:rFonts w:ascii="Corbel" w:hAnsi="Corbel"/>
           <w:color w:val="303030"/>
           <w:position w:val="-2"/>
-          <w:rPrChange w:id="343" w:author="Mike Botieri" w:date="2013-04-11T14:48:00Z">
+          <w:rPrChange w:id="367" w:author="Mike Botieri" w:date="2013-04-11T14:48:00Z">
             <w:rPr>
-              <w:ins w:id="344" w:author="Mike Botieri" w:date="2013-04-11T14:55:00Z"/>
+              <w:ins w:id="368" w:author="Mike Botieri" w:date="2013-04-11T14:55:00Z"/>
               <w:rFonts w:ascii="Corbel" w:hAnsi="Corbel"/>
               <w:color w:val="303030"/>
             </w:rPr>
           </w:rPrChange>
         </w:rPr>
-        <w:pPrChange w:id="345" w:author="Mike Botieri" w:date="2013-04-11T14:48:00Z">
+        <w:pPrChange w:id="369" w:author="Mike Botieri" w:date="2013-04-11T14:48:00Z">
           <w:pPr>
             <w:pStyle w:val="ListParagraph"/>
             <w:numPr>
@@ -12274,7 +12596,7 @@
           </w:pPr>
         </w:pPrChange>
       </w:pPr>
-      <w:ins w:id="346" w:author="Mike Botieri" w:date="2013-04-11T14:55:00Z">
+      <w:ins w:id="370" w:author="Mike Botieri" w:date="2013-04-11T14:55:00Z">
         <w:r>
           <w:rPr>
             <w:rFonts w:ascii="Corbel" w:hAnsi="Corbel"/>
@@ -12314,19 +12636,19 @@
         <w:ind w:left="540" w:hanging="180"/>
         <w:jc w:val="both"/>
         <w:rPr>
-          <w:ins w:id="347" w:author="Mike Botieri" w:date="2013-04-11T14:55:00Z"/>
+          <w:ins w:id="371" w:author="Mike Botieri" w:date="2013-04-11T14:55:00Z"/>
           <w:rFonts w:ascii="Corbel" w:hAnsi="Corbel"/>
           <w:color w:val="303030"/>
           <w:position w:val="-2"/>
-          <w:rPrChange w:id="348" w:author="Mike Botieri" w:date="2013-04-11T14:48:00Z">
+          <w:rPrChange w:id="372" w:author="Mike Botieri" w:date="2013-04-11T14:48:00Z">
             <w:rPr>
-              <w:ins w:id="349" w:author="Mike Botieri" w:date="2013-04-11T14:55:00Z"/>
+              <w:ins w:id="373" w:author="Mike Botieri" w:date="2013-04-11T14:55:00Z"/>
               <w:rFonts w:ascii="Corbel" w:hAnsi="Corbel"/>
               <w:color w:val="303030"/>
             </w:rPr>
           </w:rPrChange>
         </w:rPr>
-        <w:pPrChange w:id="350" w:author="Mike Botieri" w:date="2013-04-11T14:48:00Z">
+        <w:pPrChange w:id="374" w:author="Mike Botieri" w:date="2013-04-11T14:48:00Z">
           <w:pPr>
             <w:pStyle w:val="ListParagraph"/>
             <w:numPr>
@@ -12339,7 +12661,7 @@
           </w:pPr>
         </w:pPrChange>
       </w:pPr>
-      <w:ins w:id="351" w:author="Mike Botieri" w:date="2013-04-11T14:55:00Z">
+      <w:ins w:id="375" w:author="Mike Botieri" w:date="2013-04-11T14:55:00Z">
         <w:r>
           <w:rPr>
             <w:rFonts w:ascii="Corbel" w:hAnsi="Corbel"/>
@@ -12363,19 +12685,19 @@
         <w:ind w:left="540" w:hanging="180"/>
         <w:jc w:val="both"/>
         <w:rPr>
-          <w:ins w:id="352" w:author="Mike Botieri" w:date="2013-04-11T14:55:00Z"/>
+          <w:ins w:id="376" w:author="Mike Botieri" w:date="2013-04-11T14:55:00Z"/>
           <w:rFonts w:ascii="Corbel" w:hAnsi="Corbel"/>
           <w:color w:val="303030"/>
           <w:position w:val="-2"/>
-          <w:rPrChange w:id="353" w:author="Mike Botieri" w:date="2013-04-11T14:48:00Z">
+          <w:rPrChange w:id="377" w:author="Mike Botieri" w:date="2013-04-11T14:48:00Z">
             <w:rPr>
-              <w:ins w:id="354" w:author="Mike Botieri" w:date="2013-04-11T14:55:00Z"/>
+              <w:ins w:id="378" w:author="Mike Botieri" w:date="2013-04-11T14:55:00Z"/>
               <w:rFonts w:ascii="Corbel" w:hAnsi="Corbel"/>
               <w:color w:val="303030"/>
             </w:rPr>
           </w:rPrChange>
         </w:rPr>
-        <w:pPrChange w:id="355" w:author="Mike Botieri" w:date="2013-04-11T14:48:00Z">
+        <w:pPrChange w:id="379" w:author="Mike Botieri" w:date="2013-04-11T14:48:00Z">
           <w:pPr>
             <w:pStyle w:val="ListParagraph"/>
             <w:numPr>
@@ -12388,7 +12710,7 @@
           </w:pPr>
         </w:pPrChange>
       </w:pPr>
-      <w:ins w:id="356" w:author="Mike Botieri" w:date="2013-04-11T14:55:00Z">
+      <w:ins w:id="380" w:author="Mike Botieri" w:date="2013-04-11T14:55:00Z">
         <w:r>
           <w:rPr>
             <w:rFonts w:ascii="Corbel" w:hAnsi="Corbel"/>
@@ -12415,14 +12737,14 @@
           <w:rFonts w:ascii="Corbel" w:hAnsi="Corbel"/>
           <w:color w:val="303030"/>
           <w:position w:val="-2"/>
-          <w:rPrChange w:id="357" w:author="Mike Botieri" w:date="2013-04-11T14:48:00Z">
+          <w:rPrChange w:id="381" w:author="Mike Botieri" w:date="2013-04-11T14:48:00Z">
             <w:rPr>
               <w:rFonts w:ascii="Corbel" w:hAnsi="Corbel"/>
               <w:color w:val="303030"/>
             </w:rPr>
           </w:rPrChange>
         </w:rPr>
-        <w:pPrChange w:id="358" w:author="Mike Botieri" w:date="2013-04-11T14:48:00Z">
+        <w:pPrChange w:id="382" w:author="Mike Botieri" w:date="2013-04-11T14:48:00Z">
           <w:pPr>
             <w:pStyle w:val="ListParagraph"/>
             <w:numPr>
@@ -12435,7 +12757,7 @@
           </w:pPr>
         </w:pPrChange>
       </w:pPr>
-      <w:ins w:id="359" w:author="Mike Botieri" w:date="2013-04-11T14:55:00Z">
+      <w:ins w:id="383" w:author="Mike Botieri" w:date="2013-04-11T14:55:00Z">
         <w:r>
           <w:rPr>
             <w:rFonts w:ascii="Corbel" w:hAnsi="Corbel"/>
@@ -13551,21 +13873,21 @@
         </w:rPr>
         <w:t xml:space="preserve"> is a container for a specific type of content.  </w:t>
       </w:r>
-      <w:proofErr w:type="gramStart"/>
-      <w:r>
-        <w:rPr>
-          <w:rFonts w:ascii="Corbel" w:hAnsi="Corbel"/>
-          <w:color w:val="303030"/>
-        </w:rPr>
-        <w:t>may</w:t>
-      </w:r>
-      <w:proofErr w:type="gramEnd"/>
-      <w:r>
-        <w:rPr>
-          <w:rFonts w:ascii="Corbel" w:hAnsi="Corbel"/>
-          <w:color w:val="303030"/>
-        </w:rPr>
-        <w:t xml:space="preserve"> be displayed by itself or multiple medias of the same type may be grouped into a </w:t>
+      <w:ins w:id="384" w:author="John Sullivan" w:date="2013-04-12T15:04:00Z">
+        <w:r>
+          <w:rPr>
+            <w:rFonts w:ascii="Corbel" w:hAnsi="Corbel"/>
+            <w:color w:val="303030"/>
+          </w:rPr>
+          <w:t xml:space="preserve">It </w:t>
+        </w:r>
+      </w:ins>
+      <w:r>
+        <w:rPr>
+          <w:rFonts w:ascii="Corbel" w:hAnsi="Corbel"/>
+          <w:color w:val="303030"/>
+        </w:rPr>
+        <w:t xml:space="preserve">may be displayed by itself or multiple medias of the same type may be grouped into a </w:t>
       </w:r>
       <w:r>
         <w:rPr>
@@ -15323,7 +15645,91 @@
           <w:rFonts w:ascii="Corbel" w:hAnsi="Corbel"/>
           <w:color w:val="303030"/>
         </w:rPr>
-        <w:t>A collection of student work is a set of work that shares some common similarity. The similarity may be intrinsic to the works, user specified, or group based. More precisely, a collection is a relationship between users, groups, and work. Works are grouped into collections, ultimately, to facilitate browsing, sharing, and feedback.</w:t>
+        <w:t xml:space="preserve">A collection of student work is a set of work that shares some common similarity. The similarity may be intrinsic to the works, user specified, or group based. </w:t>
+      </w:r>
+      <w:ins w:id="385" w:author="John Sullivan" w:date="2013-04-12T16:13:00Z">
+        <w:r>
+          <w:rPr>
+            <w:rFonts w:ascii="Corbel" w:hAnsi="Corbel"/>
+            <w:color w:val="303030"/>
+          </w:rPr>
+          <w:t xml:space="preserve">Types of collections are a result of a relationship </w:t>
+        </w:r>
+      </w:ins>
+      <w:ins w:id="386" w:author="John Sullivan" w:date="2013-04-12T16:14:00Z">
+        <w:r>
+          <w:rPr>
+            <w:rFonts w:ascii="Corbel" w:hAnsi="Corbel"/>
+            <w:color w:val="303030"/>
+          </w:rPr>
+          <w:t>between works and users and groups</w:t>
+        </w:r>
+      </w:ins>
+      <w:ins w:id="387" w:author="John Sullivan" w:date="2013-04-12T16:22:00Z">
+        <w:r>
+          <w:rPr>
+            <w:rFonts w:ascii="Corbel" w:hAnsi="Corbel"/>
+            <w:color w:val="303030"/>
+          </w:rPr>
+          <w:t xml:space="preserve"> (see ‘Types</w:t>
+        </w:r>
+      </w:ins>
+      <w:ins w:id="388" w:author="John Sullivan" w:date="2013-04-12T16:23:00Z">
+        <w:r>
+          <w:rPr>
+            <w:rFonts w:ascii="Corbel" w:hAnsi="Corbel"/>
+            <w:color w:val="303030"/>
+          </w:rPr>
+          <w:t>’ below)</w:t>
+        </w:r>
+      </w:ins>
+      <w:ins w:id="389" w:author="John Sullivan" w:date="2013-04-12T16:14:00Z">
+        <w:r>
+          <w:rPr>
+            <w:rFonts w:ascii="Corbel" w:hAnsi="Corbel"/>
+            <w:color w:val="303030"/>
+          </w:rPr>
+          <w:t>.</w:t>
+        </w:r>
+      </w:ins>
+      <w:ins w:id="390" w:author="John Sullivan" w:date="2013-04-12T16:23:00Z">
+        <w:r>
+          <w:rPr>
+            <w:rFonts w:ascii="Corbel" w:hAnsi="Corbel"/>
+            <w:color w:val="303030"/>
+          </w:rPr>
+          <w:t xml:space="preserve"> </w:t>
+        </w:r>
+      </w:ins>
+      <w:del w:id="391" w:author="John Sullivan" w:date="2013-04-12T16:23:00Z">
+        <w:r>
+          <w:rPr>
+            <w:rFonts w:ascii="Corbel" w:hAnsi="Corbel"/>
+            <w:color w:val="303030"/>
+            <w:highlight w:val="yellow"/>
+            <w:rPrChange w:id="392" w:author="John Sullivan" w:date="2013-04-12T16:11:00Z">
+              <w:rPr>
+                <w:rFonts w:ascii="Corbel" w:hAnsi="Corbel"/>
+                <w:color w:val="303030"/>
+              </w:rPr>
+            </w:rPrChange>
+          </w:rPr>
+          <w:delText>More precisely, a collection is a relationship between users, groups, and work</w:delText>
+        </w:r>
+        <w:r>
+          <w:rPr>
+            <w:rFonts w:ascii="Corbel" w:hAnsi="Corbel"/>
+            <w:color w:val="303030"/>
+          </w:rPr>
+          <w:delText xml:space="preserve">. </w:delText>
+        </w:r>
+      </w:del>
+      <w:r>
+        <w:rPr>
+          <w:rFonts w:ascii="Corbel" w:hAnsi="Corbel"/>
+          <w:color w:val="303030"/>
+        </w:rPr>
+        <w:t>Works are grouped into collections, ultimately, to facilitate browsing, sharing, and feedback.</w:t>
       </w:r>
     </w:p>
     <w:p>
@@ -15350,13 +15756,16 @@
           <w:sz w:val="36"/>
         </w:rPr>
       </w:pPr>
-      <w:r>
-        <w:rPr>
-          <w:rFonts w:ascii="Corbel" w:hAnsi="Corbel"/>
-          <w:color w:val="1A4654"/>
-        </w:rPr>
-        <w:t>Possible Collections</w:t>
-      </w:r>
+      <w:moveFromRangeStart w:id="393" w:author="John Sullivan" w:date="2013-04-12T16:25:00Z" w:name="move227403264"/>
+      <w:moveFrom w:id="394" w:author="John Sullivan" w:date="2013-04-12T16:25:00Z">
+        <w:r>
+          <w:rPr>
+            <w:rFonts w:ascii="Corbel" w:hAnsi="Corbel"/>
+            <w:color w:val="1A4654"/>
+          </w:rPr>
+          <w:t>Possible Collections</w:t>
+        </w:r>
+      </w:moveFrom>
     </w:p>
     <w:p>
       <w:pPr>
@@ -15376,13 +15785,15 @@
           <w:sz w:val="36"/>
         </w:rPr>
       </w:pPr>
-      <w:r>
-        <w:rPr>
-          <w:rFonts w:ascii="Corbel Bold" w:hAnsi="Corbel Bold"/>
-          <w:color w:val="1A4654"/>
-        </w:rPr>
-        <w:t>Personal collection (all of the users work)</w:t>
-      </w:r>
+      <w:moveFrom w:id="395" w:author="John Sullivan" w:date="2013-04-12T16:25:00Z">
+        <w:r>
+          <w:rPr>
+            <w:rFonts w:ascii="Corbel Bold" w:hAnsi="Corbel Bold"/>
+            <w:color w:val="1A4654"/>
+          </w:rPr>
+          <w:t>Personal collection (all of the users work)</w:t>
+        </w:r>
+      </w:moveFrom>
     </w:p>
     <w:p>
       <w:pPr>
@@ -15402,29 +15813,15 @@
           <w:sz w:val="36"/>
         </w:rPr>
       </w:pPr>
-      <w:r>
-        <w:rPr>
-          <w:rFonts w:ascii="Corbel Bold" w:hAnsi="Corbel Bold"/>
-          <w:color w:val="1A4654"/>
-        </w:rPr>
-        <w:t xml:space="preserve">Dept. Collections (all NMD work, all CMJ work, </w:t>
-      </w:r>
-      <w:proofErr w:type="spellStart"/>
-      <w:r>
-        <w:rPr>
-          <w:rFonts w:ascii="Corbel Bold" w:hAnsi="Corbel Bold"/>
-          <w:color w:val="1A4654"/>
-        </w:rPr>
-        <w:t>etc</w:t>
-      </w:r>
-      <w:proofErr w:type="spellEnd"/>
-      <w:r>
-        <w:rPr>
-          <w:rFonts w:ascii="Corbel Bold" w:hAnsi="Corbel Bold"/>
-          <w:color w:val="1A4654"/>
-        </w:rPr>
-        <w:t>)</w:t>
-      </w:r>
+      <w:moveFrom w:id="396" w:author="John Sullivan" w:date="2013-04-12T16:25:00Z">
+        <w:r>
+          <w:rPr>
+            <w:rFonts w:ascii="Corbel Bold" w:hAnsi="Corbel Bold"/>
+            <w:color w:val="1A4654"/>
+          </w:rPr>
+          <w:t>Dept. Collections (all NMD work, all CMJ work, etc)</w:t>
+        </w:r>
+      </w:moveFrom>
     </w:p>
     <w:p>
       <w:pPr>
@@ -15444,29 +15841,15 @@
           <w:sz w:val="36"/>
         </w:rPr>
       </w:pPr>
-      <w:r>
-        <w:rPr>
-          <w:rFonts w:ascii="Corbel Bold" w:hAnsi="Corbel Bold"/>
-          <w:color w:val="1A4654"/>
-        </w:rPr>
-        <w:t xml:space="preserve">Class collections (all NMD 102 work, all CMJ 236 work </w:t>
-      </w:r>
-      <w:proofErr w:type="spellStart"/>
-      <w:r>
-        <w:rPr>
-          <w:rFonts w:ascii="Corbel Bold" w:hAnsi="Corbel Bold"/>
-          <w:color w:val="1A4654"/>
-        </w:rPr>
-        <w:t>etc</w:t>
-      </w:r>
-      <w:proofErr w:type="spellEnd"/>
-      <w:r>
-        <w:rPr>
-          <w:rFonts w:ascii="Corbel Bold" w:hAnsi="Corbel Bold"/>
-          <w:color w:val="1A4654"/>
-        </w:rPr>
-        <w:t>)</w:t>
-      </w:r>
+      <w:moveFrom w:id="397" w:author="John Sullivan" w:date="2013-04-12T16:25:00Z">
+        <w:r>
+          <w:rPr>
+            <w:rFonts w:ascii="Corbel Bold" w:hAnsi="Corbel Bold"/>
+            <w:color w:val="1A4654"/>
+          </w:rPr>
+          <w:t>Class collections (all NMD 102 work, all CMJ 236 work etc)</w:t>
+        </w:r>
+      </w:moveFrom>
     </w:p>
     <w:p>
       <w:pPr>
@@ -15486,45 +15869,15 @@
           <w:sz w:val="36"/>
         </w:rPr>
       </w:pPr>
-      <w:r>
-        <w:rPr>
-          <w:rFonts w:ascii="Corbel Bold" w:hAnsi="Corbel Bold"/>
-          <w:color w:val="1A4654"/>
-        </w:rPr>
-        <w:t>Major collections</w:t>
-      </w:r>
-      <w:proofErr w:type="gramStart"/>
-      <w:r>
-        <w:rPr>
-          <w:rFonts w:ascii="Corbel Bold" w:hAnsi="Corbel Bold"/>
-          <w:color w:val="1A4654"/>
-        </w:rPr>
-        <w:t>( all</w:t>
-      </w:r>
-      <w:proofErr w:type="gramEnd"/>
-      <w:r>
-        <w:rPr>
-          <w:rFonts w:ascii="Corbel Bold" w:hAnsi="Corbel Bold"/>
-          <w:color w:val="1A4654"/>
-        </w:rPr>
-        <w:t xml:space="preserve"> New Media work, all Journalism work, all Marine Bio work, </w:t>
-      </w:r>
-      <w:proofErr w:type="spellStart"/>
-      <w:r>
-        <w:rPr>
-          <w:rFonts w:ascii="Corbel Bold" w:hAnsi="Corbel Bold"/>
-          <w:color w:val="1A4654"/>
-        </w:rPr>
-        <w:t>etc</w:t>
-      </w:r>
-      <w:proofErr w:type="spellEnd"/>
-      <w:r>
-        <w:rPr>
-          <w:rFonts w:ascii="Corbel Bold" w:hAnsi="Corbel Bold"/>
-          <w:color w:val="1A4654"/>
-        </w:rPr>
-        <w:t>)</w:t>
-      </w:r>
+      <w:moveFrom w:id="398" w:author="John Sullivan" w:date="2013-04-12T16:25:00Z">
+        <w:r>
+          <w:rPr>
+            <w:rFonts w:ascii="Corbel Bold" w:hAnsi="Corbel Bold"/>
+            <w:color w:val="1A4654"/>
+          </w:rPr>
+          <w:t>Major collections( all New Media work, all Journalism work, all Marine Bio work, etc)</w:t>
+        </w:r>
+      </w:moveFrom>
     </w:p>
     <w:p>
       <w:pPr>
@@ -15544,13 +15897,15 @@
           <w:sz w:val="36"/>
         </w:rPr>
       </w:pPr>
-      <w:r>
-        <w:rPr>
-          <w:rFonts w:ascii="Corbel Bold" w:hAnsi="Corbel Bold"/>
-          <w:color w:val="1A4654"/>
-        </w:rPr>
-        <w:t>Media collections (all photos, all videos, all coding)</w:t>
-      </w:r>
+      <w:moveFrom w:id="399" w:author="John Sullivan" w:date="2013-04-12T16:25:00Z">
+        <w:r>
+          <w:rPr>
+            <w:rFonts w:ascii="Corbel Bold" w:hAnsi="Corbel Bold"/>
+            <w:color w:val="1A4654"/>
+          </w:rPr>
+          <w:t>Media collections (all photos, all videos, all coding)</w:t>
+        </w:r>
+      </w:moveFrom>
     </w:p>
     <w:p>
       <w:pPr>
@@ -15570,38 +15925,15 @@
           <w:sz w:val="36"/>
         </w:rPr>
       </w:pPr>
-      <w:proofErr w:type="spellStart"/>
-      <w:r>
-        <w:rPr>
-          <w:rFonts w:ascii="Corbel Bold" w:hAnsi="Corbel Bold"/>
-          <w:color w:val="1A4654"/>
-        </w:rPr>
-        <w:t>Favorited</w:t>
-      </w:r>
-      <w:proofErr w:type="spellEnd"/>
-      <w:r>
-        <w:rPr>
-          <w:rFonts w:ascii="Corbel Bold" w:hAnsi="Corbel Bold"/>
-          <w:color w:val="1A4654"/>
-        </w:rPr>
-        <w:t xml:space="preserve"> collection (all the work the user has </w:t>
-      </w:r>
-      <w:proofErr w:type="spellStart"/>
-      <w:r>
-        <w:rPr>
-          <w:rFonts w:ascii="Corbel Bold" w:hAnsi="Corbel Bold"/>
-          <w:color w:val="1A4654"/>
-        </w:rPr>
-        <w:t>favorited</w:t>
-      </w:r>
-      <w:proofErr w:type="spellEnd"/>
-      <w:r>
-        <w:rPr>
-          <w:rFonts w:ascii="Corbel Bold" w:hAnsi="Corbel Bold"/>
-          <w:color w:val="1A4654"/>
-        </w:rPr>
-        <w:t>)</w:t>
-      </w:r>
+      <w:moveFrom w:id="400" w:author="John Sullivan" w:date="2013-04-12T16:25:00Z">
+        <w:r>
+          <w:rPr>
+            <w:rFonts w:ascii="Corbel Bold" w:hAnsi="Corbel Bold"/>
+            <w:color w:val="1A4654"/>
+          </w:rPr>
+          <w:t>Favorited collection (all the work the user has favorited)</w:t>
+        </w:r>
+      </w:moveFrom>
     </w:p>
     <w:p>
       <w:pPr>
@@ -15621,29 +15953,15 @@
           <w:sz w:val="36"/>
         </w:rPr>
       </w:pPr>
-      <w:r>
-        <w:rPr>
-          <w:rFonts w:ascii="Corbel Bold" w:hAnsi="Corbel Bold"/>
-          <w:color w:val="1A4654"/>
-        </w:rPr>
-        <w:t xml:space="preserve">Top collection (most </w:t>
-      </w:r>
-      <w:proofErr w:type="spellStart"/>
-      <w:r>
-        <w:rPr>
-          <w:rFonts w:ascii="Corbel Bold" w:hAnsi="Corbel Bold"/>
-          <w:color w:val="1A4654"/>
-        </w:rPr>
-        <w:t>favorited</w:t>
-      </w:r>
-      <w:proofErr w:type="spellEnd"/>
-      <w:r>
-        <w:rPr>
-          <w:rFonts w:ascii="Corbel Bold" w:hAnsi="Corbel Bold"/>
-          <w:color w:val="1A4654"/>
-        </w:rPr>
-        <w:t xml:space="preserve"> works)</w:t>
-      </w:r>
+      <w:moveFrom w:id="401" w:author="John Sullivan" w:date="2013-04-12T16:25:00Z">
+        <w:r>
+          <w:rPr>
+            <w:rFonts w:ascii="Corbel Bold" w:hAnsi="Corbel Bold"/>
+            <w:color w:val="1A4654"/>
+          </w:rPr>
+          <w:t>Top collection (most favorited works)</w:t>
+        </w:r>
+      </w:moveFrom>
     </w:p>
     <w:p>
       <w:pPr>
@@ -15663,13 +15981,15 @@
           <w:sz w:val="36"/>
         </w:rPr>
       </w:pPr>
-      <w:r>
-        <w:rPr>
-          <w:rFonts w:ascii="Corbel Bold" w:hAnsi="Corbel Bold"/>
-          <w:color w:val="1A4654"/>
-        </w:rPr>
-        <w:t>Extracurricular collection (any work done outside of class, such as for a job)</w:t>
-      </w:r>
+      <w:moveFrom w:id="402" w:author="John Sullivan" w:date="2013-04-12T16:25:00Z">
+        <w:r>
+          <w:rPr>
+            <w:rFonts w:ascii="Corbel Bold" w:hAnsi="Corbel Bold"/>
+            <w:color w:val="1A4654"/>
+          </w:rPr>
+          <w:t>Extracurricular collection (any work done outside of class, such as for a job)</w:t>
+        </w:r>
+      </w:moveFrom>
     </w:p>
     <w:p>
       <w:pPr>
@@ -15689,29 +16009,15 @@
           <w:sz w:val="36"/>
         </w:rPr>
       </w:pPr>
-      <w:r>
-        <w:rPr>
-          <w:rFonts w:ascii="Corbel Bold" w:hAnsi="Corbel Bold"/>
-          <w:color w:val="1A4654"/>
-        </w:rPr>
-        <w:t xml:space="preserve">Public </w:t>
-      </w:r>
-      <w:proofErr w:type="gramStart"/>
-      <w:r>
-        <w:rPr>
-          <w:rFonts w:ascii="Corbel Bold" w:hAnsi="Corbel Bold"/>
-          <w:color w:val="1A4654"/>
-        </w:rPr>
-        <w:t>collection(</w:t>
-      </w:r>
-      <w:proofErr w:type="gramEnd"/>
-      <w:r>
-        <w:rPr>
-          <w:rFonts w:ascii="Corbel Bold" w:hAnsi="Corbel Bold"/>
-          <w:color w:val="1A4654"/>
-        </w:rPr>
-        <w:t>all published works)</w:t>
-      </w:r>
+      <w:moveFrom w:id="403" w:author="John Sullivan" w:date="2013-04-12T16:25:00Z">
+        <w:r>
+          <w:rPr>
+            <w:rFonts w:ascii="Corbel Bold" w:hAnsi="Corbel Bold"/>
+            <w:color w:val="1A4654"/>
+          </w:rPr>
+          <w:t>Public collection(all published works)</w:t>
+        </w:r>
+      </w:moveFrom>
     </w:p>
     <w:p>
       <w:pPr>
@@ -15731,29 +16037,15 @@
           <w:sz w:val="36"/>
         </w:rPr>
       </w:pPr>
-      <w:r>
-        <w:rPr>
-          <w:rFonts w:ascii="Corbel Bold" w:hAnsi="Corbel Bold"/>
-          <w:color w:val="1A4654"/>
-        </w:rPr>
-        <w:t xml:space="preserve">Focused </w:t>
-      </w:r>
-      <w:proofErr w:type="gramStart"/>
-      <w:r>
-        <w:rPr>
-          <w:rFonts w:ascii="Corbel Bold" w:hAnsi="Corbel Bold"/>
-          <w:color w:val="1A4654"/>
-        </w:rPr>
-        <w:t>collections(</w:t>
-      </w:r>
-      <w:proofErr w:type="gramEnd"/>
-      <w:r>
-        <w:rPr>
-          <w:rFonts w:ascii="Corbel Bold" w:hAnsi="Corbel Bold"/>
-          <w:color w:val="1A4654"/>
-        </w:rPr>
-        <w:t>all work done for a particular interest, as specified by the context of the work, potentially based on tags)</w:t>
-      </w:r>
+      <w:moveFrom w:id="404" w:author="John Sullivan" w:date="2013-04-12T16:25:00Z">
+        <w:r>
+          <w:rPr>
+            <w:rFonts w:ascii="Corbel Bold" w:hAnsi="Corbel Bold"/>
+            <w:color w:val="1A4654"/>
+          </w:rPr>
+          <w:t>Focused collections(all work done for a particular interest, as specified by the context of the work, potentially based on tags)</w:t>
+        </w:r>
+      </w:moveFrom>
     </w:p>
     <w:p>
       <w:pPr>
@@ -15773,29 +16065,15 @@
           <w:sz w:val="36"/>
         </w:rPr>
       </w:pPr>
-      <w:r>
-        <w:rPr>
-          <w:rFonts w:ascii="Corbel Bold" w:hAnsi="Corbel Bold"/>
-          <w:color w:val="1A4654"/>
-        </w:rPr>
-        <w:t xml:space="preserve">Most-recent </w:t>
-      </w:r>
-      <w:proofErr w:type="gramStart"/>
-      <w:r>
-        <w:rPr>
-          <w:rFonts w:ascii="Corbel Bold" w:hAnsi="Corbel Bold"/>
-          <w:color w:val="1A4654"/>
-        </w:rPr>
-        <w:t>Collection(</w:t>
-      </w:r>
-      <w:proofErr w:type="gramEnd"/>
-      <w:r>
-        <w:rPr>
-          <w:rFonts w:ascii="Corbel Bold" w:hAnsi="Corbel Bold"/>
-          <w:color w:val="1A4654"/>
-        </w:rPr>
-        <w:t>most recently uploaded work)</w:t>
-      </w:r>
+      <w:moveFrom w:id="405" w:author="John Sullivan" w:date="2013-04-12T16:25:00Z">
+        <w:r>
+          <w:rPr>
+            <w:rFonts w:ascii="Corbel Bold" w:hAnsi="Corbel Bold"/>
+            <w:color w:val="1A4654"/>
+          </w:rPr>
+          <w:t>Most-recent Collection(most recently uploaded work)</w:t>
+        </w:r>
+      </w:moveFrom>
     </w:p>
     <w:p>
       <w:pPr>
@@ -15815,33 +16093,39 @@
           <w:sz w:val="36"/>
         </w:rPr>
       </w:pPr>
-      <w:r>
-        <w:rPr>
-          <w:rFonts w:ascii="Corbel Bold" w:hAnsi="Corbel Bold"/>
-          <w:color w:val="1A4654"/>
-        </w:rPr>
-        <w:t>Suggested collection (user specific collection based on the users interested and what works they favorite)</w:t>
-      </w:r>
-    </w:p>
-    <w:p>
-      <w:pPr>
-        <w:rPr>
-          <w:rFonts w:ascii="Corbel" w:hAnsi="Corbel"/>
-          <w:color w:val="303030"/>
-        </w:rPr>
-      </w:pPr>
-    </w:p>
-    <w:p>
-      <w:pPr>
-        <w:rPr>
-          <w:rFonts w:ascii="Corbel" w:hAnsi="Corbel"/>
-          <w:color w:val="303030"/>
-        </w:rPr>
-      </w:pPr>
-    </w:p>
-    <w:p>
-      <w:pPr>
-        <w:rPr>
+      <w:moveFrom w:id="406" w:author="John Sullivan" w:date="2013-04-12T16:25:00Z">
+        <w:r>
+          <w:rPr>
+            <w:rFonts w:ascii="Corbel Bold" w:hAnsi="Corbel Bold"/>
+            <w:color w:val="1A4654"/>
+          </w:rPr>
+          <w:t>Suggested collection (user specific collection based on the users interested and what works they favorite)</w:t>
+        </w:r>
+      </w:moveFrom>
+    </w:p>
+    <w:moveFromRangeEnd w:id="393"/>
+    <w:p>
+      <w:pPr>
+        <w:rPr>
+          <w:del w:id="407" w:author="John Sullivan" w:date="2013-04-12T16:25:00Z"/>
+          <w:rFonts w:ascii="Corbel" w:hAnsi="Corbel"/>
+          <w:color w:val="303030"/>
+        </w:rPr>
+      </w:pPr>
+    </w:p>
+    <w:p>
+      <w:pPr>
+        <w:rPr>
+          <w:del w:id="408" w:author="John Sullivan" w:date="2013-04-12T16:25:00Z"/>
+          <w:rFonts w:ascii="Corbel" w:hAnsi="Corbel"/>
+          <w:color w:val="303030"/>
+        </w:rPr>
+      </w:pPr>
+    </w:p>
+    <w:p>
+      <w:pPr>
+        <w:rPr>
+          <w:del w:id="409" w:author="John Sullivan" w:date="2013-04-12T16:25:00Z"/>
           <w:rFonts w:ascii="Corbel" w:hAnsi="Corbel"/>
           <w:color w:val="303030"/>
         </w:rPr>
@@ -16468,6 +16752,7 @@
         </w:tabs>
         <w:ind w:left="1440" w:hanging="360"/>
         <w:rPr>
+          <w:ins w:id="410" w:author="John Sullivan" w:date="2013-04-12T16:25:00Z"/>
           <w:rFonts w:ascii="Corbel" w:hAnsi="Corbel"/>
           <w:color w:val="303030"/>
         </w:rPr>
@@ -16495,6 +16780,576 @@
         </w:rPr>
         <w:t>…</w:t>
       </w:r>
+    </w:p>
+    <w:p>
+      <w:pPr>
+        <w:rPr>
+          <w:ins w:id="411" w:author="John Sullivan" w:date="2013-04-12T16:25:00Z"/>
+          <w:rFonts w:ascii="Corbel" w:hAnsi="Corbel"/>
+          <w:color w:val="303030"/>
+        </w:rPr>
+        <w:pPrChange w:id="412" w:author="John Sullivan" w:date="2013-04-12T16:25:00Z">
+          <w:pPr>
+            <w:pStyle w:val="ListParagraph"/>
+            <w:numPr>
+              <w:ilvl w:val="1"/>
+              <w:numId w:val="1"/>
+            </w:numPr>
+            <w:tabs>
+              <w:tab w:val="num" w:pos="1440"/>
+            </w:tabs>
+            <w:ind w:left="1440" w:hanging="360"/>
+          </w:pPr>
+        </w:pPrChange>
+      </w:pPr>
+    </w:p>
+    <w:p>
+      <w:pPr>
+        <w:rPr>
+          <w:rFonts w:ascii="Corbel Bold" w:hAnsi="Corbel Bold"/>
+          <w:b/>
+          <w:color w:val="1A4654"/>
+          <w:sz w:val="36"/>
+          <w:rPrChange w:id="413" w:author="John Sullivan" w:date="2013-04-12T16:27:00Z">
+            <w:rPr>
+              <w:rFonts w:ascii="Corbel Bold" w:hAnsi="Corbel Bold"/>
+              <w:color w:val="1A4654"/>
+              <w:sz w:val="36"/>
+            </w:rPr>
+          </w:rPrChange>
+        </w:rPr>
+      </w:pPr>
+      <w:moveToRangeStart w:id="414" w:author="John Sullivan" w:date="2013-04-12T16:25:00Z" w:name="move227403264"/>
+      <w:moveTo w:id="415" w:author="John Sullivan" w:date="2013-04-12T16:25:00Z">
+        <w:r>
+          <w:rPr>
+            <w:rFonts w:ascii="Corbel" w:hAnsi="Corbel"/>
+            <w:b/>
+            <w:color w:val="1A4654"/>
+            <w:rPrChange w:id="416" w:author="John Sullivan" w:date="2013-04-12T16:27:00Z">
+              <w:rPr>
+                <w:rFonts w:ascii="Corbel" w:hAnsi="Corbel"/>
+                <w:color w:val="1A4654"/>
+              </w:rPr>
+            </w:rPrChange>
+          </w:rPr>
+          <w:t>Possible Collections</w:t>
+        </w:r>
+      </w:moveTo>
+    </w:p>
+    <w:p>
+      <w:pPr>
+        <w:pStyle w:val="ListParagraph"/>
+        <w:numPr>
+          <w:ilvl w:val="0"/>
+          <w:numId w:val="11"/>
+        </w:numPr>
+        <w:tabs>
+          <w:tab w:val="clear" w:pos="360"/>
+          <w:tab w:val="num" w:pos="720"/>
+        </w:tabs>
+        <w:ind w:left="720" w:hanging="360"/>
+        <w:rPr>
+          <w:rFonts w:ascii="Corbel Bold" w:hAnsi="Corbel Bold"/>
+          <w:color w:val="1A4654"/>
+          <w:sz w:val="36"/>
+        </w:rPr>
+      </w:pPr>
+      <w:moveTo w:id="417" w:author="John Sullivan" w:date="2013-04-12T16:25:00Z">
+        <w:r>
+          <w:rPr>
+            <w:rFonts w:ascii="Corbel Bold" w:hAnsi="Corbel Bold"/>
+            <w:color w:val="1A4654"/>
+          </w:rPr>
+          <w:t>Personal collection (all of the users work)</w:t>
+        </w:r>
+      </w:moveTo>
+    </w:p>
+    <w:p>
+      <w:pPr>
+        <w:pStyle w:val="ListParagraph"/>
+        <w:numPr>
+          <w:ilvl w:val="0"/>
+          <w:numId w:val="11"/>
+        </w:numPr>
+        <w:tabs>
+          <w:tab w:val="clear" w:pos="360"/>
+          <w:tab w:val="num" w:pos="720"/>
+        </w:tabs>
+        <w:ind w:left="720" w:hanging="360"/>
+        <w:rPr>
+          <w:rFonts w:ascii="Corbel Bold" w:hAnsi="Corbel Bold"/>
+          <w:color w:val="1A4654"/>
+          <w:sz w:val="36"/>
+        </w:rPr>
+      </w:pPr>
+      <w:moveTo w:id="418" w:author="John Sullivan" w:date="2013-04-12T16:25:00Z">
+        <w:r>
+          <w:rPr>
+            <w:rFonts w:ascii="Corbel Bold" w:hAnsi="Corbel Bold"/>
+            <w:color w:val="1A4654"/>
+          </w:rPr>
+          <w:t xml:space="preserve">Dept. Collections (all NMD work, all CMJ work, </w:t>
+        </w:r>
+        <w:proofErr w:type="spellStart"/>
+        <w:r>
+          <w:rPr>
+            <w:rFonts w:ascii="Corbel Bold" w:hAnsi="Corbel Bold"/>
+            <w:color w:val="1A4654"/>
+          </w:rPr>
+          <w:t>etc</w:t>
+        </w:r>
+        <w:proofErr w:type="spellEnd"/>
+        <w:r>
+          <w:rPr>
+            <w:rFonts w:ascii="Corbel Bold" w:hAnsi="Corbel Bold"/>
+            <w:color w:val="1A4654"/>
+          </w:rPr>
+          <w:t>)</w:t>
+        </w:r>
+      </w:moveTo>
+    </w:p>
+    <w:p>
+      <w:pPr>
+        <w:pStyle w:val="ListParagraph"/>
+        <w:numPr>
+          <w:ilvl w:val="0"/>
+          <w:numId w:val="11"/>
+        </w:numPr>
+        <w:tabs>
+          <w:tab w:val="clear" w:pos="360"/>
+          <w:tab w:val="num" w:pos="720"/>
+        </w:tabs>
+        <w:ind w:left="720" w:hanging="360"/>
+        <w:rPr>
+          <w:rFonts w:ascii="Corbel Bold" w:hAnsi="Corbel Bold"/>
+          <w:color w:val="1A4654"/>
+          <w:sz w:val="36"/>
+        </w:rPr>
+      </w:pPr>
+      <w:moveTo w:id="419" w:author="John Sullivan" w:date="2013-04-12T16:25:00Z">
+        <w:r>
+          <w:rPr>
+            <w:rFonts w:ascii="Corbel Bold" w:hAnsi="Corbel Bold"/>
+            <w:color w:val="1A4654"/>
+          </w:rPr>
+          <w:t xml:space="preserve">Class collections (all NMD 102 work, all CMJ 236 work </w:t>
+        </w:r>
+        <w:proofErr w:type="spellStart"/>
+        <w:r>
+          <w:rPr>
+            <w:rFonts w:ascii="Corbel Bold" w:hAnsi="Corbel Bold"/>
+            <w:color w:val="1A4654"/>
+          </w:rPr>
+          <w:t>etc</w:t>
+        </w:r>
+        <w:proofErr w:type="spellEnd"/>
+        <w:r>
+          <w:rPr>
+            <w:rFonts w:ascii="Corbel Bold" w:hAnsi="Corbel Bold"/>
+            <w:color w:val="1A4654"/>
+          </w:rPr>
+          <w:t>)</w:t>
+        </w:r>
+      </w:moveTo>
+    </w:p>
+    <w:p>
+      <w:pPr>
+        <w:pStyle w:val="ListParagraph"/>
+        <w:numPr>
+          <w:ilvl w:val="0"/>
+          <w:numId w:val="11"/>
+        </w:numPr>
+        <w:tabs>
+          <w:tab w:val="clear" w:pos="360"/>
+          <w:tab w:val="num" w:pos="720"/>
+        </w:tabs>
+        <w:ind w:left="720" w:hanging="360"/>
+        <w:rPr>
+          <w:rFonts w:ascii="Corbel Bold" w:hAnsi="Corbel Bold"/>
+          <w:color w:val="1A4654"/>
+          <w:sz w:val="36"/>
+        </w:rPr>
+      </w:pPr>
+      <w:moveTo w:id="420" w:author="John Sullivan" w:date="2013-04-12T16:25:00Z">
+        <w:r>
+          <w:rPr>
+            <w:rFonts w:ascii="Corbel Bold" w:hAnsi="Corbel Bold"/>
+            <w:color w:val="1A4654"/>
+          </w:rPr>
+          <w:t>Major collections</w:t>
+        </w:r>
+        <w:proofErr w:type="gramStart"/>
+        <w:r>
+          <w:rPr>
+            <w:rFonts w:ascii="Corbel Bold" w:hAnsi="Corbel Bold"/>
+            <w:color w:val="1A4654"/>
+          </w:rPr>
+          <w:t>( all</w:t>
+        </w:r>
+        <w:proofErr w:type="gramEnd"/>
+        <w:r>
+          <w:rPr>
+            <w:rFonts w:ascii="Corbel Bold" w:hAnsi="Corbel Bold"/>
+            <w:color w:val="1A4654"/>
+          </w:rPr>
+          <w:t xml:space="preserve"> New Media work, all Journalism work, all Marine Bio work, </w:t>
+        </w:r>
+        <w:proofErr w:type="spellStart"/>
+        <w:r>
+          <w:rPr>
+            <w:rFonts w:ascii="Corbel Bold" w:hAnsi="Corbel Bold"/>
+            <w:color w:val="1A4654"/>
+          </w:rPr>
+          <w:t>etc</w:t>
+        </w:r>
+        <w:proofErr w:type="spellEnd"/>
+        <w:r>
+          <w:rPr>
+            <w:rFonts w:ascii="Corbel Bold" w:hAnsi="Corbel Bold"/>
+            <w:color w:val="1A4654"/>
+          </w:rPr>
+          <w:t>)</w:t>
+        </w:r>
+      </w:moveTo>
+    </w:p>
+    <w:p>
+      <w:pPr>
+        <w:pStyle w:val="ListParagraph"/>
+        <w:numPr>
+          <w:ilvl w:val="0"/>
+          <w:numId w:val="11"/>
+        </w:numPr>
+        <w:tabs>
+          <w:tab w:val="clear" w:pos="360"/>
+          <w:tab w:val="num" w:pos="720"/>
+        </w:tabs>
+        <w:ind w:left="720" w:hanging="360"/>
+        <w:rPr>
+          <w:rFonts w:ascii="Corbel Bold" w:hAnsi="Corbel Bold"/>
+          <w:color w:val="1A4654"/>
+          <w:sz w:val="36"/>
+        </w:rPr>
+      </w:pPr>
+      <w:moveTo w:id="421" w:author="John Sullivan" w:date="2013-04-12T16:25:00Z">
+        <w:r>
+          <w:rPr>
+            <w:rFonts w:ascii="Corbel Bold" w:hAnsi="Corbel Bold"/>
+            <w:color w:val="1A4654"/>
+          </w:rPr>
+          <w:t>Media collections (all photos, all videos, all coding)</w:t>
+        </w:r>
+      </w:moveTo>
+    </w:p>
+    <w:p>
+      <w:pPr>
+        <w:pStyle w:val="ListParagraph"/>
+        <w:numPr>
+          <w:ilvl w:val="0"/>
+          <w:numId w:val="11"/>
+        </w:numPr>
+        <w:tabs>
+          <w:tab w:val="clear" w:pos="360"/>
+          <w:tab w:val="num" w:pos="720"/>
+        </w:tabs>
+        <w:ind w:left="720" w:hanging="360"/>
+        <w:rPr>
+          <w:rFonts w:ascii="Corbel Bold" w:hAnsi="Corbel Bold"/>
+          <w:color w:val="1A4654"/>
+          <w:sz w:val="36"/>
+        </w:rPr>
+      </w:pPr>
+      <w:proofErr w:type="spellStart"/>
+      <w:moveTo w:id="422" w:author="John Sullivan" w:date="2013-04-12T16:25:00Z">
+        <w:r>
+          <w:rPr>
+            <w:rFonts w:ascii="Corbel Bold" w:hAnsi="Corbel Bold"/>
+            <w:color w:val="1A4654"/>
+          </w:rPr>
+          <w:t>Favorited</w:t>
+        </w:r>
+        <w:proofErr w:type="spellEnd"/>
+        <w:r>
+          <w:rPr>
+            <w:rFonts w:ascii="Corbel Bold" w:hAnsi="Corbel Bold"/>
+            <w:color w:val="1A4654"/>
+          </w:rPr>
+          <w:t xml:space="preserve"> collection (all the work the user has </w:t>
+        </w:r>
+        <w:proofErr w:type="spellStart"/>
+        <w:r>
+          <w:rPr>
+            <w:rFonts w:ascii="Corbel Bold" w:hAnsi="Corbel Bold"/>
+            <w:color w:val="1A4654"/>
+          </w:rPr>
+          <w:t>favorited</w:t>
+        </w:r>
+        <w:proofErr w:type="spellEnd"/>
+        <w:r>
+          <w:rPr>
+            <w:rFonts w:ascii="Corbel Bold" w:hAnsi="Corbel Bold"/>
+            <w:color w:val="1A4654"/>
+          </w:rPr>
+          <w:t>)</w:t>
+        </w:r>
+      </w:moveTo>
+    </w:p>
+    <w:p>
+      <w:pPr>
+        <w:pStyle w:val="ListParagraph"/>
+        <w:numPr>
+          <w:ilvl w:val="0"/>
+          <w:numId w:val="11"/>
+        </w:numPr>
+        <w:tabs>
+          <w:tab w:val="clear" w:pos="360"/>
+          <w:tab w:val="num" w:pos="720"/>
+        </w:tabs>
+        <w:ind w:left="720" w:hanging="360"/>
+        <w:rPr>
+          <w:rFonts w:ascii="Corbel Bold" w:hAnsi="Corbel Bold"/>
+          <w:color w:val="1A4654"/>
+          <w:sz w:val="36"/>
+        </w:rPr>
+      </w:pPr>
+      <w:moveTo w:id="423" w:author="John Sullivan" w:date="2013-04-12T16:25:00Z">
+        <w:r>
+          <w:rPr>
+            <w:rFonts w:ascii="Corbel Bold" w:hAnsi="Corbel Bold"/>
+            <w:color w:val="1A4654"/>
+          </w:rPr>
+          <w:t xml:space="preserve">Top collection (most </w:t>
+        </w:r>
+        <w:proofErr w:type="spellStart"/>
+        <w:r>
+          <w:rPr>
+            <w:rFonts w:ascii="Corbel Bold" w:hAnsi="Corbel Bold"/>
+            <w:color w:val="1A4654"/>
+          </w:rPr>
+          <w:t>favorited</w:t>
+        </w:r>
+        <w:proofErr w:type="spellEnd"/>
+        <w:r>
+          <w:rPr>
+            <w:rFonts w:ascii="Corbel Bold" w:hAnsi="Corbel Bold"/>
+            <w:color w:val="1A4654"/>
+          </w:rPr>
+          <w:t xml:space="preserve"> works)</w:t>
+        </w:r>
+      </w:moveTo>
+    </w:p>
+    <w:p>
+      <w:pPr>
+        <w:pStyle w:val="ListParagraph"/>
+        <w:numPr>
+          <w:ilvl w:val="0"/>
+          <w:numId w:val="11"/>
+        </w:numPr>
+        <w:tabs>
+          <w:tab w:val="clear" w:pos="360"/>
+          <w:tab w:val="num" w:pos="720"/>
+        </w:tabs>
+        <w:ind w:left="720" w:hanging="360"/>
+        <w:rPr>
+          <w:rFonts w:ascii="Corbel Bold" w:hAnsi="Corbel Bold"/>
+          <w:color w:val="1A4654"/>
+          <w:sz w:val="36"/>
+        </w:rPr>
+      </w:pPr>
+      <w:moveTo w:id="424" w:author="John Sullivan" w:date="2013-04-12T16:25:00Z">
+        <w:r>
+          <w:rPr>
+            <w:rFonts w:ascii="Corbel Bold" w:hAnsi="Corbel Bold"/>
+            <w:color w:val="1A4654"/>
+          </w:rPr>
+          <w:t>Extracurricular collection (any work done outside of class, such as for a job)</w:t>
+        </w:r>
+      </w:moveTo>
+    </w:p>
+    <w:p>
+      <w:pPr>
+        <w:pStyle w:val="ListParagraph"/>
+        <w:numPr>
+          <w:ilvl w:val="0"/>
+          <w:numId w:val="11"/>
+        </w:numPr>
+        <w:tabs>
+          <w:tab w:val="clear" w:pos="360"/>
+          <w:tab w:val="num" w:pos="720"/>
+        </w:tabs>
+        <w:ind w:left="720" w:hanging="360"/>
+        <w:rPr>
+          <w:rFonts w:ascii="Corbel Bold" w:hAnsi="Corbel Bold"/>
+          <w:color w:val="1A4654"/>
+          <w:sz w:val="36"/>
+        </w:rPr>
+      </w:pPr>
+      <w:moveTo w:id="425" w:author="John Sullivan" w:date="2013-04-12T16:25:00Z">
+        <w:r>
+          <w:rPr>
+            <w:rFonts w:ascii="Corbel Bold" w:hAnsi="Corbel Bold"/>
+            <w:color w:val="1A4654"/>
+          </w:rPr>
+          <w:t xml:space="preserve">Public </w:t>
+        </w:r>
+        <w:proofErr w:type="gramStart"/>
+        <w:r>
+          <w:rPr>
+            <w:rFonts w:ascii="Corbel Bold" w:hAnsi="Corbel Bold"/>
+            <w:color w:val="1A4654"/>
+          </w:rPr>
+          <w:t>collection(</w:t>
+        </w:r>
+        <w:proofErr w:type="gramEnd"/>
+        <w:r>
+          <w:rPr>
+            <w:rFonts w:ascii="Corbel Bold" w:hAnsi="Corbel Bold"/>
+            <w:color w:val="1A4654"/>
+          </w:rPr>
+          <w:t>all published works)</w:t>
+        </w:r>
+      </w:moveTo>
+    </w:p>
+    <w:p>
+      <w:pPr>
+        <w:pStyle w:val="ListParagraph"/>
+        <w:numPr>
+          <w:ilvl w:val="0"/>
+          <w:numId w:val="11"/>
+        </w:numPr>
+        <w:tabs>
+          <w:tab w:val="clear" w:pos="360"/>
+          <w:tab w:val="num" w:pos="720"/>
+        </w:tabs>
+        <w:ind w:left="720" w:hanging="360"/>
+        <w:rPr>
+          <w:rFonts w:ascii="Corbel Bold" w:hAnsi="Corbel Bold"/>
+          <w:color w:val="1A4654"/>
+          <w:sz w:val="36"/>
+        </w:rPr>
+      </w:pPr>
+      <w:moveTo w:id="426" w:author="John Sullivan" w:date="2013-04-12T16:25:00Z">
+        <w:r>
+          <w:rPr>
+            <w:rFonts w:ascii="Corbel Bold" w:hAnsi="Corbel Bold"/>
+            <w:color w:val="1A4654"/>
+          </w:rPr>
+          <w:t xml:space="preserve">Focused </w:t>
+        </w:r>
+        <w:proofErr w:type="gramStart"/>
+        <w:r>
+          <w:rPr>
+            <w:rFonts w:ascii="Corbel Bold" w:hAnsi="Corbel Bold"/>
+            <w:color w:val="1A4654"/>
+          </w:rPr>
+          <w:t>collections(</w:t>
+        </w:r>
+        <w:proofErr w:type="gramEnd"/>
+        <w:r>
+          <w:rPr>
+            <w:rFonts w:ascii="Corbel Bold" w:hAnsi="Corbel Bold"/>
+            <w:color w:val="1A4654"/>
+          </w:rPr>
+          <w:t>all work done for a particular interest, as specified by the context of the work, potentially based on tags)</w:t>
+        </w:r>
+      </w:moveTo>
+    </w:p>
+    <w:p>
+      <w:pPr>
+        <w:pStyle w:val="ListParagraph"/>
+        <w:numPr>
+          <w:ilvl w:val="0"/>
+          <w:numId w:val="11"/>
+        </w:numPr>
+        <w:tabs>
+          <w:tab w:val="clear" w:pos="360"/>
+          <w:tab w:val="num" w:pos="720"/>
+        </w:tabs>
+        <w:ind w:left="720" w:hanging="360"/>
+        <w:rPr>
+          <w:rFonts w:ascii="Corbel Bold" w:hAnsi="Corbel Bold"/>
+          <w:color w:val="1A4654"/>
+          <w:sz w:val="36"/>
+        </w:rPr>
+      </w:pPr>
+      <w:moveTo w:id="427" w:author="John Sullivan" w:date="2013-04-12T16:25:00Z">
+        <w:r>
+          <w:rPr>
+            <w:rFonts w:ascii="Corbel Bold" w:hAnsi="Corbel Bold"/>
+            <w:color w:val="1A4654"/>
+          </w:rPr>
+          <w:t xml:space="preserve">Most-recent </w:t>
+        </w:r>
+        <w:proofErr w:type="gramStart"/>
+        <w:r>
+          <w:rPr>
+            <w:rFonts w:ascii="Corbel Bold" w:hAnsi="Corbel Bold"/>
+            <w:color w:val="1A4654"/>
+          </w:rPr>
+          <w:t>Collection(</w:t>
+        </w:r>
+        <w:proofErr w:type="gramEnd"/>
+        <w:r>
+          <w:rPr>
+            <w:rFonts w:ascii="Corbel Bold" w:hAnsi="Corbel Bold"/>
+            <w:color w:val="1A4654"/>
+          </w:rPr>
+          <w:t>most recently uploaded work)</w:t>
+        </w:r>
+      </w:moveTo>
+    </w:p>
+    <w:p>
+      <w:pPr>
+        <w:pStyle w:val="ListParagraph"/>
+        <w:numPr>
+          <w:ilvl w:val="0"/>
+          <w:numId w:val="11"/>
+        </w:numPr>
+        <w:tabs>
+          <w:tab w:val="clear" w:pos="360"/>
+          <w:tab w:val="num" w:pos="720"/>
+        </w:tabs>
+        <w:ind w:left="720" w:hanging="360"/>
+        <w:rPr>
+          <w:rFonts w:ascii="Corbel Bold" w:hAnsi="Corbel Bold"/>
+          <w:color w:val="1A4654"/>
+          <w:sz w:val="36"/>
+        </w:rPr>
+      </w:pPr>
+      <w:moveTo w:id="428" w:author="John Sullivan" w:date="2013-04-12T16:25:00Z">
+        <w:r>
+          <w:rPr>
+            <w:rFonts w:ascii="Corbel Bold" w:hAnsi="Corbel Bold"/>
+            <w:color w:val="1A4654"/>
+          </w:rPr>
+          <w:t>Suggested collection (user specific collection based on the users interested and what works they favorite)</w:t>
+        </w:r>
+      </w:moveTo>
+    </w:p>
+    <w:moveToRangeEnd w:id="414"/>
+    <w:p>
+      <w:pPr>
+        <w:rPr>
+          <w:rFonts w:ascii="Corbel" w:hAnsi="Corbel"/>
+          <w:color w:val="303030"/>
+          <w:rPrChange w:id="429" w:author="John Sullivan" w:date="2013-04-12T16:25:00Z">
+            <w:rPr/>
+          </w:rPrChange>
+        </w:rPr>
+        <w:pPrChange w:id="430" w:author="John Sullivan" w:date="2013-04-12T16:25:00Z">
+          <w:pPr>
+            <w:pStyle w:val="ListParagraph"/>
+            <w:numPr>
+              <w:ilvl w:val="1"/>
+              <w:numId w:val="1"/>
+            </w:numPr>
+            <w:tabs>
+              <w:tab w:val="num" w:pos="1440"/>
+            </w:tabs>
+            <w:ind w:left="1440" w:hanging="360"/>
+          </w:pPr>
+        </w:pPrChange>
+      </w:pPr>
     </w:p>
     <w:p>
       <w:pPr>
@@ -16556,16 +17411,86 @@
           <w:shd w:val="clear" w:color="auto" w:fill="FFFF00"/>
         </w:rPr>
       </w:pPr>
-      <w:proofErr w:type="gramStart"/>
-      <w:r>
-        <w:rPr>
-          <w:rFonts w:ascii="Corbel" w:hAnsi="Corbel"/>
-          <w:color w:val="303030"/>
-          <w:shd w:val="clear" w:color="auto" w:fill="FFFF00"/>
-        </w:rPr>
-        <w:t>description</w:t>
-      </w:r>
-      <w:proofErr w:type="gramEnd"/>
+      <w:del w:id="431" w:author="John Sullivan" w:date="2013-04-12T16:27:00Z">
+        <w:r>
+          <w:rPr>
+            <w:rFonts w:ascii="Corbel" w:hAnsi="Corbel"/>
+            <w:color w:val="303030"/>
+            <w:shd w:val="clear" w:color="auto" w:fill="FFFF00"/>
+          </w:rPr>
+          <w:delText>description</w:delText>
+        </w:r>
+      </w:del>
+      <w:ins w:id="432" w:author="John Sullivan" w:date="2013-04-12T16:29:00Z">
+        <w:r>
+          <w:rPr>
+            <w:rFonts w:ascii="Corbel" w:hAnsi="Corbel"/>
+            <w:color w:val="303030"/>
+            <w:shd w:val="clear" w:color="auto" w:fill="FFFF00"/>
+          </w:rPr>
+          <w:t xml:space="preserve">Collections are formed in a variety of ways. Some are automatically formed, as in the case of </w:t>
+        </w:r>
+      </w:ins>
+      <w:ins w:id="433" w:author="John Sullivan" w:date="2013-04-12T16:30:00Z">
+        <w:r>
+          <w:rPr>
+            <w:rFonts w:ascii="Corbel" w:hAnsi="Corbel"/>
+            <w:color w:val="303030"/>
+            <w:shd w:val="clear" w:color="auto" w:fill="FFFF00"/>
+          </w:rPr>
+          <w:t>group-based collections: each group generates its own collection.</w:t>
+        </w:r>
+        <w:r>
+          <w:rPr>
+            <w:rFonts w:ascii="Corbel" w:hAnsi="Corbel"/>
+            <w:color w:val="303030"/>
+            <w:shd w:val="clear" w:color="auto" w:fill="FFFF00"/>
+          </w:rPr>
+          <w:t xml:space="preserve"> </w:t>
+        </w:r>
+      </w:ins>
+      <w:ins w:id="434" w:author="John Sullivan" w:date="2013-04-12T16:31:00Z">
+        <w:r>
+          <w:rPr>
+            <w:rFonts w:ascii="Corbel" w:hAnsi="Corbel"/>
+            <w:color w:val="303030"/>
+            <w:shd w:val="clear" w:color="auto" w:fill="FFFF00"/>
+          </w:rPr>
+          <w:t xml:space="preserve">Some are formed via context </w:t>
+        </w:r>
+      </w:ins>
+      <w:ins w:id="435" w:author="John Sullivan" w:date="2013-04-12T16:32:00Z">
+        <w:r>
+          <w:rPr>
+            <w:rFonts w:ascii="Corbel" w:hAnsi="Corbel"/>
+            <w:color w:val="303030"/>
+            <w:shd w:val="clear" w:color="auto" w:fill="FFFF00"/>
+          </w:rPr>
+          <w:t>–</w:t>
+        </w:r>
+      </w:ins>
+      <w:ins w:id="436" w:author="John Sullivan" w:date="2013-04-12T16:31:00Z">
+        <w:r>
+          <w:rPr>
+            <w:rFonts w:ascii="Corbel" w:hAnsi="Corbel"/>
+            <w:color w:val="303030"/>
+            <w:shd w:val="clear" w:color="auto" w:fill="FFFF00"/>
+          </w:rPr>
+          <w:t xml:space="preserve"> tags </w:t>
+        </w:r>
+      </w:ins>
+      <w:ins w:id="437" w:author="John Sullivan" w:date="2013-04-12T16:32:00Z">
+        <w:r>
+          <w:rPr>
+            <w:rFonts w:ascii="Corbel" w:hAnsi="Corbel"/>
+            <w:color w:val="303030"/>
+            <w:shd w:val="clear" w:color="auto" w:fill="FFFF00"/>
+          </w:rPr>
+          <w:t xml:space="preserve">and metadata sort works into collections </w:t>
+        </w:r>
+      </w:ins>
+      <w:bookmarkStart w:id="438" w:name="_GoBack"/>
+      <w:bookmarkEnd w:id="438"/>
     </w:p>
     <w:p>
       <w:pPr>
@@ -19683,7 +20608,7 @@
                               <w:rStyle w:val="pagenumber"/>
                               <w:noProof/>
                             </w:rPr>
-                            <w:t>14</w:t>
+                            <w:t>26</w:t>
                           </w:r>
                           <w:r>
                             <w:rPr>
@@ -19692,6 +20617,34 @@
                             <w:fldChar w:fldCharType="end"/>
                           </w:r>
                         </w:p>
+                        <w:p/>
+                        <w:p/>
+                        <w:p/>
+                        <w:p/>
+                        <w:p/>
+                        <w:p/>
+                        <w:p/>
+                        <w:p/>
+                        <w:p/>
+                        <w:p/>
+                        <w:p/>
+                        <w:p/>
+                        <w:p/>
+                        <w:p/>
+                        <w:p/>
+                        <w:p/>
+                        <w:p/>
+                        <w:p/>
+                        <w:p/>
+                        <w:p/>
+                        <w:p/>
+                        <w:p/>
+                        <w:p/>
+                        <w:p/>
+                        <w:p/>
+                        <w:p/>
+                        <w:p/>
+                        <w:p/>
                         <w:p/>
                         <w:p/>
                         <w:p/>
@@ -19751,7 +20704,7 @@
                         <w:rStyle w:val="pagenumber"/>
                         <w:noProof/>
                       </w:rPr>
-                      <w:t>14</w:t>
+                      <w:t>26</w:t>
                     </w:r>
                     <w:r>
                       <w:rPr>
@@ -19760,6 +20713,34 @@
                       <w:fldChar w:fldCharType="end"/>
                     </w:r>
                   </w:p>
+                  <w:p/>
+                  <w:p/>
+                  <w:p/>
+                  <w:p/>
+                  <w:p/>
+                  <w:p/>
+                  <w:p/>
+                  <w:p/>
+                  <w:p/>
+                  <w:p/>
+                  <w:p/>
+                  <w:p/>
+                  <w:p/>
+                  <w:p/>
+                  <w:p/>
+                  <w:p/>
+                  <w:p/>
+                  <w:p/>
+                  <w:p/>
+                  <w:p/>
+                  <w:p/>
+                  <w:p/>
+                  <w:p/>
+                  <w:p/>
+                  <w:p/>
+                  <w:p/>
+                  <w:p/>
+                  <w:p/>
                   <w:p/>
                   <w:p/>
                   <w:p/>
@@ -19880,7 +20861,7 @@
                               <w:rStyle w:val="pagenumber"/>
                               <w:noProof/>
                             </w:rPr>
-                            <w:t>13</w:t>
+                            <w:t>27</w:t>
                           </w:r>
                           <w:r>
                             <w:rPr>
@@ -19889,6 +20870,34 @@
                             <w:fldChar w:fldCharType="end"/>
                           </w:r>
                         </w:p>
+                        <w:p/>
+                        <w:p/>
+                        <w:p/>
+                        <w:p/>
+                        <w:p/>
+                        <w:p/>
+                        <w:p/>
+                        <w:p/>
+                        <w:p/>
+                        <w:p/>
+                        <w:p/>
+                        <w:p/>
+                        <w:p/>
+                        <w:p/>
+                        <w:p/>
+                        <w:p/>
+                        <w:p/>
+                        <w:p/>
+                        <w:p/>
+                        <w:p/>
+                        <w:p/>
+                        <w:p/>
+                        <w:p/>
+                        <w:p/>
+                        <w:p/>
+                        <w:p/>
+                        <w:p/>
+                        <w:p/>
                         <w:p/>
                         <w:p/>
                         <w:p/>
@@ -19948,7 +20957,7 @@
                         <w:rStyle w:val="pagenumber"/>
                         <w:noProof/>
                       </w:rPr>
-                      <w:t>13</w:t>
+                      <w:t>27</w:t>
                     </w:r>
                     <w:r>
                       <w:rPr>
@@ -19957,6 +20966,34 @@
                       <w:fldChar w:fldCharType="end"/>
                     </w:r>
                   </w:p>
+                  <w:p/>
+                  <w:p/>
+                  <w:p/>
+                  <w:p/>
+                  <w:p/>
+                  <w:p/>
+                  <w:p/>
+                  <w:p/>
+                  <w:p/>
+                  <w:p/>
+                  <w:p/>
+                  <w:p/>
+                  <w:p/>
+                  <w:p/>
+                  <w:p/>
+                  <w:p/>
+                  <w:p/>
+                  <w:p/>
+                  <w:p/>
+                  <w:p/>
+                  <w:p/>
+                  <w:p/>
+                  <w:p/>
+                  <w:p/>
+                  <w:p/>
+                  <w:p/>
+                  <w:p/>
+                  <w:p/>
                   <w:p/>
                   <w:p/>
                   <w:p/>

</xml_diff>